<commit_message>
Remove the redundant code
</commit_message>
<xml_diff>
--- a/HW2/homework2_stekumatla.docx
+++ b/HW2/homework2_stekumatla.docx
@@ -3594,41 +3594,6 @@
             </w:rPr>
             <m:t xml:space="preserve"> </m:t>
           </m:r>
-          <m:sSup>
-            <m:sSupPr>
-              <m:ctrlPr>
-                <w:rPr>
-                  <w:rFonts w:ascii="Cambria Math" w:hAnsi="Cambria Math" w:cs="Times New Roman"/>
-                  <w:i/>
-                  <w:sz w:val="22"/>
-                  <w:szCs w:val="22"/>
-                  <w:lang w:val="en-GB"/>
-                </w:rPr>
-              </m:ctrlPr>
-            </m:sSupPr>
-            <m:e>
-              <m:r>
-                <w:rPr>
-                  <w:rFonts w:ascii="Cambria Math" w:hAnsi="Cambria Math" w:cs="Times New Roman"/>
-                  <w:sz w:val="22"/>
-                  <w:szCs w:val="22"/>
-                  <w:lang w:val="en-GB"/>
-                </w:rPr>
-                <m:t>X</m:t>
-              </m:r>
-            </m:e>
-            <m:sup>
-              <m:r>
-                <w:rPr>
-                  <w:rFonts w:ascii="Cambria Math" w:hAnsi="Cambria Math" w:cs="Times New Roman"/>
-                  <w:sz w:val="22"/>
-                  <w:szCs w:val="22"/>
-                  <w:lang w:val="en-GB"/>
-                </w:rPr>
-                <m:t>T</m:t>
-              </m:r>
-            </m:sup>
-          </m:sSup>
           <m:r>
             <w:rPr>
               <w:rFonts w:ascii="Cambria Math" w:eastAsiaTheme="minorEastAsia" w:hAnsi="Cambria Math" w:cs="Times New Roman"/>
@@ -3638,6 +3603,41 @@
             </w:rPr>
             <m:t>X</m:t>
           </m:r>
+          <m:sSup>
+            <m:sSupPr>
+              <m:ctrlPr>
+                <w:rPr>
+                  <w:rFonts w:ascii="Cambria Math" w:hAnsi="Cambria Math" w:cs="Times New Roman"/>
+                  <w:i/>
+                  <w:sz w:val="22"/>
+                  <w:szCs w:val="22"/>
+                  <w:lang w:val="en-GB"/>
+                </w:rPr>
+              </m:ctrlPr>
+            </m:sSupPr>
+            <m:e>
+              <m:r>
+                <w:rPr>
+                  <w:rFonts w:ascii="Cambria Math" w:hAnsi="Cambria Math" w:cs="Times New Roman"/>
+                  <w:sz w:val="22"/>
+                  <w:szCs w:val="22"/>
+                  <w:lang w:val="en-GB"/>
+                </w:rPr>
+                <m:t>X</m:t>
+              </m:r>
+            </m:e>
+            <m:sup>
+              <m:r>
+                <w:rPr>
+                  <w:rFonts w:ascii="Cambria Math" w:hAnsi="Cambria Math" w:cs="Times New Roman"/>
+                  <w:sz w:val="22"/>
+                  <w:szCs w:val="22"/>
+                  <w:lang w:val="en-GB"/>
+                </w:rPr>
+                <m:t>T</m:t>
+              </m:r>
+            </m:sup>
+          </m:sSup>
         </m:oMath>
       </m:oMathPara>
     </w:p>
@@ -5119,6 +5119,9 @@
         </m:oMathParaPr>
         <m:oMath>
           <m:r>
+            <m:rPr>
+              <m:aln/>
+            </m:rPr>
             <w:rPr>
               <w:rFonts w:ascii="Cambria Math" w:eastAsiaTheme="minorEastAsia" w:hAnsi="Cambria Math" w:cs="Times New Roman"/>
               <w:sz w:val="22"/>
@@ -15650,6 +15653,309 @@
               <m:endChr m:val="]"/>
               <m:ctrlPr>
                 <w:rPr>
+                  <w:rFonts w:ascii="Cambria Math" w:hAnsi="Cambria Math" w:cs="Times New Roman"/>
+                  <w:i/>
+                  <w:sz w:val="22"/>
+                  <w:szCs w:val="22"/>
+                  <w:lang w:val="en-GB"/>
+                </w:rPr>
+              </m:ctrlPr>
+            </m:dPr>
+            <m:e>
+              <m:m>
+                <m:mPr>
+                  <m:mcs>
+                    <m:mc>
+                      <m:mcPr>
+                        <m:count m:val="3"/>
+                        <m:mcJc m:val="center"/>
+                      </m:mcPr>
+                    </m:mc>
+                  </m:mcs>
+                  <m:ctrlPr>
+                    <w:rPr>
+                      <w:rFonts w:ascii="Cambria Math" w:hAnsi="Cambria Math" w:cs="Times New Roman"/>
+                      <w:i/>
+                      <w:sz w:val="22"/>
+                      <w:szCs w:val="22"/>
+                      <w:lang w:val="en-GB"/>
+                    </w:rPr>
+                  </m:ctrlPr>
+                </m:mPr>
+                <m:mr>
+                  <m:e>
+                    <m:sSubSup>
+                      <m:sSubSupPr>
+                        <m:ctrlPr>
+                          <w:rPr>
+                            <w:rFonts w:ascii="Cambria Math" w:hAnsi="Cambria Math" w:cs="Times New Roman"/>
+                            <w:i/>
+                            <w:sz w:val="22"/>
+                            <w:szCs w:val="22"/>
+                            <w:lang w:val="en-GB"/>
+                          </w:rPr>
+                        </m:ctrlPr>
+                      </m:sSubSupPr>
+                      <m:e>
+                        <m:r>
+                          <w:rPr>
+                            <w:rFonts w:ascii="Cambria Math" w:hAnsi="Cambria Math" w:cs="Times New Roman"/>
+                            <w:sz w:val="22"/>
+                            <w:szCs w:val="22"/>
+                            <w:lang w:val="en-GB"/>
+                          </w:rPr>
+                          <m:t>x</m:t>
+                        </m:r>
+                      </m:e>
+                      <m:sub>
+                        <m:r>
+                          <w:rPr>
+                            <w:rFonts w:ascii="Cambria Math" w:hAnsi="Cambria Math" w:cs="Times New Roman"/>
+                            <w:sz w:val="22"/>
+                            <w:szCs w:val="22"/>
+                            <w:lang w:val="en-GB"/>
+                          </w:rPr>
+                          <m:t>1</m:t>
+                        </m:r>
+                      </m:sub>
+                      <m:sup>
+                        <m:r>
+                          <w:rPr>
+                            <w:rFonts w:ascii="Cambria Math" w:hAnsi="Cambria Math" w:cs="Times New Roman"/>
+                            <w:sz w:val="22"/>
+                            <w:szCs w:val="22"/>
+                            <w:lang w:val="en-GB"/>
+                          </w:rPr>
+                          <m:t>(1)</m:t>
+                        </m:r>
+                      </m:sup>
+                    </m:sSubSup>
+                  </m:e>
+                  <m:e>
+                    <m:r>
+                      <w:rPr>
+                        <w:rFonts w:ascii="Cambria Math" w:hAnsi="Cambria Math" w:cs="Times New Roman"/>
+                        <w:sz w:val="22"/>
+                        <w:szCs w:val="22"/>
+                        <w:lang w:val="en-GB"/>
+                      </w:rPr>
+                      <m:t>⋯</m:t>
+                    </m:r>
+                  </m:e>
+                  <m:e>
+                    <m:sSubSup>
+                      <m:sSubSupPr>
+                        <m:ctrlPr>
+                          <w:rPr>
+                            <w:rFonts w:ascii="Cambria Math" w:hAnsi="Cambria Math" w:cs="Times New Roman"/>
+                            <w:i/>
+                            <w:sz w:val="22"/>
+                            <w:szCs w:val="22"/>
+                            <w:lang w:val="en-GB"/>
+                          </w:rPr>
+                        </m:ctrlPr>
+                      </m:sSubSupPr>
+                      <m:e>
+                        <m:r>
+                          <w:rPr>
+                            <w:rFonts w:ascii="Cambria Math" w:hAnsi="Cambria Math" w:cs="Times New Roman"/>
+                            <w:sz w:val="22"/>
+                            <w:szCs w:val="22"/>
+                            <w:lang w:val="en-GB"/>
+                          </w:rPr>
+                          <m:t>x</m:t>
+                        </m:r>
+                      </m:e>
+                      <m:sub>
+                        <m:r>
+                          <w:rPr>
+                            <w:rFonts w:ascii="Cambria Math" w:hAnsi="Cambria Math" w:cs="Times New Roman"/>
+                            <w:sz w:val="22"/>
+                            <w:szCs w:val="22"/>
+                            <w:lang w:val="en-GB"/>
+                          </w:rPr>
+                          <m:t>1</m:t>
+                        </m:r>
+                      </m:sub>
+                      <m:sup>
+                        <m:r>
+                          <w:rPr>
+                            <w:rFonts w:ascii="Cambria Math" w:hAnsi="Cambria Math" w:cs="Times New Roman"/>
+                            <w:sz w:val="22"/>
+                            <w:szCs w:val="22"/>
+                            <w:lang w:val="en-GB"/>
+                          </w:rPr>
+                          <m:t>(n)</m:t>
+                        </m:r>
+                      </m:sup>
+                    </m:sSubSup>
+                  </m:e>
+                </m:mr>
+                <m:mr>
+                  <m:e>
+                    <m:r>
+                      <w:rPr>
+                        <w:rFonts w:ascii="Cambria Math" w:hAnsi="Cambria Math" w:cs="Times New Roman"/>
+                        <w:sz w:val="22"/>
+                        <w:szCs w:val="22"/>
+                        <w:lang w:val="en-GB"/>
+                      </w:rPr>
+                      <m:t>⋮</m:t>
+                    </m:r>
+                  </m:e>
+                  <m:e>
+                    <m:r>
+                      <w:rPr>
+                        <w:rFonts w:ascii="Cambria Math" w:hAnsi="Cambria Math" w:cs="Times New Roman"/>
+                        <w:sz w:val="22"/>
+                        <w:szCs w:val="22"/>
+                        <w:lang w:val="en-GB"/>
+                      </w:rPr>
+                      <m:t>⋱</m:t>
+                    </m:r>
+                  </m:e>
+                  <m:e>
+                    <m:r>
+                      <w:rPr>
+                        <w:rFonts w:ascii="Cambria Math" w:hAnsi="Cambria Math" w:cs="Times New Roman"/>
+                        <w:sz w:val="22"/>
+                        <w:szCs w:val="22"/>
+                        <w:lang w:val="en-GB"/>
+                      </w:rPr>
+                      <m:t>⋮</m:t>
+                    </m:r>
+                  </m:e>
+                </m:mr>
+                <m:mr>
+                  <m:e>
+                    <m:sSubSup>
+                      <m:sSubSupPr>
+                        <m:ctrlPr>
+                          <w:rPr>
+                            <w:rFonts w:ascii="Cambria Math" w:hAnsi="Cambria Math" w:cs="Times New Roman"/>
+                            <w:i/>
+                            <w:sz w:val="22"/>
+                            <w:szCs w:val="22"/>
+                            <w:lang w:val="en-GB"/>
+                          </w:rPr>
+                        </m:ctrlPr>
+                      </m:sSubSupPr>
+                      <m:e>
+                        <m:r>
+                          <w:rPr>
+                            <w:rFonts w:ascii="Cambria Math" w:hAnsi="Cambria Math" w:cs="Times New Roman"/>
+                            <w:sz w:val="22"/>
+                            <w:szCs w:val="22"/>
+                            <w:lang w:val="en-GB"/>
+                          </w:rPr>
+                          <m:t>x</m:t>
+                        </m:r>
+                      </m:e>
+                      <m:sub>
+                        <m:r>
+                          <w:rPr>
+                            <w:rFonts w:ascii="Cambria Math" w:hAnsi="Cambria Math" w:cs="Times New Roman"/>
+                            <w:sz w:val="22"/>
+                            <w:szCs w:val="22"/>
+                            <w:lang w:val="en-GB"/>
+                          </w:rPr>
+                          <m:t>n</m:t>
+                        </m:r>
+                      </m:sub>
+                      <m:sup>
+                        <m:r>
+                          <w:rPr>
+                            <w:rFonts w:ascii="Cambria Math" w:hAnsi="Cambria Math" w:cs="Times New Roman"/>
+                            <w:sz w:val="22"/>
+                            <w:szCs w:val="22"/>
+                            <w:lang w:val="en-GB"/>
+                          </w:rPr>
+                          <m:t>(1)</m:t>
+                        </m:r>
+                      </m:sup>
+                    </m:sSubSup>
+                  </m:e>
+                  <m:e>
+                    <m:r>
+                      <w:rPr>
+                        <w:rFonts w:ascii="Cambria Math" w:hAnsi="Cambria Math" w:cs="Times New Roman"/>
+                        <w:sz w:val="22"/>
+                        <w:szCs w:val="22"/>
+                        <w:lang w:val="en-GB"/>
+                      </w:rPr>
+                      <m:t>⋯</m:t>
+                    </m:r>
+                  </m:e>
+                  <m:e>
+                    <m:sSubSup>
+                      <m:sSubSupPr>
+                        <m:ctrlPr>
+                          <w:rPr>
+                            <w:rFonts w:ascii="Cambria Math" w:hAnsi="Cambria Math" w:cs="Times New Roman"/>
+                            <w:i/>
+                            <w:sz w:val="22"/>
+                            <w:szCs w:val="22"/>
+                            <w:lang w:val="en-GB"/>
+                          </w:rPr>
+                        </m:ctrlPr>
+                      </m:sSubSupPr>
+                      <m:e>
+                        <m:r>
+                          <w:rPr>
+                            <w:rFonts w:ascii="Cambria Math" w:hAnsi="Cambria Math" w:cs="Times New Roman"/>
+                            <w:sz w:val="22"/>
+                            <w:szCs w:val="22"/>
+                            <w:lang w:val="en-GB"/>
+                          </w:rPr>
+                          <m:t>x</m:t>
+                        </m:r>
+                      </m:e>
+                      <m:sub>
+                        <m:r>
+                          <w:rPr>
+                            <w:rFonts w:ascii="Cambria Math" w:hAnsi="Cambria Math" w:cs="Times New Roman"/>
+                            <w:sz w:val="22"/>
+                            <w:szCs w:val="22"/>
+                            <w:lang w:val="en-GB"/>
+                          </w:rPr>
+                          <m:t>n</m:t>
+                        </m:r>
+                      </m:sub>
+                      <m:sup>
+                        <m:r>
+                          <w:rPr>
+                            <w:rFonts w:ascii="Cambria Math" w:hAnsi="Cambria Math" w:cs="Times New Roman"/>
+                            <w:sz w:val="22"/>
+                            <w:szCs w:val="22"/>
+                            <w:lang w:val="en-GB"/>
+                          </w:rPr>
+                          <m:t>(n)</m:t>
+                        </m:r>
+                      </m:sup>
+                    </m:sSubSup>
+                  </m:e>
+                </m:mr>
+              </m:m>
+            </m:e>
+          </m:d>
+          <m:r>
+            <m:rPr>
+              <m:sty m:val="p"/>
+            </m:rPr>
+            <w:rPr>
+              <w:rFonts w:ascii="Cambria Math" w:eastAsiaTheme="minorEastAsia" w:hAnsi="Cambria Math" w:cs="Times New Roman"/>
+              <w:sz w:val="22"/>
+              <w:szCs w:val="22"/>
+              <w:lang w:val="en-GB"/>
+            </w:rPr>
+            <m:t xml:space="preserve"> </m:t>
+          </m:r>
+          <m:d>
+            <m:dPr>
+              <m:begChr m:val="["/>
+              <m:endChr m:val="]"/>
+              <m:ctrlPr>
+                <w:rPr>
                   <w:rFonts w:ascii="Cambria Math" w:eastAsiaTheme="minorEastAsia" w:hAnsi="Cambria Math" w:cs="Times New Roman"/>
                   <w:i/>
                   <w:sz w:val="22"/>
@@ -15995,309 +16301,6 @@
               </m:m>
             </m:e>
           </m:d>
-          <m:d>
-            <m:dPr>
-              <m:begChr m:val="["/>
-              <m:endChr m:val="]"/>
-              <m:ctrlPr>
-                <w:rPr>
-                  <w:rFonts w:ascii="Cambria Math" w:hAnsi="Cambria Math" w:cs="Times New Roman"/>
-                  <w:i/>
-                  <w:sz w:val="22"/>
-                  <w:szCs w:val="22"/>
-                  <w:lang w:val="en-GB"/>
-                </w:rPr>
-              </m:ctrlPr>
-            </m:dPr>
-            <m:e>
-              <m:m>
-                <m:mPr>
-                  <m:mcs>
-                    <m:mc>
-                      <m:mcPr>
-                        <m:count m:val="3"/>
-                        <m:mcJc m:val="center"/>
-                      </m:mcPr>
-                    </m:mc>
-                  </m:mcs>
-                  <m:ctrlPr>
-                    <w:rPr>
-                      <w:rFonts w:ascii="Cambria Math" w:hAnsi="Cambria Math" w:cs="Times New Roman"/>
-                      <w:i/>
-                      <w:sz w:val="22"/>
-                      <w:szCs w:val="22"/>
-                      <w:lang w:val="en-GB"/>
-                    </w:rPr>
-                  </m:ctrlPr>
-                </m:mPr>
-                <m:mr>
-                  <m:e>
-                    <m:sSubSup>
-                      <m:sSubSupPr>
-                        <m:ctrlPr>
-                          <w:rPr>
-                            <w:rFonts w:ascii="Cambria Math" w:hAnsi="Cambria Math" w:cs="Times New Roman"/>
-                            <w:i/>
-                            <w:sz w:val="22"/>
-                            <w:szCs w:val="22"/>
-                            <w:lang w:val="en-GB"/>
-                          </w:rPr>
-                        </m:ctrlPr>
-                      </m:sSubSupPr>
-                      <m:e>
-                        <m:r>
-                          <w:rPr>
-                            <w:rFonts w:ascii="Cambria Math" w:hAnsi="Cambria Math" w:cs="Times New Roman"/>
-                            <w:sz w:val="22"/>
-                            <w:szCs w:val="22"/>
-                            <w:lang w:val="en-GB"/>
-                          </w:rPr>
-                          <m:t>x</m:t>
-                        </m:r>
-                      </m:e>
-                      <m:sub>
-                        <m:r>
-                          <w:rPr>
-                            <w:rFonts w:ascii="Cambria Math" w:hAnsi="Cambria Math" w:cs="Times New Roman"/>
-                            <w:sz w:val="22"/>
-                            <w:szCs w:val="22"/>
-                            <w:lang w:val="en-GB"/>
-                          </w:rPr>
-                          <m:t>1</m:t>
-                        </m:r>
-                      </m:sub>
-                      <m:sup>
-                        <m:r>
-                          <w:rPr>
-                            <w:rFonts w:ascii="Cambria Math" w:hAnsi="Cambria Math" w:cs="Times New Roman"/>
-                            <w:sz w:val="22"/>
-                            <w:szCs w:val="22"/>
-                            <w:lang w:val="en-GB"/>
-                          </w:rPr>
-                          <m:t>(1)</m:t>
-                        </m:r>
-                      </m:sup>
-                    </m:sSubSup>
-                  </m:e>
-                  <m:e>
-                    <m:r>
-                      <w:rPr>
-                        <w:rFonts w:ascii="Cambria Math" w:hAnsi="Cambria Math" w:cs="Times New Roman"/>
-                        <w:sz w:val="22"/>
-                        <w:szCs w:val="22"/>
-                        <w:lang w:val="en-GB"/>
-                      </w:rPr>
-                      <m:t>⋯</m:t>
-                    </m:r>
-                  </m:e>
-                  <m:e>
-                    <m:sSubSup>
-                      <m:sSubSupPr>
-                        <m:ctrlPr>
-                          <w:rPr>
-                            <w:rFonts w:ascii="Cambria Math" w:hAnsi="Cambria Math" w:cs="Times New Roman"/>
-                            <w:i/>
-                            <w:sz w:val="22"/>
-                            <w:szCs w:val="22"/>
-                            <w:lang w:val="en-GB"/>
-                          </w:rPr>
-                        </m:ctrlPr>
-                      </m:sSubSupPr>
-                      <m:e>
-                        <m:r>
-                          <w:rPr>
-                            <w:rFonts w:ascii="Cambria Math" w:hAnsi="Cambria Math" w:cs="Times New Roman"/>
-                            <w:sz w:val="22"/>
-                            <w:szCs w:val="22"/>
-                            <w:lang w:val="en-GB"/>
-                          </w:rPr>
-                          <m:t>x</m:t>
-                        </m:r>
-                      </m:e>
-                      <m:sub>
-                        <m:r>
-                          <w:rPr>
-                            <w:rFonts w:ascii="Cambria Math" w:hAnsi="Cambria Math" w:cs="Times New Roman"/>
-                            <w:sz w:val="22"/>
-                            <w:szCs w:val="22"/>
-                            <w:lang w:val="en-GB"/>
-                          </w:rPr>
-                          <m:t>1</m:t>
-                        </m:r>
-                      </m:sub>
-                      <m:sup>
-                        <m:r>
-                          <w:rPr>
-                            <w:rFonts w:ascii="Cambria Math" w:hAnsi="Cambria Math" w:cs="Times New Roman"/>
-                            <w:sz w:val="22"/>
-                            <w:szCs w:val="22"/>
-                            <w:lang w:val="en-GB"/>
-                          </w:rPr>
-                          <m:t>(n)</m:t>
-                        </m:r>
-                      </m:sup>
-                    </m:sSubSup>
-                  </m:e>
-                </m:mr>
-                <m:mr>
-                  <m:e>
-                    <m:r>
-                      <w:rPr>
-                        <w:rFonts w:ascii="Cambria Math" w:hAnsi="Cambria Math" w:cs="Times New Roman"/>
-                        <w:sz w:val="22"/>
-                        <w:szCs w:val="22"/>
-                        <w:lang w:val="en-GB"/>
-                      </w:rPr>
-                      <m:t>⋮</m:t>
-                    </m:r>
-                  </m:e>
-                  <m:e>
-                    <m:r>
-                      <w:rPr>
-                        <w:rFonts w:ascii="Cambria Math" w:hAnsi="Cambria Math" w:cs="Times New Roman"/>
-                        <w:sz w:val="22"/>
-                        <w:szCs w:val="22"/>
-                        <w:lang w:val="en-GB"/>
-                      </w:rPr>
-                      <m:t>⋱</m:t>
-                    </m:r>
-                  </m:e>
-                  <m:e>
-                    <m:r>
-                      <w:rPr>
-                        <w:rFonts w:ascii="Cambria Math" w:hAnsi="Cambria Math" w:cs="Times New Roman"/>
-                        <w:sz w:val="22"/>
-                        <w:szCs w:val="22"/>
-                        <w:lang w:val="en-GB"/>
-                      </w:rPr>
-                      <m:t>⋮</m:t>
-                    </m:r>
-                  </m:e>
-                </m:mr>
-                <m:mr>
-                  <m:e>
-                    <m:sSubSup>
-                      <m:sSubSupPr>
-                        <m:ctrlPr>
-                          <w:rPr>
-                            <w:rFonts w:ascii="Cambria Math" w:hAnsi="Cambria Math" w:cs="Times New Roman"/>
-                            <w:i/>
-                            <w:sz w:val="22"/>
-                            <w:szCs w:val="22"/>
-                            <w:lang w:val="en-GB"/>
-                          </w:rPr>
-                        </m:ctrlPr>
-                      </m:sSubSupPr>
-                      <m:e>
-                        <m:r>
-                          <w:rPr>
-                            <w:rFonts w:ascii="Cambria Math" w:hAnsi="Cambria Math" w:cs="Times New Roman"/>
-                            <w:sz w:val="22"/>
-                            <w:szCs w:val="22"/>
-                            <w:lang w:val="en-GB"/>
-                          </w:rPr>
-                          <m:t>x</m:t>
-                        </m:r>
-                      </m:e>
-                      <m:sub>
-                        <m:r>
-                          <w:rPr>
-                            <w:rFonts w:ascii="Cambria Math" w:hAnsi="Cambria Math" w:cs="Times New Roman"/>
-                            <w:sz w:val="22"/>
-                            <w:szCs w:val="22"/>
-                            <w:lang w:val="en-GB"/>
-                          </w:rPr>
-                          <m:t>n</m:t>
-                        </m:r>
-                      </m:sub>
-                      <m:sup>
-                        <m:r>
-                          <w:rPr>
-                            <w:rFonts w:ascii="Cambria Math" w:hAnsi="Cambria Math" w:cs="Times New Roman"/>
-                            <w:sz w:val="22"/>
-                            <w:szCs w:val="22"/>
-                            <w:lang w:val="en-GB"/>
-                          </w:rPr>
-                          <m:t>(1)</m:t>
-                        </m:r>
-                      </m:sup>
-                    </m:sSubSup>
-                  </m:e>
-                  <m:e>
-                    <m:r>
-                      <w:rPr>
-                        <w:rFonts w:ascii="Cambria Math" w:hAnsi="Cambria Math" w:cs="Times New Roman"/>
-                        <w:sz w:val="22"/>
-                        <w:szCs w:val="22"/>
-                        <w:lang w:val="en-GB"/>
-                      </w:rPr>
-                      <m:t>⋯</m:t>
-                    </m:r>
-                  </m:e>
-                  <m:e>
-                    <m:sSubSup>
-                      <m:sSubSupPr>
-                        <m:ctrlPr>
-                          <w:rPr>
-                            <w:rFonts w:ascii="Cambria Math" w:hAnsi="Cambria Math" w:cs="Times New Roman"/>
-                            <w:i/>
-                            <w:sz w:val="22"/>
-                            <w:szCs w:val="22"/>
-                            <w:lang w:val="en-GB"/>
-                          </w:rPr>
-                        </m:ctrlPr>
-                      </m:sSubSupPr>
-                      <m:e>
-                        <m:r>
-                          <w:rPr>
-                            <w:rFonts w:ascii="Cambria Math" w:hAnsi="Cambria Math" w:cs="Times New Roman"/>
-                            <w:sz w:val="22"/>
-                            <w:szCs w:val="22"/>
-                            <w:lang w:val="en-GB"/>
-                          </w:rPr>
-                          <m:t>x</m:t>
-                        </m:r>
-                      </m:e>
-                      <m:sub>
-                        <m:r>
-                          <w:rPr>
-                            <w:rFonts w:ascii="Cambria Math" w:hAnsi="Cambria Math" w:cs="Times New Roman"/>
-                            <w:sz w:val="22"/>
-                            <w:szCs w:val="22"/>
-                            <w:lang w:val="en-GB"/>
-                          </w:rPr>
-                          <m:t>n</m:t>
-                        </m:r>
-                      </m:sub>
-                      <m:sup>
-                        <m:r>
-                          <w:rPr>
-                            <w:rFonts w:ascii="Cambria Math" w:hAnsi="Cambria Math" w:cs="Times New Roman"/>
-                            <w:sz w:val="22"/>
-                            <w:szCs w:val="22"/>
-                            <w:lang w:val="en-GB"/>
-                          </w:rPr>
-                          <m:t>(n)</m:t>
-                        </m:r>
-                      </m:sup>
-                    </m:sSubSup>
-                  </m:e>
-                </m:mr>
-              </m:m>
-            </m:e>
-          </m:d>
-          <m:r>
-            <m:rPr>
-              <m:sty m:val="p"/>
-            </m:rPr>
-            <w:rPr>
-              <w:rFonts w:ascii="Cambria Math" w:eastAsiaTheme="minorEastAsia" w:hAnsi="Cambria Math" w:cs="Times New Roman"/>
-              <w:sz w:val="22"/>
-              <w:szCs w:val="22"/>
-              <w:lang w:val="en-GB"/>
-            </w:rPr>
-            <m:t xml:space="preserve"> </m:t>
-          </m:r>
           <m:r>
             <w:rPr>
               <w:rFonts w:ascii="Cambria Math" w:eastAsiaTheme="minorEastAsia" w:hAnsi="Cambria Math" w:cs="Times New Roman"/>
@@ -16421,41 +16424,6 @@
             </w:rPr>
             <m:t xml:space="preserve"> </m:t>
           </m:r>
-          <m:sSup>
-            <m:sSupPr>
-              <m:ctrlPr>
-                <w:rPr>
-                  <w:rFonts w:ascii="Cambria Math" w:hAnsi="Cambria Math" w:cs="Times New Roman"/>
-                  <w:i/>
-                  <w:sz w:val="22"/>
-                  <w:szCs w:val="22"/>
-                  <w:lang w:val="en-GB"/>
-                </w:rPr>
-              </m:ctrlPr>
-            </m:sSupPr>
-            <m:e>
-              <m:r>
-                <w:rPr>
-                  <w:rFonts w:ascii="Cambria Math" w:hAnsi="Cambria Math" w:cs="Times New Roman"/>
-                  <w:sz w:val="22"/>
-                  <w:szCs w:val="22"/>
-                  <w:lang w:val="en-GB"/>
-                </w:rPr>
-                <m:t>X</m:t>
-              </m:r>
-            </m:e>
-            <m:sup>
-              <m:r>
-                <w:rPr>
-                  <w:rFonts w:ascii="Cambria Math" w:hAnsi="Cambria Math" w:cs="Times New Roman"/>
-                  <w:sz w:val="22"/>
-                  <w:szCs w:val="22"/>
-                  <w:lang w:val="en-GB"/>
-                </w:rPr>
-                <m:t>T</m:t>
-              </m:r>
-            </m:sup>
-          </m:sSup>
           <m:r>
             <w:rPr>
               <w:rFonts w:ascii="Cambria Math" w:eastAsiaTheme="minorEastAsia" w:hAnsi="Cambria Math" w:cs="Times New Roman"/>
@@ -16465,6 +16433,41 @@
             </w:rPr>
             <m:t>X</m:t>
           </m:r>
+          <m:sSup>
+            <m:sSupPr>
+              <m:ctrlPr>
+                <w:rPr>
+                  <w:rFonts w:ascii="Cambria Math" w:hAnsi="Cambria Math" w:cs="Times New Roman"/>
+                  <w:i/>
+                  <w:sz w:val="22"/>
+                  <w:szCs w:val="22"/>
+                  <w:lang w:val="en-GB"/>
+                </w:rPr>
+              </m:ctrlPr>
+            </m:sSupPr>
+            <m:e>
+              <m:r>
+                <w:rPr>
+                  <w:rFonts w:ascii="Cambria Math" w:hAnsi="Cambria Math" w:cs="Times New Roman"/>
+                  <w:sz w:val="22"/>
+                  <w:szCs w:val="22"/>
+                  <w:lang w:val="en-GB"/>
+                </w:rPr>
+                <m:t>X</m:t>
+              </m:r>
+            </m:e>
+            <m:sup>
+              <m:r>
+                <w:rPr>
+                  <w:rFonts w:ascii="Cambria Math" w:hAnsi="Cambria Math" w:cs="Times New Roman"/>
+                  <w:sz w:val="22"/>
+                  <w:szCs w:val="22"/>
+                  <w:lang w:val="en-GB"/>
+                </w:rPr>
+                <m:t>T</m:t>
+              </m:r>
+            </m:sup>
+          </m:sSup>
         </m:oMath>
       </m:oMathPara>
     </w:p>
@@ -16784,6 +16787,15 @@
             </w:rPr>
             <m:t xml:space="preserve"> </m:t>
           </m:r>
+          <m:r>
+            <w:rPr>
+              <w:rFonts w:ascii="Cambria Math" w:eastAsiaTheme="minorEastAsia" w:hAnsi="Cambria Math" w:cs="Times New Roman"/>
+              <w:sz w:val="22"/>
+              <w:szCs w:val="22"/>
+              <w:lang w:val="en-GB"/>
+            </w:rPr>
+            <m:t>X</m:t>
+          </m:r>
           <m:sSup>
             <m:sSupPr>
               <m:ctrlPr>
@@ -16826,7 +16838,7 @@
               <w:szCs w:val="22"/>
               <w:lang w:val="en-GB"/>
             </w:rPr>
-            <m:t>Xv</m:t>
+            <m:t>v</m:t>
           </m:r>
         </m:oMath>
       </m:oMathPara>
@@ -16930,6 +16942,365 @@
                 </w:rPr>
               </m:ctrlPr>
             </m:sSupPr>
+            <m:e>
+              <m:r>
+                <w:rPr>
+                  <w:rFonts w:ascii="Cambria Math" w:hAnsi="Cambria Math" w:cs="Times New Roman"/>
+                  <w:sz w:val="22"/>
+                  <w:szCs w:val="22"/>
+                  <w:lang w:val="en-GB"/>
+                </w:rPr>
+                <m:t>v</m:t>
+              </m:r>
+              <m:ctrlPr>
+                <w:rPr>
+                  <w:rFonts w:ascii="Cambria Math" w:eastAsiaTheme="minorEastAsia" w:hAnsi="Cambria Math" w:cs="Times New Roman"/>
+                  <w:i/>
+                  <w:sz w:val="22"/>
+                  <w:szCs w:val="22"/>
+                  <w:lang w:val="en-GB"/>
+                </w:rPr>
+              </m:ctrlPr>
+            </m:e>
+            <m:sup>
+              <m:r>
+                <w:rPr>
+                  <w:rFonts w:ascii="Cambria Math" w:hAnsi="Cambria Math" w:cs="Times New Roman"/>
+                  <w:sz w:val="22"/>
+                  <w:szCs w:val="22"/>
+                  <w:lang w:val="en-GB"/>
+                </w:rPr>
+                <m:t>T</m:t>
+              </m:r>
+            </m:sup>
+          </m:sSup>
+          <m:r>
+            <w:rPr>
+              <w:rFonts w:ascii="Cambria Math" w:eastAsiaTheme="minorEastAsia" w:hAnsi="Cambria Math" w:cs="Times New Roman"/>
+              <w:sz w:val="22"/>
+              <w:szCs w:val="22"/>
+              <w:lang w:val="en-GB"/>
+            </w:rPr>
+            <m:t>X</m:t>
+          </m:r>
+          <m:sSup>
+            <m:sSupPr>
+              <m:ctrlPr>
+                <w:rPr>
+                  <w:rFonts w:ascii="Cambria Math" w:eastAsiaTheme="minorEastAsia" w:hAnsi="Cambria Math" w:cs="Times New Roman"/>
+                  <w:i/>
+                  <w:sz w:val="22"/>
+                  <w:szCs w:val="22"/>
+                  <w:lang w:val="en-GB"/>
+                </w:rPr>
+              </m:ctrlPr>
+            </m:sSupPr>
+            <m:e>
+              <m:r>
+                <w:rPr>
+                  <w:rFonts w:ascii="Cambria Math" w:eastAsiaTheme="minorEastAsia" w:hAnsi="Cambria Math" w:cs="Times New Roman"/>
+                  <w:sz w:val="22"/>
+                  <w:szCs w:val="22"/>
+                  <w:lang w:val="en-GB"/>
+                </w:rPr>
+                <m:t>X</m:t>
+              </m:r>
+            </m:e>
+            <m:sup>
+              <m:r>
+                <w:rPr>
+                  <w:rFonts w:ascii="Cambria Math" w:eastAsiaTheme="minorEastAsia" w:hAnsi="Cambria Math" w:cs="Times New Roman"/>
+                  <w:sz w:val="22"/>
+                  <w:szCs w:val="22"/>
+                  <w:lang w:val="en-GB"/>
+                </w:rPr>
+                <m:t>T</m:t>
+              </m:r>
+            </m:sup>
+          </m:sSup>
+          <m:r>
+            <w:rPr>
+              <w:rFonts w:ascii="Cambria Math" w:eastAsiaTheme="minorEastAsia" w:hAnsi="Cambria Math" w:cs="Times New Roman"/>
+              <w:sz w:val="22"/>
+              <w:szCs w:val="22"/>
+              <w:lang w:val="en-GB"/>
+            </w:rPr>
+            <m:t>v</m:t>
+          </m:r>
+        </m:oMath>
+      </m:oMathPara>
+    </w:p>
+    <w:p>
+      <w:pPr>
+        <w:pStyle w:val="ListParagraph"/>
+        <w:rPr>
+          <w:rFonts w:ascii="Times New Roman" w:eastAsiaTheme="minorEastAsia" w:hAnsi="Times New Roman" w:cs="Times New Roman"/>
+          <w:sz w:val="22"/>
+          <w:szCs w:val="22"/>
+          <w:lang w:val="en-GB"/>
+        </w:rPr>
+      </w:pPr>
+    </w:p>
+    <w:p>
+      <w:pPr>
+        <w:pStyle w:val="ListParagraph"/>
+        <w:rPr>
+          <w:rFonts w:ascii="Times New Roman" w:eastAsiaTheme="minorEastAsia" w:hAnsi="Times New Roman" w:cs="Times New Roman"/>
+          <w:sz w:val="22"/>
+          <w:szCs w:val="22"/>
+          <w:lang w:val="en-GB"/>
+        </w:rPr>
+      </w:pPr>
+      <m:oMathPara>
+        <m:oMath>
+          <m:r>
+            <w:rPr>
+              <w:rFonts w:ascii="Cambria Math" w:eastAsiaTheme="minorEastAsia" w:hAnsi="Cambria Math" w:cs="Times New Roman"/>
+              <w:sz w:val="22"/>
+              <w:szCs w:val="22"/>
+              <w:lang w:val="en-GB"/>
+            </w:rPr>
+            <m:t>=</m:t>
+          </m:r>
+          <m:f>
+            <m:fPr>
+              <m:ctrlPr>
+                <w:rPr>
+                  <w:rFonts w:ascii="Cambria Math" w:eastAsiaTheme="minorEastAsia" w:hAnsi="Cambria Math" w:cs="Times New Roman"/>
+                  <w:i/>
+                  <w:sz w:val="22"/>
+                  <w:szCs w:val="22"/>
+                  <w:lang w:val="en-GB"/>
+                </w:rPr>
+              </m:ctrlPr>
+            </m:fPr>
+            <m:num>
+              <m:r>
+                <w:rPr>
+                  <w:rFonts w:ascii="Cambria Math" w:eastAsiaTheme="minorEastAsia" w:hAnsi="Cambria Math" w:cs="Times New Roman"/>
+                  <w:sz w:val="22"/>
+                  <w:szCs w:val="22"/>
+                  <w:lang w:val="en-GB"/>
+                </w:rPr>
+                <m:t>1</m:t>
+              </m:r>
+            </m:num>
+            <m:den>
+              <m:r>
+                <w:rPr>
+                  <w:rFonts w:ascii="Cambria Math" w:eastAsiaTheme="minorEastAsia" w:hAnsi="Cambria Math" w:cs="Times New Roman"/>
+                  <w:sz w:val="22"/>
+                  <w:szCs w:val="22"/>
+                  <w:lang w:val="en-GB"/>
+                </w:rPr>
+                <m:t>n</m:t>
+              </m:r>
+            </m:den>
+          </m:f>
+          <m:r>
+            <w:rPr>
+              <w:rFonts w:ascii="Cambria Math" w:eastAsiaTheme="minorEastAsia" w:hAnsi="Cambria Math" w:cs="Times New Roman"/>
+              <w:sz w:val="22"/>
+              <w:szCs w:val="22"/>
+              <w:lang w:val="en-GB"/>
+            </w:rPr>
+            <m:t xml:space="preserve"> </m:t>
+          </m:r>
+          <m:r>
+            <w:rPr>
+              <w:rFonts w:ascii="Cambria Math" w:hAnsi="Cambria Math" w:cs="Times New Roman"/>
+              <w:sz w:val="22"/>
+              <w:szCs w:val="22"/>
+              <w:lang w:val="en-GB"/>
+            </w:rPr>
+            <m:t>(</m:t>
+          </m:r>
+          <m:sSup>
+            <m:sSupPr>
+              <m:ctrlPr>
+                <w:rPr>
+                  <w:rFonts w:ascii="Cambria Math" w:hAnsi="Cambria Math" w:cs="Times New Roman"/>
+                  <w:i/>
+                  <w:sz w:val="22"/>
+                  <w:szCs w:val="22"/>
+                  <w:lang w:val="en-GB"/>
+                </w:rPr>
+              </m:ctrlPr>
+            </m:sSupPr>
+            <m:e>
+              <m:r>
+                <w:rPr>
+                  <w:rFonts w:ascii="Cambria Math" w:hAnsi="Cambria Math" w:cs="Times New Roman"/>
+                  <w:sz w:val="22"/>
+                  <w:szCs w:val="22"/>
+                  <w:lang w:val="en-GB"/>
+                </w:rPr>
+                <m:t>v</m:t>
+              </m:r>
+            </m:e>
+            <m:sup>
+              <m:r>
+                <w:rPr>
+                  <w:rFonts w:ascii="Cambria Math" w:hAnsi="Cambria Math" w:cs="Times New Roman"/>
+                  <w:sz w:val="22"/>
+                  <w:szCs w:val="22"/>
+                  <w:lang w:val="en-GB"/>
+                </w:rPr>
+                <m:t>T</m:t>
+              </m:r>
+            </m:sup>
+          </m:sSup>
+          <m:r>
+            <w:rPr>
+              <w:rFonts w:ascii="Cambria Math" w:eastAsiaTheme="minorEastAsia" w:hAnsi="Cambria Math" w:cs="Times New Roman"/>
+              <w:sz w:val="22"/>
+              <w:szCs w:val="22"/>
+              <w:lang w:val="en-GB"/>
+            </w:rPr>
+            <m:t>X</m:t>
+          </m:r>
+          <m:r>
+            <w:rPr>
+              <w:rFonts w:ascii="Cambria Math" w:eastAsiaTheme="minorEastAsia" w:hAnsi="Cambria Math" w:cs="Times New Roman"/>
+              <w:sz w:val="22"/>
+              <w:szCs w:val="22"/>
+              <w:lang w:val="en-GB"/>
+            </w:rPr>
+            <m:t>)(</m:t>
+          </m:r>
+          <m:sSup>
+            <m:sSupPr>
+              <m:ctrlPr>
+                <w:rPr>
+                  <w:rFonts w:ascii="Cambria Math" w:eastAsiaTheme="minorEastAsia" w:hAnsi="Cambria Math" w:cs="Times New Roman"/>
+                  <w:i/>
+                  <w:sz w:val="22"/>
+                  <w:szCs w:val="22"/>
+                  <w:lang w:val="en-GB"/>
+                </w:rPr>
+              </m:ctrlPr>
+            </m:sSupPr>
+            <m:e>
+              <m:r>
+                <w:rPr>
+                  <w:rFonts w:ascii="Cambria Math" w:eastAsiaTheme="minorEastAsia" w:hAnsi="Cambria Math" w:cs="Times New Roman"/>
+                  <w:sz w:val="22"/>
+                  <w:szCs w:val="22"/>
+                  <w:lang w:val="en-GB"/>
+                </w:rPr>
+                <m:t>X</m:t>
+              </m:r>
+            </m:e>
+            <m:sup>
+              <m:r>
+                <w:rPr>
+                  <w:rFonts w:ascii="Cambria Math" w:eastAsiaTheme="minorEastAsia" w:hAnsi="Cambria Math" w:cs="Times New Roman"/>
+                  <w:sz w:val="22"/>
+                  <w:szCs w:val="22"/>
+                  <w:lang w:val="en-GB"/>
+                </w:rPr>
+                <m:t>T</m:t>
+              </m:r>
+            </m:sup>
+          </m:sSup>
+          <m:r>
+            <w:rPr>
+              <w:rFonts w:ascii="Cambria Math" w:eastAsiaTheme="minorEastAsia" w:hAnsi="Cambria Math" w:cs="Times New Roman"/>
+              <w:sz w:val="22"/>
+              <w:szCs w:val="22"/>
+              <w:lang w:val="en-GB"/>
+            </w:rPr>
+            <m:t>v</m:t>
+          </m:r>
+          <m:r>
+            <w:rPr>
+              <w:rFonts w:ascii="Cambria Math" w:eastAsiaTheme="minorEastAsia" w:hAnsi="Cambria Math" w:cs="Times New Roman"/>
+              <w:sz w:val="22"/>
+              <w:szCs w:val="22"/>
+              <w:lang w:val="en-GB"/>
+            </w:rPr>
+            <m:t xml:space="preserve">) </m:t>
+          </m:r>
+        </m:oMath>
+      </m:oMathPara>
+    </w:p>
+    <w:p>
+      <w:pPr>
+        <w:pStyle w:val="ListParagraph"/>
+        <w:rPr>
+          <w:rFonts w:ascii="Times New Roman" w:eastAsiaTheme="minorEastAsia" w:hAnsi="Times New Roman" w:cs="Times New Roman"/>
+          <w:sz w:val="22"/>
+          <w:szCs w:val="22"/>
+          <w:lang w:val="en-GB"/>
+        </w:rPr>
+      </w:pPr>
+      <m:oMathPara>
+        <m:oMath>
+          <m:r>
+            <w:rPr>
+              <w:rFonts w:ascii="Cambria Math" w:eastAsiaTheme="minorEastAsia" w:hAnsi="Cambria Math" w:cs="Times New Roman"/>
+              <w:sz w:val="22"/>
+              <w:szCs w:val="22"/>
+              <w:lang w:val="en-GB"/>
+            </w:rPr>
+            <m:t xml:space="preserve">= </m:t>
+          </m:r>
+          <m:f>
+            <m:fPr>
+              <m:ctrlPr>
+                <w:rPr>
+                  <w:rFonts w:ascii="Cambria Math" w:eastAsiaTheme="minorEastAsia" w:hAnsi="Cambria Math" w:cs="Times New Roman"/>
+                  <w:i/>
+                  <w:sz w:val="22"/>
+                  <w:szCs w:val="22"/>
+                  <w:lang w:val="en-GB"/>
+                </w:rPr>
+              </m:ctrlPr>
+            </m:fPr>
+            <m:num>
+              <m:r>
+                <w:rPr>
+                  <w:rFonts w:ascii="Cambria Math" w:eastAsiaTheme="minorEastAsia" w:hAnsi="Cambria Math" w:cs="Times New Roman"/>
+                  <w:sz w:val="22"/>
+                  <w:szCs w:val="22"/>
+                  <w:lang w:val="en-GB"/>
+                </w:rPr>
+                <m:t>1</m:t>
+              </m:r>
+            </m:num>
+            <m:den>
+              <m:r>
+                <w:rPr>
+                  <w:rFonts w:ascii="Cambria Math" w:eastAsiaTheme="minorEastAsia" w:hAnsi="Cambria Math" w:cs="Times New Roman"/>
+                  <w:sz w:val="22"/>
+                  <w:szCs w:val="22"/>
+                  <w:lang w:val="en-GB"/>
+                </w:rPr>
+                <m:t>n</m:t>
+              </m:r>
+            </m:den>
+          </m:f>
+          <m:r>
+            <w:rPr>
+              <w:rFonts w:ascii="Cambria Math" w:eastAsiaTheme="minorEastAsia" w:hAnsi="Cambria Math" w:cs="Times New Roman"/>
+              <w:sz w:val="22"/>
+              <w:szCs w:val="22"/>
+              <w:lang w:val="en-GB"/>
+            </w:rPr>
+            <m:t xml:space="preserve"> </m:t>
+          </m:r>
+          <m:d>
+            <m:dPr>
+              <m:ctrlPr>
+                <w:rPr>
+                  <w:rFonts w:ascii="Cambria Math" w:eastAsiaTheme="minorEastAsia" w:hAnsi="Cambria Math" w:cs="Times New Roman"/>
+                  <w:i/>
+                  <w:sz w:val="22"/>
+                  <w:szCs w:val="22"/>
+                  <w:lang w:val="en-GB"/>
+                </w:rPr>
+              </m:ctrlPr>
+            </m:dPr>
             <m:e>
               <m:sSup>
                 <m:sSupPr>
@@ -16968,7 +17339,7 @@
               </m:sSup>
               <m:r>
                 <w:rPr>
-                  <w:rFonts w:ascii="Cambria Math" w:hAnsi="Cambria Math" w:cs="Times New Roman"/>
+                  <w:rFonts w:ascii="Cambria Math" w:eastAsiaTheme="minorEastAsia" w:hAnsi="Cambria Math" w:cs="Times New Roman"/>
                   <w:sz w:val="22"/>
                   <w:szCs w:val="22"/>
                   <w:lang w:val="en-GB"/>
@@ -16976,10 +17347,84 @@
                 <m:t>X</m:t>
               </m:r>
             </m:e>
+          </m:d>
+          <m:sSup>
+            <m:sSupPr>
+              <m:ctrlPr>
+                <w:rPr>
+                  <w:rFonts w:ascii="Cambria Math" w:eastAsiaTheme="minorEastAsia" w:hAnsi="Cambria Math" w:cs="Times New Roman"/>
+                  <w:i/>
+                  <w:sz w:val="22"/>
+                  <w:szCs w:val="22"/>
+                  <w:lang w:val="en-GB"/>
+                </w:rPr>
+              </m:ctrlPr>
+            </m:sSupPr>
+            <m:e>
+              <m:d>
+                <m:dPr>
+                  <m:ctrlPr>
+                    <w:rPr>
+                      <w:rFonts w:ascii="Cambria Math" w:eastAsiaTheme="minorEastAsia" w:hAnsi="Cambria Math" w:cs="Times New Roman"/>
+                      <w:i/>
+                      <w:sz w:val="22"/>
+                      <w:szCs w:val="22"/>
+                      <w:lang w:val="en-GB"/>
+                    </w:rPr>
+                  </m:ctrlPr>
+                </m:dPr>
+                <m:e>
+                  <m:sSup>
+                    <m:sSupPr>
+                      <m:ctrlPr>
+                        <w:rPr>
+                          <w:rFonts w:ascii="Cambria Math" w:eastAsiaTheme="minorEastAsia" w:hAnsi="Cambria Math" w:cs="Times New Roman"/>
+                          <w:i/>
+                          <w:sz w:val="22"/>
+                          <w:szCs w:val="22"/>
+                          <w:lang w:val="en-GB"/>
+                        </w:rPr>
+                      </m:ctrlPr>
+                    </m:sSupPr>
+                    <m:e>
+                      <m:r>
+                        <w:rPr>
+                          <w:rFonts w:ascii="Cambria Math" w:eastAsiaTheme="minorEastAsia" w:hAnsi="Cambria Math" w:cs="Times New Roman"/>
+                          <w:sz w:val="22"/>
+                          <w:szCs w:val="22"/>
+                          <w:lang w:val="en-GB"/>
+                        </w:rPr>
+                        <m:t>v</m:t>
+                      </m:r>
+                    </m:e>
+                    <m:sup>
+                      <m:r>
+                        <w:rPr>
+                          <w:rFonts w:ascii="Cambria Math" w:eastAsiaTheme="minorEastAsia" w:hAnsi="Cambria Math" w:cs="Times New Roman"/>
+                          <w:sz w:val="22"/>
+                          <w:szCs w:val="22"/>
+                          <w:lang w:val="en-GB"/>
+                        </w:rPr>
+                        <m:t>T</m:t>
+                      </m:r>
+                    </m:sup>
+                  </m:sSup>
+                  <m:r>
+                    <w:rPr>
+                      <w:rFonts w:ascii="Cambria Math" w:eastAsiaTheme="minorEastAsia" w:hAnsi="Cambria Math" w:cs="Times New Roman"/>
+                      <w:sz w:val="22"/>
+                      <w:szCs w:val="22"/>
+                      <w:lang w:val="en-GB"/>
+                    </w:rPr>
+                    <m:t>X</m:t>
+                  </m:r>
+                </m:e>
+              </m:d>
+            </m:e>
             <m:sup>
               <m:r>
                 <w:rPr>
-                  <w:rFonts w:ascii="Cambria Math" w:hAnsi="Cambria Math" w:cs="Times New Roman"/>
+                  <w:rFonts w:ascii="Cambria Math" w:eastAsiaTheme="minorEastAsia" w:hAnsi="Cambria Math" w:cs="Times New Roman"/>
                   <w:sz w:val="22"/>
                   <w:szCs w:val="22"/>
                   <w:lang w:val="en-GB"/>
@@ -16995,192 +17440,7 @@
               <w:szCs w:val="22"/>
               <w:lang w:val="en-GB"/>
             </w:rPr>
-            <m:t>Xv</m:t>
-          </m:r>
-        </m:oMath>
-      </m:oMathPara>
-    </w:p>
-    <w:p>
-      <w:pPr>
-        <w:pStyle w:val="ListParagraph"/>
-        <w:rPr>
-          <w:rFonts w:ascii="Times New Roman" w:eastAsiaTheme="minorEastAsia" w:hAnsi="Times New Roman" w:cs="Times New Roman"/>
-          <w:sz w:val="22"/>
-          <w:szCs w:val="22"/>
-          <w:lang w:val="en-GB"/>
-        </w:rPr>
-      </w:pPr>
-    </w:p>
-    <w:p>
-      <w:pPr>
-        <w:pStyle w:val="ListParagraph"/>
-        <w:rPr>
-          <w:rFonts w:ascii="Times New Roman" w:eastAsiaTheme="minorEastAsia" w:hAnsi="Times New Roman" w:cs="Times New Roman"/>
-          <w:sz w:val="22"/>
-          <w:szCs w:val="22"/>
-          <w:lang w:val="en-GB"/>
-        </w:rPr>
-      </w:pPr>
-      <m:oMathPara>
-        <m:oMath>
-          <m:r>
-            <w:rPr>
-              <w:rFonts w:ascii="Cambria Math" w:eastAsiaTheme="minorEastAsia" w:hAnsi="Cambria Math" w:cs="Times New Roman"/>
-              <w:sz w:val="22"/>
-              <w:szCs w:val="22"/>
-              <w:lang w:val="en-GB"/>
-            </w:rPr>
-            <m:t>=</m:t>
-          </m:r>
-          <m:f>
-            <m:fPr>
-              <m:ctrlPr>
-                <w:rPr>
-                  <w:rFonts w:ascii="Cambria Math" w:eastAsiaTheme="minorEastAsia" w:hAnsi="Cambria Math" w:cs="Times New Roman"/>
-                  <w:i/>
-                  <w:sz w:val="22"/>
-                  <w:szCs w:val="22"/>
-                  <w:lang w:val="en-GB"/>
-                </w:rPr>
-              </m:ctrlPr>
-            </m:fPr>
-            <m:num>
-              <m:r>
-                <w:rPr>
-                  <w:rFonts w:ascii="Cambria Math" w:eastAsiaTheme="minorEastAsia" w:hAnsi="Cambria Math" w:cs="Times New Roman"/>
-                  <w:sz w:val="22"/>
-                  <w:szCs w:val="22"/>
-                  <w:lang w:val="en-GB"/>
-                </w:rPr>
-                <m:t>1</m:t>
-              </m:r>
-            </m:num>
-            <m:den>
-              <m:r>
-                <w:rPr>
-                  <w:rFonts w:ascii="Cambria Math" w:eastAsiaTheme="minorEastAsia" w:hAnsi="Cambria Math" w:cs="Times New Roman"/>
-                  <w:sz w:val="22"/>
-                  <w:szCs w:val="22"/>
-                  <w:lang w:val="en-GB"/>
-                </w:rPr>
-                <m:t>n</m:t>
-              </m:r>
-            </m:den>
-          </m:f>
-          <m:r>
-            <w:rPr>
-              <w:rFonts w:ascii="Cambria Math" w:eastAsiaTheme="minorEastAsia" w:hAnsi="Cambria Math" w:cs="Times New Roman"/>
-              <w:sz w:val="22"/>
-              <w:szCs w:val="22"/>
-              <w:lang w:val="en-GB"/>
-            </w:rPr>
             <m:t xml:space="preserve"> </m:t>
-          </m:r>
-          <m:sSup>
-            <m:sSupPr>
-              <m:ctrlPr>
-                <w:rPr>
-                  <w:rFonts w:ascii="Cambria Math" w:hAnsi="Cambria Math" w:cs="Times New Roman"/>
-                  <w:i/>
-                  <w:sz w:val="22"/>
-                  <w:szCs w:val="22"/>
-                  <w:lang w:val="en-GB"/>
-                </w:rPr>
-              </m:ctrlPr>
-            </m:sSupPr>
-            <m:e>
-              <m:sSup>
-                <m:sSupPr>
-                  <m:ctrlPr>
-                    <w:rPr>
-                      <w:rFonts w:ascii="Cambria Math" w:eastAsiaTheme="minorEastAsia" w:hAnsi="Cambria Math" w:cs="Times New Roman"/>
-                      <w:i/>
-                      <w:sz w:val="22"/>
-                      <w:szCs w:val="22"/>
-                      <w:lang w:val="en-GB"/>
-                    </w:rPr>
-                  </m:ctrlPr>
-                </m:sSupPr>
-                <m:e>
-                  <m:r>
-                    <w:rPr>
-                      <w:rFonts w:ascii="Cambria Math" w:eastAsiaTheme="minorEastAsia" w:hAnsi="Cambria Math" w:cs="Times New Roman"/>
-                      <w:sz w:val="22"/>
-                      <w:szCs w:val="22"/>
-                      <w:lang w:val="en-GB"/>
-                    </w:rPr>
-                    <m:t>(</m:t>
-                  </m:r>
-                  <m:r>
-                    <w:rPr>
-                      <w:rFonts w:ascii="Cambria Math" w:eastAsiaTheme="minorEastAsia" w:hAnsi="Cambria Math" w:cs="Times New Roman"/>
-                      <w:sz w:val="22"/>
-                      <w:szCs w:val="22"/>
-                      <w:lang w:val="en-GB"/>
-                    </w:rPr>
-                    <m:t>v</m:t>
-                  </m:r>
-                </m:e>
-                <m:sup>
-                  <m:r>
-                    <w:rPr>
-                      <w:rFonts w:ascii="Cambria Math" w:eastAsiaTheme="minorEastAsia" w:hAnsi="Cambria Math" w:cs="Times New Roman"/>
-                      <w:sz w:val="22"/>
-                      <w:szCs w:val="22"/>
-                      <w:lang w:val="en-GB"/>
-                    </w:rPr>
-                    <m:t>T</m:t>
-                  </m:r>
-                </m:sup>
-              </m:sSup>
-              <m:r>
-                <w:rPr>
-                  <w:rFonts w:ascii="Cambria Math" w:hAnsi="Cambria Math" w:cs="Times New Roman"/>
-                  <w:sz w:val="22"/>
-                  <w:szCs w:val="22"/>
-                  <w:lang w:val="en-GB"/>
-                </w:rPr>
-                <m:t>X</m:t>
-              </m:r>
-            </m:e>
-            <m:sup>
-              <m:r>
-                <w:rPr>
-                  <w:rFonts w:ascii="Cambria Math" w:hAnsi="Cambria Math" w:cs="Times New Roman"/>
-                  <w:sz w:val="22"/>
-                  <w:szCs w:val="22"/>
-                  <w:lang w:val="en-GB"/>
-                </w:rPr>
-                <m:t>T</m:t>
-              </m:r>
-            </m:sup>
-          </m:sSup>
-          <m:r>
-            <w:rPr>
-              <w:rFonts w:ascii="Cambria Math" w:eastAsiaTheme="minorEastAsia" w:hAnsi="Cambria Math" w:cs="Times New Roman"/>
-              <w:sz w:val="22"/>
-              <w:szCs w:val="22"/>
-              <w:lang w:val="en-GB"/>
-            </w:rPr>
-            <m:t>)(</m:t>
-          </m:r>
-          <m:r>
-            <w:rPr>
-              <w:rFonts w:ascii="Cambria Math" w:eastAsiaTheme="minorEastAsia" w:hAnsi="Cambria Math" w:cs="Times New Roman"/>
-              <w:sz w:val="22"/>
-              <w:szCs w:val="22"/>
-              <w:lang w:val="en-GB"/>
-            </w:rPr>
-            <m:t>Xv</m:t>
-          </m:r>
-          <m:r>
-            <w:rPr>
-              <w:rFonts w:ascii="Cambria Math" w:eastAsiaTheme="minorEastAsia" w:hAnsi="Cambria Math" w:cs="Times New Roman"/>
-              <w:sz w:val="22"/>
-              <w:szCs w:val="22"/>
-              <w:lang w:val="en-GB"/>
-            </w:rPr>
-            <m:t xml:space="preserve">) </m:t>
           </m:r>
         </m:oMath>
       </m:oMathPara>
@@ -17283,8 +17543,87 @@
                       <w:szCs w:val="22"/>
                       <w:lang w:val="en-GB"/>
                     </w:rPr>
-                    <m:t>Xv</m:t>
+                    <m:t>∥</m:t>
                   </m:r>
+                  <m:sSup>
+                    <m:sSupPr>
+                      <m:ctrlPr>
+                        <w:rPr>
+                          <w:rFonts w:ascii="Cambria Math" w:eastAsiaTheme="minorEastAsia" w:hAnsi="Cambria Math" w:cs="Times New Roman"/>
+                          <w:i/>
+                          <w:sz w:val="22"/>
+                          <w:szCs w:val="22"/>
+                          <w:lang w:val="en-GB"/>
+                        </w:rPr>
+                      </m:ctrlPr>
+                    </m:sSupPr>
+                    <m:e>
+                      <m:r>
+                        <w:rPr>
+                          <w:rFonts w:ascii="Cambria Math" w:eastAsiaTheme="minorEastAsia" w:hAnsi="Cambria Math" w:cs="Times New Roman"/>
+                          <w:sz w:val="22"/>
+                          <w:szCs w:val="22"/>
+                          <w:lang w:val="en-GB"/>
+                        </w:rPr>
+                        <m:t>v</m:t>
+                      </m:r>
+                    </m:e>
+                    <m:sup>
+                      <m:r>
+                        <w:rPr>
+                          <w:rFonts w:ascii="Cambria Math" w:eastAsiaTheme="minorEastAsia" w:hAnsi="Cambria Math" w:cs="Times New Roman"/>
+                          <w:sz w:val="22"/>
+                          <w:szCs w:val="22"/>
+                          <w:lang w:val="en-GB"/>
+                        </w:rPr>
+                        <m:t>T</m:t>
+                      </m:r>
+                    </m:sup>
+                  </m:sSup>
+                  <m:r>
+                    <w:rPr>
+                      <w:rFonts w:ascii="Cambria Math" w:eastAsiaTheme="minorEastAsia" w:hAnsi="Cambria Math" w:cs="Times New Roman"/>
+                      <w:sz w:val="22"/>
+                      <w:szCs w:val="22"/>
+                      <w:lang w:val="en-GB"/>
+                    </w:rPr>
+                    <m:t>X</m:t>
+                  </m:r>
+                  <m:sSub>
+                    <m:sSubPr>
+                      <m:ctrlPr>
+                        <w:rPr>
+                          <w:rFonts w:ascii="Cambria Math" w:eastAsiaTheme="minorEastAsia" w:hAnsi="Cambria Math" w:cs="Times New Roman"/>
+                          <w:i/>
+                          <w:sz w:val="22"/>
+                          <w:szCs w:val="22"/>
+                          <w:lang w:val="en-GB"/>
+                        </w:rPr>
+                      </m:ctrlPr>
+                    </m:sSubPr>
+                    <m:e>
+                      <m:r>
+                        <w:rPr>
+                          <w:rFonts w:ascii="Cambria Math" w:eastAsiaTheme="minorEastAsia" w:hAnsi="Cambria Math" w:cs="Times New Roman"/>
+                          <w:sz w:val="22"/>
+                          <w:szCs w:val="22"/>
+                          <w:lang w:val="en-GB"/>
+                        </w:rPr>
+                        <m:t>∥</m:t>
+                      </m:r>
+                    </m:e>
+                    <m:sub>
+                      <m:r>
+                        <w:rPr>
+                          <w:rFonts w:ascii="Cambria Math" w:eastAsiaTheme="minorEastAsia" w:hAnsi="Cambria Math" w:cs="Times New Roman"/>
+                          <w:sz w:val="22"/>
+                          <w:szCs w:val="22"/>
+                          <w:lang w:val="en-GB"/>
+                        </w:rPr>
+                        <m:t>2</m:t>
+                      </m:r>
+                    </m:sub>
+                  </m:sSub>
                 </m:e>
               </m:d>
             </m:e>
@@ -17296,19 +17635,10 @@
                   <w:szCs w:val="22"/>
                   <w:lang w:val="en-GB"/>
                 </w:rPr>
-                <m:t>T</m:t>
+                <m:t>2</m:t>
               </m:r>
             </m:sup>
           </m:sSup>
-          <m:r>
-            <w:rPr>
-              <w:rFonts w:ascii="Cambria Math" w:eastAsiaTheme="minorEastAsia" w:hAnsi="Cambria Math" w:cs="Times New Roman"/>
-              <w:sz w:val="22"/>
-              <w:szCs w:val="22"/>
-              <w:lang w:val="en-GB"/>
-            </w:rPr>
-            <m:t xml:space="preserve">(Xv) </m:t>
-          </m:r>
         </m:oMath>
       </m:oMathPara>
     </w:p>
@@ -17322,92 +17652,146 @@
           <w:lang w:val="en-GB"/>
         </w:rPr>
       </w:pPr>
-      <m:oMathPara>
-        <m:oMath>
-          <m:r>
-            <w:rPr>
-              <w:rFonts w:ascii="Cambria Math" w:eastAsiaTheme="minorEastAsia" w:hAnsi="Cambria Math" w:cs="Times New Roman"/>
-              <w:sz w:val="22"/>
-              <w:szCs w:val="22"/>
-              <w:lang w:val="en-GB"/>
-            </w:rPr>
-            <m:t xml:space="preserve">= </m:t>
-          </m:r>
-          <m:f>
-            <m:fPr>
-              <m:ctrlPr>
-                <w:rPr>
-                  <w:rFonts w:ascii="Cambria Math" w:eastAsiaTheme="minorEastAsia" w:hAnsi="Cambria Math" w:cs="Times New Roman"/>
-                  <w:i/>
-                  <w:sz w:val="22"/>
-                  <w:szCs w:val="22"/>
-                  <w:lang w:val="en-GB"/>
-                </w:rPr>
-              </m:ctrlPr>
-            </m:fPr>
-            <m:num>
-              <m:r>
-                <w:rPr>
-                  <w:rFonts w:ascii="Cambria Math" w:eastAsiaTheme="minorEastAsia" w:hAnsi="Cambria Math" w:cs="Times New Roman"/>
-                  <w:sz w:val="22"/>
-                  <w:szCs w:val="22"/>
-                  <w:lang w:val="en-GB"/>
-                </w:rPr>
-                <m:t>1</m:t>
-              </m:r>
-            </m:num>
-            <m:den>
-              <m:r>
-                <w:rPr>
-                  <w:rFonts w:ascii="Cambria Math" w:eastAsiaTheme="minorEastAsia" w:hAnsi="Cambria Math" w:cs="Times New Roman"/>
-                  <w:sz w:val="22"/>
-                  <w:szCs w:val="22"/>
-                  <w:lang w:val="en-GB"/>
-                </w:rPr>
-                <m:t>n</m:t>
-              </m:r>
-            </m:den>
-          </m:f>
-          <m:r>
-            <w:rPr>
-              <w:rFonts w:ascii="Cambria Math" w:eastAsiaTheme="minorEastAsia" w:hAnsi="Cambria Math" w:cs="Times New Roman"/>
-              <w:sz w:val="22"/>
-              <w:szCs w:val="22"/>
-              <w:lang w:val="en-GB"/>
-            </w:rPr>
-            <m:t xml:space="preserve"> </m:t>
-          </m:r>
-          <m:r>
-            <w:rPr>
-              <w:rFonts w:ascii="Cambria Math" w:eastAsiaTheme="minorEastAsia" w:hAnsi="Cambria Math" w:cs="Times New Roman"/>
-              <w:sz w:val="22"/>
-              <w:szCs w:val="22"/>
-              <w:lang w:val="en-GB"/>
-            </w:rPr>
-            <m:t>∥Xv</m:t>
-          </m:r>
-          <m:r>
-            <w:rPr>
-              <w:rFonts w:ascii="Cambria Math" w:eastAsiaTheme="minorEastAsia" w:hAnsi="Cambria Math" w:cs="Times New Roman"/>
-              <w:sz w:val="22"/>
-              <w:szCs w:val="22"/>
-              <w:lang w:val="en-GB"/>
-            </w:rPr>
-            <m:t>∥</m:t>
-          </m:r>
-        </m:oMath>
-      </m:oMathPara>
-    </w:p>
-    <w:p>
-      <w:pPr>
-        <w:pStyle w:val="ListParagraph"/>
+      <w:r>
         <w:rPr>
           <w:rFonts w:ascii="Times New Roman" w:eastAsiaTheme="minorEastAsia" w:hAnsi="Times New Roman" w:cs="Times New Roman"/>
           <w:sz w:val="22"/>
           <w:szCs w:val="22"/>
           <w:lang w:val="en-GB"/>
         </w:rPr>
-      </w:pPr>
+        <w:t xml:space="preserve">Here, </w:t>
+      </w:r>
+      <m:oMath>
+        <m:sSup>
+          <m:sSupPr>
+            <m:ctrlPr>
+              <w:rPr>
+                <w:rFonts w:ascii="Cambria Math" w:eastAsiaTheme="minorEastAsia" w:hAnsi="Cambria Math" w:cs="Times New Roman"/>
+                <w:i/>
+                <w:sz w:val="22"/>
+                <w:szCs w:val="22"/>
+                <w:lang w:val="en-GB"/>
+              </w:rPr>
+            </m:ctrlPr>
+          </m:sSupPr>
+          <m:e>
+            <m:d>
+              <m:dPr>
+                <m:ctrlPr>
+                  <w:rPr>
+                    <w:rFonts w:ascii="Cambria Math" w:eastAsiaTheme="minorEastAsia" w:hAnsi="Cambria Math" w:cs="Times New Roman"/>
+                    <w:i/>
+                    <w:sz w:val="22"/>
+                    <w:szCs w:val="22"/>
+                    <w:lang w:val="en-GB"/>
+                  </w:rPr>
+                </m:ctrlPr>
+              </m:dPr>
+              <m:e>
+                <m:r>
+                  <w:rPr>
+                    <w:rFonts w:ascii="Cambria Math" w:eastAsiaTheme="minorEastAsia" w:hAnsi="Cambria Math" w:cs="Times New Roman"/>
+                    <w:sz w:val="22"/>
+                    <w:szCs w:val="22"/>
+                    <w:lang w:val="en-GB"/>
+                  </w:rPr>
+                  <m:t>∥</m:t>
+                </m:r>
+                <m:sSup>
+                  <m:sSupPr>
+                    <m:ctrlPr>
+                      <w:rPr>
+                        <w:rFonts w:ascii="Cambria Math" w:eastAsiaTheme="minorEastAsia" w:hAnsi="Cambria Math" w:cs="Times New Roman"/>
+                        <w:i/>
+                        <w:sz w:val="22"/>
+                        <w:szCs w:val="22"/>
+                        <w:lang w:val="en-GB"/>
+                      </w:rPr>
+                    </m:ctrlPr>
+                  </m:sSupPr>
+                  <m:e>
+                    <m:r>
+                      <w:rPr>
+                        <w:rFonts w:ascii="Cambria Math" w:eastAsiaTheme="minorEastAsia" w:hAnsi="Cambria Math" w:cs="Times New Roman"/>
+                        <w:sz w:val="22"/>
+                        <w:szCs w:val="22"/>
+                        <w:lang w:val="en-GB"/>
+                      </w:rPr>
+                      <m:t>v</m:t>
+                    </m:r>
+                  </m:e>
+                  <m:sup>
+                    <m:r>
+                      <w:rPr>
+                        <w:rFonts w:ascii="Cambria Math" w:eastAsiaTheme="minorEastAsia" w:hAnsi="Cambria Math" w:cs="Times New Roman"/>
+                        <w:sz w:val="22"/>
+                        <w:szCs w:val="22"/>
+                        <w:lang w:val="en-GB"/>
+                      </w:rPr>
+                      <m:t>T</m:t>
+                    </m:r>
+                  </m:sup>
+                </m:sSup>
+                <m:r>
+                  <w:rPr>
+                    <w:rFonts w:ascii="Cambria Math" w:eastAsiaTheme="minorEastAsia" w:hAnsi="Cambria Math" w:cs="Times New Roman"/>
+                    <w:sz w:val="22"/>
+                    <w:szCs w:val="22"/>
+                    <w:lang w:val="en-GB"/>
+                  </w:rPr>
+                  <m:t>X</m:t>
+                </m:r>
+                <m:sSub>
+                  <m:sSubPr>
+                    <m:ctrlPr>
+                      <w:rPr>
+                        <w:rFonts w:ascii="Cambria Math" w:eastAsiaTheme="minorEastAsia" w:hAnsi="Cambria Math" w:cs="Times New Roman"/>
+                        <w:i/>
+                        <w:sz w:val="22"/>
+                        <w:szCs w:val="22"/>
+                        <w:lang w:val="en-GB"/>
+                      </w:rPr>
+                    </m:ctrlPr>
+                  </m:sSubPr>
+                  <m:e>
+                    <m:r>
+                      <w:rPr>
+                        <w:rFonts w:ascii="Cambria Math" w:eastAsiaTheme="minorEastAsia" w:hAnsi="Cambria Math" w:cs="Times New Roman"/>
+                        <w:sz w:val="22"/>
+                        <w:szCs w:val="22"/>
+                        <w:lang w:val="en-GB"/>
+                      </w:rPr>
+                      <m:t>∥</m:t>
+                    </m:r>
+                  </m:e>
+                  <m:sub>
+                    <m:r>
+                      <w:rPr>
+                        <w:rFonts w:ascii="Cambria Math" w:eastAsiaTheme="minorEastAsia" w:hAnsi="Cambria Math" w:cs="Times New Roman"/>
+                        <w:sz w:val="22"/>
+                        <w:szCs w:val="22"/>
+                        <w:lang w:val="en-GB"/>
+                      </w:rPr>
+                      <m:t>2</m:t>
+                    </m:r>
+                  </m:sub>
+                </m:sSub>
+              </m:e>
+            </m:d>
+          </m:e>
+          <m:sup>
+            <m:r>
+              <w:rPr>
+                <w:rFonts w:ascii="Cambria Math" w:eastAsiaTheme="minorEastAsia" w:hAnsi="Cambria Math" w:cs="Times New Roman"/>
+                <w:sz w:val="22"/>
+                <w:szCs w:val="22"/>
+                <w:lang w:val="en-GB"/>
+              </w:rPr>
+              <m:t>2</m:t>
+            </m:r>
+          </m:sup>
+        </m:sSup>
+      </m:oMath>
       <w:r>
         <w:rPr>
           <w:rFonts w:ascii="Times New Roman" w:eastAsiaTheme="minorEastAsia" w:hAnsi="Times New Roman" w:cs="Times New Roman"/>
@@ -17415,9 +17799,62 @@
           <w:szCs w:val="22"/>
           <w:lang w:val="en-GB"/>
         </w:rPr>
-        <w:t xml:space="preserve">Here, </w:t>
+        <w:t xml:space="preserve"> is the </w:t>
+      </w:r>
+      <w:r>
+        <w:rPr>
+          <w:rFonts w:ascii="Times New Roman" w:eastAsiaTheme="minorEastAsia" w:hAnsi="Times New Roman" w:cs="Times New Roman"/>
+          <w:sz w:val="22"/>
+          <w:szCs w:val="22"/>
+          <w:lang w:val="en-GB"/>
+        </w:rPr>
+        <w:t xml:space="preserve">squared </w:t>
+      </w:r>
+      <w:r>
+        <w:rPr>
+          <w:rFonts w:ascii="Times New Roman" w:eastAsiaTheme="minorEastAsia" w:hAnsi="Times New Roman" w:cs="Times New Roman"/>
+          <w:sz w:val="22"/>
+          <w:szCs w:val="22"/>
+          <w:lang w:val="en-GB"/>
+        </w:rPr>
+        <w:t xml:space="preserve">Euclidian norm of the vector </w:t>
       </w:r>
       <m:oMath>
+        <m:sSup>
+          <m:sSupPr>
+            <m:ctrlPr>
+              <w:rPr>
+                <w:rFonts w:ascii="Cambria Math" w:eastAsiaTheme="minorEastAsia" w:hAnsi="Cambria Math" w:cs="Times New Roman"/>
+                <w:i/>
+                <w:sz w:val="22"/>
+                <w:szCs w:val="22"/>
+                <w:lang w:val="en-GB"/>
+              </w:rPr>
+            </m:ctrlPr>
+          </m:sSupPr>
+          <m:e>
+            <m:r>
+              <w:rPr>
+                <w:rFonts w:ascii="Cambria Math" w:eastAsiaTheme="minorEastAsia" w:hAnsi="Cambria Math" w:cs="Times New Roman"/>
+                <w:sz w:val="22"/>
+                <w:szCs w:val="22"/>
+                <w:lang w:val="en-GB"/>
+              </w:rPr>
+              <m:t>v</m:t>
+            </m:r>
+          </m:e>
+          <m:sup>
+            <m:r>
+              <w:rPr>
+                <w:rFonts w:ascii="Cambria Math" w:eastAsiaTheme="minorEastAsia" w:hAnsi="Cambria Math" w:cs="Times New Roman"/>
+                <w:sz w:val="22"/>
+                <w:szCs w:val="22"/>
+                <w:lang w:val="en-GB"/>
+              </w:rPr>
+              <m:t>T</m:t>
+            </m:r>
+          </m:sup>
+        </m:sSup>
         <m:r>
           <w:rPr>
             <w:rFonts w:ascii="Cambria Math" w:eastAsiaTheme="minorEastAsia" w:hAnsi="Cambria Math" w:cs="Times New Roman"/>
@@ -17425,27 +17862,7 @@
             <w:szCs w:val="22"/>
             <w:lang w:val="en-GB"/>
           </w:rPr>
-          <m:t>∥Xv∥</m:t>
-        </m:r>
-      </m:oMath>
-      <w:r>
-        <w:rPr>
-          <w:rFonts w:ascii="Times New Roman" w:eastAsiaTheme="minorEastAsia" w:hAnsi="Times New Roman" w:cs="Times New Roman"/>
-          <w:sz w:val="22"/>
-          <w:szCs w:val="22"/>
-          <w:lang w:val="en-GB"/>
-        </w:rPr>
-        <w:t xml:space="preserve"> is the Euclidian norm of the vector </w:t>
-      </w:r>
-      <m:oMath>
-        <m:r>
-          <w:rPr>
-            <w:rFonts w:ascii="Cambria Math" w:eastAsiaTheme="minorEastAsia" w:hAnsi="Cambria Math" w:cs="Times New Roman"/>
-            <w:sz w:val="22"/>
-            <w:szCs w:val="22"/>
-            <w:lang w:val="en-GB"/>
-          </w:rPr>
-          <m:t>Xv</m:t>
+          <m:t>X</m:t>
         </m:r>
         <m:r>
           <w:rPr>
@@ -17464,7 +17881,52 @@
           <w:szCs w:val="22"/>
           <w:lang w:val="en-GB"/>
         </w:rPr>
-        <w:t xml:space="preserve">. Euclidian norm is always greater than zero for any vector. Hence </w:t>
+        <w:t xml:space="preserve">. </w:t>
+      </w:r>
+      <w:r>
+        <w:rPr>
+          <w:rFonts w:ascii="Times New Roman" w:eastAsiaTheme="minorEastAsia" w:hAnsi="Times New Roman" w:cs="Times New Roman"/>
+          <w:sz w:val="22"/>
+          <w:szCs w:val="22"/>
+          <w:lang w:val="en-GB"/>
+        </w:rPr>
+        <w:t>S</w:t>
+      </w:r>
+      <w:r>
+        <w:rPr>
+          <w:rFonts w:ascii="Times New Roman" w:eastAsiaTheme="minorEastAsia" w:hAnsi="Times New Roman" w:cs="Times New Roman"/>
+          <w:sz w:val="22"/>
+          <w:szCs w:val="22"/>
+          <w:lang w:val="en-GB"/>
+        </w:rPr>
+        <w:t xml:space="preserve">quared </w:t>
+      </w:r>
+      <w:r>
+        <w:rPr>
+          <w:rFonts w:ascii="Times New Roman" w:eastAsiaTheme="minorEastAsia" w:hAnsi="Times New Roman" w:cs="Times New Roman"/>
+          <w:sz w:val="22"/>
+          <w:szCs w:val="22"/>
+          <w:lang w:val="en-GB"/>
+        </w:rPr>
+        <w:t xml:space="preserve">Euclidian norm is always greater than </w:t>
+      </w:r>
+      <w:r>
+        <w:rPr>
+          <w:rFonts w:ascii="Times New Roman" w:eastAsiaTheme="minorEastAsia" w:hAnsi="Times New Roman" w:cs="Times New Roman"/>
+          <w:sz w:val="22"/>
+          <w:szCs w:val="22"/>
+          <w:lang w:val="en-GB"/>
+        </w:rPr>
+        <w:t xml:space="preserve">or equal to </w:t>
+      </w:r>
+      <w:r>
+        <w:rPr>
+          <w:rFonts w:ascii="Times New Roman" w:eastAsiaTheme="minorEastAsia" w:hAnsi="Times New Roman" w:cs="Times New Roman"/>
+          <w:sz w:val="22"/>
+          <w:szCs w:val="22"/>
+          <w:lang w:val="en-GB"/>
+        </w:rPr>
+        <w:t xml:space="preserve">zero for any vector. Hence </w:t>
       </w:r>
       <m:oMath>
         <m:sSup>
@@ -18627,6 +19089,9 @@
             </m:e>
           </m:d>
           <m:r>
+            <m:rPr>
+              <m:aln/>
+            </m:rPr>
             <w:rPr>
               <w:rFonts w:ascii="Cambria Math" w:hAnsi="Cambria Math"/>
             </w:rPr>

</xml_diff>

<commit_message>
Edit double cross validation
</commit_message>
<xml_diff>
--- a/HW2/homework2_stekumatla.docx
+++ b/HW2/homework2_stekumatla.docx
@@ -2,6 +2,2308 @@
 <file path=word/document.xml><?xml version="1.0" encoding="utf-8"?>
 <w:document xmlns:wpc="http://schemas.microsoft.com/office/word/2010/wordprocessingCanvas" xmlns:cx="http://schemas.microsoft.com/office/drawing/2014/chartex" xmlns:cx1="http://schemas.microsoft.com/office/drawing/2015/9/8/chartex" xmlns:cx2="http://schemas.microsoft.com/office/drawing/2015/10/21/chartex" xmlns:cx3="http://schemas.microsoft.com/office/drawing/2016/5/9/chartex" xmlns:cx4="http://schemas.microsoft.com/office/drawing/2016/5/10/chartex" xmlns:cx5="http://schemas.microsoft.com/office/drawing/2016/5/11/chartex" xmlns:cx6="http://schemas.microsoft.com/office/drawing/2016/5/12/chartex" xmlns:cx7="http://schemas.microsoft.com/office/drawing/2016/5/13/chartex" xmlns:cx8="http://schemas.microsoft.com/office/drawing/2016/5/14/chartex" xmlns:mc="http://schemas.openxmlformats.org/markup-compatibility/2006" xmlns:aink="http://schemas.microsoft.com/office/drawing/2016/ink" xmlns:am3d="http://schemas.microsoft.com/office/drawing/2017/model3d" xmlns:o="urn:schemas-microsoft-com:office:office" xmlns:oel="http://schemas.microsoft.com/office/2019/extlst" xmlns:r="http://schemas.openxmlformats.org/officeDocument/2006/relationships" xmlns:m="http://schemas.openxmlformats.org/officeDocument/2006/math" xmlns:v="urn:schemas-microsoft-com:vml" xmlns:wp14="http://schemas.microsoft.com/office/word/2010/wordprocessingDrawing" xmlns:wp="http://schemas.openxmlformats.org/drawingml/2006/wordprocessingDrawing" xmlns:w10="urn:schemas-microsoft-com:office:word" xmlns:w="http://schemas.openxmlformats.org/wordprocessingml/2006/main" xmlns:w14="http://schemas.microsoft.com/office/word/2010/wordml" xmlns:w15="http://schemas.microsoft.com/office/word/2012/wordml" xmlns:w16cex="http://schemas.microsoft.com/office/word/2018/wordml/cex" xmlns:w16cid="http://schemas.microsoft.com/office/word/2016/wordml/cid" xmlns:w16="http://schemas.microsoft.com/office/word/2018/wordml" xmlns:w16sdtdh="http://schemas.microsoft.com/office/word/2020/wordml/sdtdatahash" xmlns:w16se="http://schemas.microsoft.com/office/word/2015/wordml/symex" xmlns:wpg="http://schemas.microsoft.com/office/word/2010/wordprocessingGroup" xmlns:wpi="http://schemas.microsoft.com/office/word/2010/wordprocessingInk" xmlns:wne="http://schemas.microsoft.com/office/word/2006/wordml" xmlns:wps="http://schemas.microsoft.com/office/word/2010/wordprocessingShape" mc:Ignorable="w14 w15 w16se w16cid w16 w16cex w16sdtdh wp14">
   <w:body>
+    <w:p>
+      <w:pPr>
+        <w:rPr>
+          <w:rFonts w:ascii="Times New Roman" w:hAnsi="Times New Roman" w:cs="Times New Roman"/>
+          <w:b/>
+          <w:bCs/>
+          <w:sz w:val="22"/>
+          <w:szCs w:val="22"/>
+          <w:lang w:val="en-GB"/>
+        </w:rPr>
+      </w:pPr>
+      <w:r>
+        <w:rPr>
+          <w:rFonts w:ascii="Times New Roman" w:hAnsi="Times New Roman" w:cs="Times New Roman"/>
+          <w:sz w:val="22"/>
+          <w:szCs w:val="22"/>
+          <w:lang w:val="en-GB"/>
+        </w:rPr>
+        <w:t xml:space="preserve">1. </w:t>
+      </w:r>
+      <w:r>
+        <w:rPr>
+          <w:rFonts w:ascii="Times New Roman" w:hAnsi="Times New Roman" w:cs="Times New Roman"/>
+          <w:b/>
+          <w:bCs/>
+          <w:sz w:val="22"/>
+          <w:szCs w:val="22"/>
+          <w:lang w:val="en-GB"/>
+        </w:rPr>
+        <w:t xml:space="preserve">Double cross validation: </w:t>
+      </w:r>
+      <w:r>
+        <w:rPr>
+          <w:rFonts w:ascii="Times New Roman" w:hAnsi="Times New Roman" w:cs="Times New Roman"/>
+          <w:b/>
+          <w:bCs/>
+          <w:sz w:val="22"/>
+          <w:szCs w:val="22"/>
+          <w:lang w:val="en-GB"/>
+        </w:rPr>
+        <w:tab/>
+      </w:r>
+    </w:p>
+    <w:p>
+      <w:pPr>
+        <w:rPr>
+          <w:rFonts w:ascii="Times New Roman" w:hAnsi="Times New Roman" w:cs="Times New Roman"/>
+          <w:b/>
+          <w:bCs/>
+          <w:sz w:val="22"/>
+          <w:szCs w:val="22"/>
+          <w:lang w:val="en-GB"/>
+        </w:rPr>
+      </w:pPr>
+    </w:p>
+    <w:p>
+      <w:pPr>
+        <w:shd w:val="clear" w:color="auto" w:fill="1E1E1E"/>
+        <w:spacing w:line="270" w:lineRule="atLeast"/>
+        <w:rPr>
+          <w:rFonts w:ascii="Menlo" w:eastAsia="Times New Roman" w:hAnsi="Menlo" w:cs="Menlo"/>
+          <w:color w:val="D4D4D4"/>
+          <w:sz w:val="18"/>
+          <w:szCs w:val="18"/>
+          <w:lang w:eastAsia="en-GB"/>
+        </w:rPr>
+      </w:pPr>
+      <w:r>
+        <w:rPr>
+          <w:rFonts w:ascii="Menlo" w:eastAsia="Times New Roman" w:hAnsi="Menlo" w:cs="Menlo"/>
+          <w:color w:val="569CD6"/>
+          <w:sz w:val="18"/>
+          <w:szCs w:val="18"/>
+          <w:lang w:eastAsia="en-GB"/>
+        </w:rPr>
+        <w:t>def</w:t>
+      </w:r>
+      <w:r>
+        <w:rPr>
+          <w:rFonts w:ascii="Menlo" w:eastAsia="Times New Roman" w:hAnsi="Menlo" w:cs="Menlo"/>
+          <w:color w:val="D4D4D4"/>
+          <w:sz w:val="18"/>
+          <w:szCs w:val="18"/>
+          <w:lang w:eastAsia="en-GB"/>
+        </w:rPr>
+        <w:t xml:space="preserve"> </w:t>
+      </w:r>
+      <w:proofErr w:type="spellStart"/>
+      <w:r>
+        <w:rPr>
+          <w:rFonts w:ascii="Menlo" w:eastAsia="Times New Roman" w:hAnsi="Menlo" w:cs="Menlo"/>
+          <w:color w:val="DCDCAA"/>
+          <w:sz w:val="18"/>
+          <w:szCs w:val="18"/>
+          <w:lang w:eastAsia="en-GB"/>
+        </w:rPr>
+        <w:t>doDoubleCrossValidation</w:t>
+      </w:r>
+      <w:proofErr w:type="spellEnd"/>
+      <w:r>
+        <w:rPr>
+          <w:rFonts w:ascii="Menlo" w:eastAsia="Times New Roman" w:hAnsi="Menlo" w:cs="Menlo"/>
+          <w:color w:val="D4D4D4"/>
+          <w:sz w:val="18"/>
+          <w:szCs w:val="18"/>
+          <w:lang w:eastAsia="en-GB"/>
+        </w:rPr>
+        <w:t xml:space="preserve"> (</w:t>
+      </w:r>
+      <w:r>
+        <w:rPr>
+          <w:rFonts w:ascii="Menlo" w:eastAsia="Times New Roman" w:hAnsi="Menlo" w:cs="Menlo"/>
+          <w:color w:val="9CDCFE"/>
+          <w:sz w:val="18"/>
+          <w:szCs w:val="18"/>
+          <w:lang w:eastAsia="en-GB"/>
+        </w:rPr>
+        <w:t>D</w:t>
+      </w:r>
+      <w:r>
+        <w:rPr>
+          <w:rFonts w:ascii="Menlo" w:eastAsia="Times New Roman" w:hAnsi="Menlo" w:cs="Menlo"/>
+          <w:color w:val="D4D4D4"/>
+          <w:sz w:val="18"/>
+          <w:szCs w:val="18"/>
+          <w:lang w:eastAsia="en-GB"/>
+        </w:rPr>
+        <w:t xml:space="preserve">, </w:t>
+      </w:r>
+      <w:r>
+        <w:rPr>
+          <w:rFonts w:ascii="Menlo" w:eastAsia="Times New Roman" w:hAnsi="Menlo" w:cs="Menlo"/>
+          <w:color w:val="9CDCFE"/>
+          <w:sz w:val="18"/>
+          <w:szCs w:val="18"/>
+          <w:lang w:eastAsia="en-GB"/>
+        </w:rPr>
+        <w:t>k</w:t>
+      </w:r>
+      <w:r>
+        <w:rPr>
+          <w:rFonts w:ascii="Menlo" w:eastAsia="Times New Roman" w:hAnsi="Menlo" w:cs="Menlo"/>
+          <w:color w:val="D4D4D4"/>
+          <w:sz w:val="18"/>
+          <w:szCs w:val="18"/>
+          <w:lang w:eastAsia="en-GB"/>
+        </w:rPr>
+        <w:t xml:space="preserve">, </w:t>
+      </w:r>
+      <w:r>
+        <w:rPr>
+          <w:rFonts w:ascii="Menlo" w:eastAsia="Times New Roman" w:hAnsi="Menlo" w:cs="Menlo"/>
+          <w:color w:val="9CDCFE"/>
+          <w:sz w:val="18"/>
+          <w:szCs w:val="18"/>
+          <w:lang w:eastAsia="en-GB"/>
+        </w:rPr>
+        <w:t>H</w:t>
+      </w:r>
+      <w:r>
+        <w:rPr>
+          <w:rFonts w:ascii="Menlo" w:eastAsia="Times New Roman" w:hAnsi="Menlo" w:cs="Menlo"/>
+          <w:color w:val="D4D4D4"/>
+          <w:sz w:val="18"/>
+          <w:szCs w:val="18"/>
+          <w:lang w:eastAsia="en-GB"/>
+        </w:rPr>
+        <w:t>):</w:t>
+      </w:r>
+    </w:p>
+    <w:p>
+      <w:pPr>
+        <w:shd w:val="clear" w:color="auto" w:fill="1E1E1E"/>
+        <w:spacing w:line="270" w:lineRule="atLeast"/>
+        <w:rPr>
+          <w:rFonts w:ascii="Menlo" w:eastAsia="Times New Roman" w:hAnsi="Menlo" w:cs="Menlo"/>
+          <w:color w:val="D4D4D4"/>
+          <w:sz w:val="18"/>
+          <w:szCs w:val="18"/>
+          <w:lang w:eastAsia="en-GB"/>
+        </w:rPr>
+      </w:pPr>
+      <w:r>
+        <w:rPr>
+          <w:rFonts w:ascii="Menlo" w:eastAsia="Times New Roman" w:hAnsi="Menlo" w:cs="Menlo"/>
+          <w:color w:val="D4D4D4"/>
+          <w:sz w:val="18"/>
+          <w:szCs w:val="18"/>
+          <w:lang w:eastAsia="en-GB"/>
+        </w:rPr>
+        <w:t xml:space="preserve">    </w:t>
+      </w:r>
+      <w:proofErr w:type="spellStart"/>
+      <w:r>
+        <w:rPr>
+          <w:rFonts w:ascii="Menlo" w:eastAsia="Times New Roman" w:hAnsi="Menlo" w:cs="Menlo"/>
+          <w:color w:val="9CDCFE"/>
+          <w:sz w:val="18"/>
+          <w:szCs w:val="18"/>
+          <w:lang w:eastAsia="en-GB"/>
+        </w:rPr>
+        <w:t>allIdxs</w:t>
+      </w:r>
+      <w:proofErr w:type="spellEnd"/>
+      <w:r>
+        <w:rPr>
+          <w:rFonts w:ascii="Menlo" w:eastAsia="Times New Roman" w:hAnsi="Menlo" w:cs="Menlo"/>
+          <w:color w:val="D4D4D4"/>
+          <w:sz w:val="18"/>
+          <w:szCs w:val="18"/>
+          <w:lang w:eastAsia="en-GB"/>
+        </w:rPr>
+        <w:t xml:space="preserve"> = </w:t>
+      </w:r>
+      <w:proofErr w:type="spellStart"/>
+      <w:proofErr w:type="gramStart"/>
+      <w:r>
+        <w:rPr>
+          <w:rFonts w:ascii="Menlo" w:eastAsia="Times New Roman" w:hAnsi="Menlo" w:cs="Menlo"/>
+          <w:color w:val="4EC9B0"/>
+          <w:sz w:val="18"/>
+          <w:szCs w:val="18"/>
+          <w:lang w:eastAsia="en-GB"/>
+        </w:rPr>
+        <w:t>np</w:t>
+      </w:r>
+      <w:r>
+        <w:rPr>
+          <w:rFonts w:ascii="Menlo" w:eastAsia="Times New Roman" w:hAnsi="Menlo" w:cs="Menlo"/>
+          <w:color w:val="D4D4D4"/>
+          <w:sz w:val="18"/>
+          <w:szCs w:val="18"/>
+          <w:lang w:eastAsia="en-GB"/>
+        </w:rPr>
+        <w:t>.</w:t>
+      </w:r>
+      <w:r>
+        <w:rPr>
+          <w:rFonts w:ascii="Menlo" w:eastAsia="Times New Roman" w:hAnsi="Menlo" w:cs="Menlo"/>
+          <w:color w:val="DCDCAA"/>
+          <w:sz w:val="18"/>
+          <w:szCs w:val="18"/>
+          <w:lang w:eastAsia="en-GB"/>
+        </w:rPr>
+        <w:t>arange</w:t>
+      </w:r>
+      <w:proofErr w:type="spellEnd"/>
+      <w:proofErr w:type="gramEnd"/>
+      <w:r>
+        <w:rPr>
+          <w:rFonts w:ascii="Menlo" w:eastAsia="Times New Roman" w:hAnsi="Menlo" w:cs="Menlo"/>
+          <w:color w:val="D4D4D4"/>
+          <w:sz w:val="18"/>
+          <w:szCs w:val="18"/>
+          <w:lang w:eastAsia="en-GB"/>
+        </w:rPr>
+        <w:t>(</w:t>
+      </w:r>
+      <w:proofErr w:type="spellStart"/>
+      <w:r>
+        <w:rPr>
+          <w:rFonts w:ascii="Menlo" w:eastAsia="Times New Roman" w:hAnsi="Menlo" w:cs="Menlo"/>
+          <w:color w:val="DCDCAA"/>
+          <w:sz w:val="18"/>
+          <w:szCs w:val="18"/>
+          <w:lang w:eastAsia="en-GB"/>
+        </w:rPr>
+        <w:t>len</w:t>
+      </w:r>
+      <w:proofErr w:type="spellEnd"/>
+      <w:r>
+        <w:rPr>
+          <w:rFonts w:ascii="Menlo" w:eastAsia="Times New Roman" w:hAnsi="Menlo" w:cs="Menlo"/>
+          <w:color w:val="D4D4D4"/>
+          <w:sz w:val="18"/>
+          <w:szCs w:val="18"/>
+          <w:lang w:eastAsia="en-GB"/>
+        </w:rPr>
+        <w:t>(</w:t>
+      </w:r>
+      <w:r>
+        <w:rPr>
+          <w:rFonts w:ascii="Menlo" w:eastAsia="Times New Roman" w:hAnsi="Menlo" w:cs="Menlo"/>
+          <w:color w:val="9CDCFE"/>
+          <w:sz w:val="18"/>
+          <w:szCs w:val="18"/>
+          <w:lang w:eastAsia="en-GB"/>
+        </w:rPr>
+        <w:t>D</w:t>
+      </w:r>
+      <w:r>
+        <w:rPr>
+          <w:rFonts w:ascii="Menlo" w:eastAsia="Times New Roman" w:hAnsi="Menlo" w:cs="Menlo"/>
+          <w:color w:val="D4D4D4"/>
+          <w:sz w:val="18"/>
+          <w:szCs w:val="18"/>
+          <w:lang w:eastAsia="en-GB"/>
+        </w:rPr>
+        <w:t>))</w:t>
+      </w:r>
+    </w:p>
+    <w:p>
+      <w:pPr>
+        <w:shd w:val="clear" w:color="auto" w:fill="1E1E1E"/>
+        <w:spacing w:line="270" w:lineRule="atLeast"/>
+        <w:rPr>
+          <w:rFonts w:ascii="Menlo" w:eastAsia="Times New Roman" w:hAnsi="Menlo" w:cs="Menlo"/>
+          <w:color w:val="D4D4D4"/>
+          <w:sz w:val="18"/>
+          <w:szCs w:val="18"/>
+          <w:lang w:eastAsia="en-GB"/>
+        </w:rPr>
+      </w:pPr>
+      <w:r>
+        <w:rPr>
+          <w:rFonts w:ascii="Menlo" w:eastAsia="Times New Roman" w:hAnsi="Menlo" w:cs="Menlo"/>
+          <w:color w:val="D4D4D4"/>
+          <w:sz w:val="18"/>
+          <w:szCs w:val="18"/>
+          <w:lang w:eastAsia="en-GB"/>
+        </w:rPr>
+        <w:t xml:space="preserve">    </w:t>
+      </w:r>
+      <w:r>
+        <w:rPr>
+          <w:rFonts w:ascii="Menlo" w:eastAsia="Times New Roman" w:hAnsi="Menlo" w:cs="Menlo"/>
+          <w:color w:val="6A9955"/>
+          <w:sz w:val="18"/>
+          <w:szCs w:val="18"/>
+          <w:lang w:eastAsia="en-GB"/>
+        </w:rPr>
+        <w:t># Randomly split dataset into k folds</w:t>
+      </w:r>
+    </w:p>
+    <w:p>
+      <w:pPr>
+        <w:shd w:val="clear" w:color="auto" w:fill="1E1E1E"/>
+        <w:spacing w:line="270" w:lineRule="atLeast"/>
+        <w:rPr>
+          <w:rFonts w:ascii="Menlo" w:eastAsia="Times New Roman" w:hAnsi="Menlo" w:cs="Menlo"/>
+          <w:color w:val="D4D4D4"/>
+          <w:sz w:val="18"/>
+          <w:szCs w:val="18"/>
+          <w:lang w:eastAsia="en-GB"/>
+        </w:rPr>
+      </w:pPr>
+      <w:r>
+        <w:rPr>
+          <w:rFonts w:ascii="Menlo" w:eastAsia="Times New Roman" w:hAnsi="Menlo" w:cs="Menlo"/>
+          <w:color w:val="D4D4D4"/>
+          <w:sz w:val="18"/>
+          <w:szCs w:val="18"/>
+          <w:lang w:eastAsia="en-GB"/>
+        </w:rPr>
+        <w:t xml:space="preserve">    </w:t>
+      </w:r>
+      <w:proofErr w:type="spellStart"/>
+      <w:r>
+        <w:rPr>
+          <w:rFonts w:ascii="Menlo" w:eastAsia="Times New Roman" w:hAnsi="Menlo" w:cs="Menlo"/>
+          <w:color w:val="9CDCFE"/>
+          <w:sz w:val="18"/>
+          <w:szCs w:val="18"/>
+          <w:lang w:eastAsia="en-GB"/>
+        </w:rPr>
+        <w:t>idxs</w:t>
+      </w:r>
+      <w:proofErr w:type="spellEnd"/>
+      <w:r>
+        <w:rPr>
+          <w:rFonts w:ascii="Menlo" w:eastAsia="Times New Roman" w:hAnsi="Menlo" w:cs="Menlo"/>
+          <w:color w:val="D4D4D4"/>
+          <w:sz w:val="18"/>
+          <w:szCs w:val="18"/>
+          <w:lang w:eastAsia="en-GB"/>
+        </w:rPr>
+        <w:t xml:space="preserve"> = </w:t>
+      </w:r>
+      <w:proofErr w:type="spellStart"/>
+      <w:proofErr w:type="gramStart"/>
+      <w:r>
+        <w:rPr>
+          <w:rFonts w:ascii="Menlo" w:eastAsia="Times New Roman" w:hAnsi="Menlo" w:cs="Menlo"/>
+          <w:color w:val="4EC9B0"/>
+          <w:sz w:val="18"/>
+          <w:szCs w:val="18"/>
+          <w:lang w:eastAsia="en-GB"/>
+        </w:rPr>
+        <w:t>np</w:t>
+      </w:r>
+      <w:r>
+        <w:rPr>
+          <w:rFonts w:ascii="Menlo" w:eastAsia="Times New Roman" w:hAnsi="Menlo" w:cs="Menlo"/>
+          <w:color w:val="D4D4D4"/>
+          <w:sz w:val="18"/>
+          <w:szCs w:val="18"/>
+          <w:lang w:eastAsia="en-GB"/>
+        </w:rPr>
+        <w:t>.</w:t>
+      </w:r>
+      <w:r>
+        <w:rPr>
+          <w:rFonts w:ascii="Menlo" w:eastAsia="Times New Roman" w:hAnsi="Menlo" w:cs="Menlo"/>
+          <w:color w:val="4EC9B0"/>
+          <w:sz w:val="18"/>
+          <w:szCs w:val="18"/>
+          <w:lang w:eastAsia="en-GB"/>
+        </w:rPr>
+        <w:t>random</w:t>
+      </w:r>
+      <w:proofErr w:type="gramEnd"/>
+      <w:r>
+        <w:rPr>
+          <w:rFonts w:ascii="Menlo" w:eastAsia="Times New Roman" w:hAnsi="Menlo" w:cs="Menlo"/>
+          <w:color w:val="D4D4D4"/>
+          <w:sz w:val="18"/>
+          <w:szCs w:val="18"/>
+          <w:lang w:eastAsia="en-GB"/>
+        </w:rPr>
+        <w:t>.</w:t>
+      </w:r>
+      <w:r>
+        <w:rPr>
+          <w:rFonts w:ascii="Menlo" w:eastAsia="Times New Roman" w:hAnsi="Menlo" w:cs="Menlo"/>
+          <w:color w:val="DCDCAA"/>
+          <w:sz w:val="18"/>
+          <w:szCs w:val="18"/>
+          <w:lang w:eastAsia="en-GB"/>
+        </w:rPr>
+        <w:t>permutation</w:t>
+      </w:r>
+      <w:proofErr w:type="spellEnd"/>
+      <w:r>
+        <w:rPr>
+          <w:rFonts w:ascii="Menlo" w:eastAsia="Times New Roman" w:hAnsi="Menlo" w:cs="Menlo"/>
+          <w:color w:val="D4D4D4"/>
+          <w:sz w:val="18"/>
+          <w:szCs w:val="18"/>
+          <w:lang w:eastAsia="en-GB"/>
+        </w:rPr>
+        <w:t>(</w:t>
+      </w:r>
+      <w:proofErr w:type="spellStart"/>
+      <w:r>
+        <w:rPr>
+          <w:rFonts w:ascii="Menlo" w:eastAsia="Times New Roman" w:hAnsi="Menlo" w:cs="Menlo"/>
+          <w:color w:val="9CDCFE"/>
+          <w:sz w:val="18"/>
+          <w:szCs w:val="18"/>
+          <w:lang w:eastAsia="en-GB"/>
+        </w:rPr>
+        <w:t>allIdxs</w:t>
+      </w:r>
+      <w:proofErr w:type="spellEnd"/>
+      <w:r>
+        <w:rPr>
+          <w:rFonts w:ascii="Menlo" w:eastAsia="Times New Roman" w:hAnsi="Menlo" w:cs="Menlo"/>
+          <w:color w:val="D4D4D4"/>
+          <w:sz w:val="18"/>
+          <w:szCs w:val="18"/>
+          <w:lang w:eastAsia="en-GB"/>
+        </w:rPr>
+        <w:t>)</w:t>
+      </w:r>
+    </w:p>
+    <w:p>
+      <w:pPr>
+        <w:shd w:val="clear" w:color="auto" w:fill="1E1E1E"/>
+        <w:spacing w:line="270" w:lineRule="atLeast"/>
+        <w:rPr>
+          <w:rFonts w:ascii="Menlo" w:eastAsia="Times New Roman" w:hAnsi="Menlo" w:cs="Menlo"/>
+          <w:color w:val="D4D4D4"/>
+          <w:sz w:val="18"/>
+          <w:szCs w:val="18"/>
+          <w:lang w:eastAsia="en-GB"/>
+        </w:rPr>
+      </w:pPr>
+      <w:r>
+        <w:rPr>
+          <w:rFonts w:ascii="Menlo" w:eastAsia="Times New Roman" w:hAnsi="Menlo" w:cs="Menlo"/>
+          <w:color w:val="D4D4D4"/>
+          <w:sz w:val="18"/>
+          <w:szCs w:val="18"/>
+          <w:lang w:eastAsia="en-GB"/>
+        </w:rPr>
+        <w:t xml:space="preserve">    </w:t>
+      </w:r>
+      <w:proofErr w:type="spellStart"/>
+      <w:r>
+        <w:rPr>
+          <w:rFonts w:ascii="Menlo" w:eastAsia="Times New Roman" w:hAnsi="Menlo" w:cs="Menlo"/>
+          <w:color w:val="9CDCFE"/>
+          <w:sz w:val="18"/>
+          <w:szCs w:val="18"/>
+          <w:lang w:eastAsia="en-GB"/>
+        </w:rPr>
+        <w:t>idxs</w:t>
+      </w:r>
+      <w:proofErr w:type="spellEnd"/>
+      <w:r>
+        <w:rPr>
+          <w:rFonts w:ascii="Menlo" w:eastAsia="Times New Roman" w:hAnsi="Menlo" w:cs="Menlo"/>
+          <w:color w:val="D4D4D4"/>
+          <w:sz w:val="18"/>
+          <w:szCs w:val="18"/>
+          <w:lang w:eastAsia="en-GB"/>
+        </w:rPr>
+        <w:t xml:space="preserve"> = </w:t>
+      </w:r>
+      <w:proofErr w:type="spellStart"/>
+      <w:proofErr w:type="gramStart"/>
+      <w:r>
+        <w:rPr>
+          <w:rFonts w:ascii="Menlo" w:eastAsia="Times New Roman" w:hAnsi="Menlo" w:cs="Menlo"/>
+          <w:color w:val="9CDCFE"/>
+          <w:sz w:val="18"/>
+          <w:szCs w:val="18"/>
+          <w:lang w:eastAsia="en-GB"/>
+        </w:rPr>
+        <w:t>idxs</w:t>
+      </w:r>
+      <w:r>
+        <w:rPr>
+          <w:rFonts w:ascii="Menlo" w:eastAsia="Times New Roman" w:hAnsi="Menlo" w:cs="Menlo"/>
+          <w:color w:val="D4D4D4"/>
+          <w:sz w:val="18"/>
+          <w:szCs w:val="18"/>
+          <w:lang w:eastAsia="en-GB"/>
+        </w:rPr>
+        <w:t>.reshape</w:t>
+      </w:r>
+      <w:proofErr w:type="spellEnd"/>
+      <w:proofErr w:type="gramEnd"/>
+      <w:r>
+        <w:rPr>
+          <w:rFonts w:ascii="Menlo" w:eastAsia="Times New Roman" w:hAnsi="Menlo" w:cs="Menlo"/>
+          <w:color w:val="D4D4D4"/>
+          <w:sz w:val="18"/>
+          <w:szCs w:val="18"/>
+          <w:lang w:eastAsia="en-GB"/>
+        </w:rPr>
+        <w:t>(</w:t>
+      </w:r>
+      <w:r>
+        <w:rPr>
+          <w:rFonts w:ascii="Menlo" w:eastAsia="Times New Roman" w:hAnsi="Menlo" w:cs="Menlo"/>
+          <w:color w:val="9CDCFE"/>
+          <w:sz w:val="18"/>
+          <w:szCs w:val="18"/>
+          <w:lang w:eastAsia="en-GB"/>
+        </w:rPr>
+        <w:t>k</w:t>
+      </w:r>
+      <w:r>
+        <w:rPr>
+          <w:rFonts w:ascii="Menlo" w:eastAsia="Times New Roman" w:hAnsi="Menlo" w:cs="Menlo"/>
+          <w:color w:val="D4D4D4"/>
+          <w:sz w:val="18"/>
+          <w:szCs w:val="18"/>
+          <w:lang w:eastAsia="en-GB"/>
+        </w:rPr>
+        <w:t>, -</w:t>
+      </w:r>
+      <w:r>
+        <w:rPr>
+          <w:rFonts w:ascii="Menlo" w:eastAsia="Times New Roman" w:hAnsi="Menlo" w:cs="Menlo"/>
+          <w:color w:val="B5CEA8"/>
+          <w:sz w:val="18"/>
+          <w:szCs w:val="18"/>
+          <w:lang w:eastAsia="en-GB"/>
+        </w:rPr>
+        <w:t>1</w:t>
+      </w:r>
+      <w:r>
+        <w:rPr>
+          <w:rFonts w:ascii="Menlo" w:eastAsia="Times New Roman" w:hAnsi="Menlo" w:cs="Menlo"/>
+          <w:color w:val="D4D4D4"/>
+          <w:sz w:val="18"/>
+          <w:szCs w:val="18"/>
+          <w:lang w:eastAsia="en-GB"/>
+        </w:rPr>
+        <w:t>)</w:t>
+      </w:r>
+    </w:p>
+    <w:p>
+      <w:pPr>
+        <w:shd w:val="clear" w:color="auto" w:fill="1E1E1E"/>
+        <w:spacing w:line="270" w:lineRule="atLeast"/>
+        <w:rPr>
+          <w:rFonts w:ascii="Menlo" w:eastAsia="Times New Roman" w:hAnsi="Menlo" w:cs="Menlo"/>
+          <w:color w:val="D4D4D4"/>
+          <w:sz w:val="18"/>
+          <w:szCs w:val="18"/>
+          <w:lang w:eastAsia="en-GB"/>
+        </w:rPr>
+      </w:pPr>
+      <w:r>
+        <w:rPr>
+          <w:rFonts w:ascii="Menlo" w:eastAsia="Times New Roman" w:hAnsi="Menlo" w:cs="Menlo"/>
+          <w:color w:val="D4D4D4"/>
+          <w:sz w:val="18"/>
+          <w:szCs w:val="18"/>
+          <w:lang w:eastAsia="en-GB"/>
+        </w:rPr>
+        <w:t xml:space="preserve">    </w:t>
+      </w:r>
+      <w:r>
+        <w:rPr>
+          <w:rFonts w:ascii="Menlo" w:eastAsia="Times New Roman" w:hAnsi="Menlo" w:cs="Menlo"/>
+          <w:color w:val="9CDCFE"/>
+          <w:sz w:val="18"/>
+          <w:szCs w:val="18"/>
+          <w:lang w:eastAsia="en-GB"/>
+        </w:rPr>
+        <w:t>accuracies</w:t>
+      </w:r>
+      <w:r>
+        <w:rPr>
+          <w:rFonts w:ascii="Menlo" w:eastAsia="Times New Roman" w:hAnsi="Menlo" w:cs="Menlo"/>
+          <w:color w:val="D4D4D4"/>
+          <w:sz w:val="18"/>
+          <w:szCs w:val="18"/>
+          <w:lang w:eastAsia="en-GB"/>
+        </w:rPr>
+        <w:t xml:space="preserve"> = []</w:t>
+      </w:r>
+    </w:p>
+    <w:p>
+      <w:pPr>
+        <w:shd w:val="clear" w:color="auto" w:fill="1E1E1E"/>
+        <w:spacing w:line="270" w:lineRule="atLeast"/>
+        <w:rPr>
+          <w:rFonts w:ascii="Menlo" w:eastAsia="Times New Roman" w:hAnsi="Menlo" w:cs="Menlo"/>
+          <w:color w:val="D4D4D4"/>
+          <w:sz w:val="18"/>
+          <w:szCs w:val="18"/>
+          <w:lang w:eastAsia="en-GB"/>
+        </w:rPr>
+      </w:pPr>
+      <w:r>
+        <w:rPr>
+          <w:rFonts w:ascii="Menlo" w:eastAsia="Times New Roman" w:hAnsi="Menlo" w:cs="Menlo"/>
+          <w:color w:val="D4D4D4"/>
+          <w:sz w:val="18"/>
+          <w:szCs w:val="18"/>
+          <w:lang w:eastAsia="en-GB"/>
+        </w:rPr>
+        <w:t xml:space="preserve">    </w:t>
+      </w:r>
+      <w:r>
+        <w:rPr>
+          <w:rFonts w:ascii="Menlo" w:eastAsia="Times New Roman" w:hAnsi="Menlo" w:cs="Menlo"/>
+          <w:color w:val="9CDCFE"/>
+          <w:sz w:val="18"/>
+          <w:szCs w:val="18"/>
+          <w:lang w:eastAsia="en-GB"/>
+        </w:rPr>
+        <w:t>acc</w:t>
+      </w:r>
+      <w:r>
+        <w:rPr>
+          <w:rFonts w:ascii="Menlo" w:eastAsia="Times New Roman" w:hAnsi="Menlo" w:cs="Menlo"/>
+          <w:color w:val="D4D4D4"/>
+          <w:sz w:val="18"/>
+          <w:szCs w:val="18"/>
+          <w:lang w:eastAsia="en-GB"/>
+        </w:rPr>
+        <w:t xml:space="preserve"> =</w:t>
+      </w:r>
+      <w:r>
+        <w:rPr>
+          <w:rFonts w:ascii="Menlo" w:eastAsia="Times New Roman" w:hAnsi="Menlo" w:cs="Menlo"/>
+          <w:color w:val="B5CEA8"/>
+          <w:sz w:val="18"/>
+          <w:szCs w:val="18"/>
+          <w:lang w:eastAsia="en-GB"/>
+        </w:rPr>
+        <w:t>0</w:t>
+      </w:r>
+      <w:r>
+        <w:rPr>
+          <w:rFonts w:ascii="Menlo" w:eastAsia="Times New Roman" w:hAnsi="Menlo" w:cs="Menlo"/>
+          <w:color w:val="D4D4D4"/>
+          <w:sz w:val="18"/>
+          <w:szCs w:val="18"/>
+          <w:lang w:eastAsia="en-GB"/>
+        </w:rPr>
+        <w:t xml:space="preserve"> </w:t>
+      </w:r>
+    </w:p>
+    <w:p>
+      <w:pPr>
+        <w:shd w:val="clear" w:color="auto" w:fill="1E1E1E"/>
+        <w:spacing w:line="270" w:lineRule="atLeast"/>
+        <w:rPr>
+          <w:rFonts w:ascii="Menlo" w:eastAsia="Times New Roman" w:hAnsi="Menlo" w:cs="Menlo"/>
+          <w:color w:val="D4D4D4"/>
+          <w:sz w:val="18"/>
+          <w:szCs w:val="18"/>
+          <w:lang w:eastAsia="en-GB"/>
+        </w:rPr>
+      </w:pPr>
+      <w:r>
+        <w:rPr>
+          <w:rFonts w:ascii="Menlo" w:eastAsia="Times New Roman" w:hAnsi="Menlo" w:cs="Menlo"/>
+          <w:color w:val="D4D4D4"/>
+          <w:sz w:val="18"/>
+          <w:szCs w:val="18"/>
+          <w:lang w:eastAsia="en-GB"/>
+        </w:rPr>
+        <w:t xml:space="preserve">    </w:t>
+      </w:r>
+      <w:proofErr w:type="spellStart"/>
+      <w:r>
+        <w:rPr>
+          <w:rFonts w:ascii="Menlo" w:eastAsia="Times New Roman" w:hAnsi="Menlo" w:cs="Menlo"/>
+          <w:color w:val="9CDCFE"/>
+          <w:sz w:val="18"/>
+          <w:szCs w:val="18"/>
+          <w:lang w:eastAsia="en-GB"/>
+        </w:rPr>
+        <w:t>h_star</w:t>
+      </w:r>
+      <w:proofErr w:type="spellEnd"/>
+      <w:r>
+        <w:rPr>
+          <w:rFonts w:ascii="Menlo" w:eastAsia="Times New Roman" w:hAnsi="Menlo" w:cs="Menlo"/>
+          <w:color w:val="D4D4D4"/>
+          <w:sz w:val="18"/>
+          <w:szCs w:val="18"/>
+          <w:lang w:eastAsia="en-GB"/>
+        </w:rPr>
+        <w:t xml:space="preserve"> = </w:t>
+      </w:r>
+      <w:proofErr w:type="spellStart"/>
+      <w:proofErr w:type="gramStart"/>
+      <w:r>
+        <w:rPr>
+          <w:rFonts w:ascii="Menlo" w:eastAsia="Times New Roman" w:hAnsi="Menlo" w:cs="Menlo"/>
+          <w:color w:val="4EC9B0"/>
+          <w:sz w:val="18"/>
+          <w:szCs w:val="18"/>
+          <w:lang w:eastAsia="en-GB"/>
+        </w:rPr>
+        <w:t>np</w:t>
+      </w:r>
+      <w:r>
+        <w:rPr>
+          <w:rFonts w:ascii="Menlo" w:eastAsia="Times New Roman" w:hAnsi="Menlo" w:cs="Menlo"/>
+          <w:color w:val="D4D4D4"/>
+          <w:sz w:val="18"/>
+          <w:szCs w:val="18"/>
+          <w:lang w:eastAsia="en-GB"/>
+        </w:rPr>
+        <w:t>.</w:t>
+      </w:r>
+      <w:r>
+        <w:rPr>
+          <w:rFonts w:ascii="Menlo" w:eastAsia="Times New Roman" w:hAnsi="Menlo" w:cs="Menlo"/>
+          <w:color w:val="4EC9B0"/>
+          <w:sz w:val="18"/>
+          <w:szCs w:val="18"/>
+          <w:lang w:eastAsia="en-GB"/>
+        </w:rPr>
+        <w:t>random</w:t>
+      </w:r>
+      <w:proofErr w:type="gramEnd"/>
+      <w:r>
+        <w:rPr>
+          <w:rFonts w:ascii="Menlo" w:eastAsia="Times New Roman" w:hAnsi="Menlo" w:cs="Menlo"/>
+          <w:color w:val="D4D4D4"/>
+          <w:sz w:val="18"/>
+          <w:szCs w:val="18"/>
+          <w:lang w:eastAsia="en-GB"/>
+        </w:rPr>
+        <w:t>.</w:t>
+      </w:r>
+      <w:r>
+        <w:rPr>
+          <w:rFonts w:ascii="Menlo" w:eastAsia="Times New Roman" w:hAnsi="Menlo" w:cs="Menlo"/>
+          <w:color w:val="DCDCAA"/>
+          <w:sz w:val="18"/>
+          <w:szCs w:val="18"/>
+          <w:lang w:eastAsia="en-GB"/>
+        </w:rPr>
+        <w:t>choice</w:t>
+      </w:r>
+      <w:proofErr w:type="spellEnd"/>
+      <w:r>
+        <w:rPr>
+          <w:rFonts w:ascii="Menlo" w:eastAsia="Times New Roman" w:hAnsi="Menlo" w:cs="Menlo"/>
+          <w:color w:val="D4D4D4"/>
+          <w:sz w:val="18"/>
+          <w:szCs w:val="18"/>
+          <w:lang w:eastAsia="en-GB"/>
+        </w:rPr>
+        <w:t>(</w:t>
+      </w:r>
+      <w:r>
+        <w:rPr>
+          <w:rFonts w:ascii="Menlo" w:eastAsia="Times New Roman" w:hAnsi="Menlo" w:cs="Menlo"/>
+          <w:color w:val="9CDCFE"/>
+          <w:sz w:val="18"/>
+          <w:szCs w:val="18"/>
+          <w:lang w:eastAsia="en-GB"/>
+        </w:rPr>
+        <w:t>H</w:t>
+      </w:r>
+      <w:r>
+        <w:rPr>
+          <w:rFonts w:ascii="Menlo" w:eastAsia="Times New Roman" w:hAnsi="Menlo" w:cs="Menlo"/>
+          <w:color w:val="D4D4D4"/>
+          <w:sz w:val="18"/>
+          <w:szCs w:val="18"/>
+          <w:lang w:eastAsia="en-GB"/>
+        </w:rPr>
+        <w:t xml:space="preserve">) </w:t>
+      </w:r>
+      <w:r>
+        <w:rPr>
+          <w:rFonts w:ascii="Menlo" w:eastAsia="Times New Roman" w:hAnsi="Menlo" w:cs="Menlo"/>
+          <w:color w:val="6A9955"/>
+          <w:sz w:val="18"/>
+          <w:szCs w:val="18"/>
+          <w:lang w:eastAsia="en-GB"/>
+        </w:rPr>
+        <w:t xml:space="preserve"># Initially taking a random hyper parameter set as the best one </w:t>
+      </w:r>
+    </w:p>
+    <w:p>
+      <w:pPr>
+        <w:shd w:val="clear" w:color="auto" w:fill="1E1E1E"/>
+        <w:spacing w:line="270" w:lineRule="atLeast"/>
+        <w:rPr>
+          <w:rFonts w:ascii="Menlo" w:eastAsia="Times New Roman" w:hAnsi="Menlo" w:cs="Menlo"/>
+          <w:color w:val="D4D4D4"/>
+          <w:sz w:val="18"/>
+          <w:szCs w:val="18"/>
+          <w:lang w:eastAsia="en-GB"/>
+        </w:rPr>
+      </w:pPr>
+      <w:r>
+        <w:rPr>
+          <w:rFonts w:ascii="Menlo" w:eastAsia="Times New Roman" w:hAnsi="Menlo" w:cs="Menlo"/>
+          <w:color w:val="D4D4D4"/>
+          <w:sz w:val="18"/>
+          <w:szCs w:val="18"/>
+          <w:lang w:eastAsia="en-GB"/>
+        </w:rPr>
+        <w:t xml:space="preserve">    </w:t>
+      </w:r>
+      <w:r>
+        <w:rPr>
+          <w:rFonts w:ascii="Menlo" w:eastAsia="Times New Roman" w:hAnsi="Menlo" w:cs="Menlo"/>
+          <w:color w:val="C586C0"/>
+          <w:sz w:val="18"/>
+          <w:szCs w:val="18"/>
+          <w:lang w:eastAsia="en-GB"/>
+        </w:rPr>
+        <w:t>for</w:t>
+      </w:r>
+      <w:r>
+        <w:rPr>
+          <w:rFonts w:ascii="Menlo" w:eastAsia="Times New Roman" w:hAnsi="Menlo" w:cs="Menlo"/>
+          <w:color w:val="D4D4D4"/>
+          <w:sz w:val="18"/>
+          <w:szCs w:val="18"/>
+          <w:lang w:eastAsia="en-GB"/>
+        </w:rPr>
+        <w:t xml:space="preserve"> </w:t>
+      </w:r>
+      <w:r>
+        <w:rPr>
+          <w:rFonts w:ascii="Menlo" w:eastAsia="Times New Roman" w:hAnsi="Menlo" w:cs="Menlo"/>
+          <w:color w:val="9CDCFE"/>
+          <w:sz w:val="18"/>
+          <w:szCs w:val="18"/>
+          <w:lang w:eastAsia="en-GB"/>
+        </w:rPr>
+        <w:t>fold</w:t>
+      </w:r>
+      <w:r>
+        <w:rPr>
+          <w:rFonts w:ascii="Menlo" w:eastAsia="Times New Roman" w:hAnsi="Menlo" w:cs="Menlo"/>
+          <w:color w:val="D4D4D4"/>
+          <w:sz w:val="18"/>
+          <w:szCs w:val="18"/>
+          <w:lang w:eastAsia="en-GB"/>
+        </w:rPr>
+        <w:t xml:space="preserve"> </w:t>
+      </w:r>
+      <w:r>
+        <w:rPr>
+          <w:rFonts w:ascii="Menlo" w:eastAsia="Times New Roman" w:hAnsi="Menlo" w:cs="Menlo"/>
+          <w:color w:val="C586C0"/>
+          <w:sz w:val="18"/>
+          <w:szCs w:val="18"/>
+          <w:lang w:eastAsia="en-GB"/>
+        </w:rPr>
+        <w:t>in</w:t>
+      </w:r>
+      <w:r>
+        <w:rPr>
+          <w:rFonts w:ascii="Menlo" w:eastAsia="Times New Roman" w:hAnsi="Menlo" w:cs="Menlo"/>
+          <w:color w:val="D4D4D4"/>
+          <w:sz w:val="18"/>
+          <w:szCs w:val="18"/>
+          <w:lang w:eastAsia="en-GB"/>
+        </w:rPr>
+        <w:t xml:space="preserve"> </w:t>
+      </w:r>
+      <w:r>
+        <w:rPr>
+          <w:rFonts w:ascii="Menlo" w:eastAsia="Times New Roman" w:hAnsi="Menlo" w:cs="Menlo"/>
+          <w:color w:val="4EC9B0"/>
+          <w:sz w:val="18"/>
+          <w:szCs w:val="18"/>
+          <w:lang w:eastAsia="en-GB"/>
+        </w:rPr>
+        <w:t>range</w:t>
+      </w:r>
+      <w:r>
+        <w:rPr>
+          <w:rFonts w:ascii="Menlo" w:eastAsia="Times New Roman" w:hAnsi="Menlo" w:cs="Menlo"/>
+          <w:color w:val="D4D4D4"/>
+          <w:sz w:val="18"/>
+          <w:szCs w:val="18"/>
+          <w:lang w:eastAsia="en-GB"/>
+        </w:rPr>
+        <w:t>(</w:t>
+      </w:r>
+      <w:r>
+        <w:rPr>
+          <w:rFonts w:ascii="Menlo" w:eastAsia="Times New Roman" w:hAnsi="Menlo" w:cs="Menlo"/>
+          <w:color w:val="9CDCFE"/>
+          <w:sz w:val="18"/>
+          <w:szCs w:val="18"/>
+          <w:lang w:eastAsia="en-GB"/>
+        </w:rPr>
+        <w:t>k</w:t>
+      </w:r>
+      <w:r>
+        <w:rPr>
+          <w:rFonts w:ascii="Menlo" w:eastAsia="Times New Roman" w:hAnsi="Menlo" w:cs="Menlo"/>
+          <w:color w:val="D4D4D4"/>
+          <w:sz w:val="18"/>
+          <w:szCs w:val="18"/>
+          <w:lang w:eastAsia="en-GB"/>
+        </w:rPr>
+        <w:t>):</w:t>
+      </w:r>
+    </w:p>
+    <w:p>
+      <w:pPr>
+        <w:shd w:val="clear" w:color="auto" w:fill="1E1E1E"/>
+        <w:spacing w:line="270" w:lineRule="atLeast"/>
+        <w:rPr>
+          <w:rFonts w:ascii="Menlo" w:eastAsia="Times New Roman" w:hAnsi="Menlo" w:cs="Menlo"/>
+          <w:color w:val="D4D4D4"/>
+          <w:sz w:val="18"/>
+          <w:szCs w:val="18"/>
+          <w:lang w:eastAsia="en-GB"/>
+        </w:rPr>
+      </w:pPr>
+      <w:r>
+        <w:rPr>
+          <w:rFonts w:ascii="Menlo" w:eastAsia="Times New Roman" w:hAnsi="Menlo" w:cs="Menlo"/>
+          <w:color w:val="D4D4D4"/>
+          <w:sz w:val="18"/>
+          <w:szCs w:val="18"/>
+          <w:lang w:eastAsia="en-GB"/>
+        </w:rPr>
+        <w:t xml:space="preserve">        </w:t>
+      </w:r>
+      <w:r>
+        <w:rPr>
+          <w:rFonts w:ascii="Menlo" w:eastAsia="Times New Roman" w:hAnsi="Menlo" w:cs="Menlo"/>
+          <w:color w:val="6A9955"/>
+          <w:sz w:val="18"/>
+          <w:szCs w:val="18"/>
+          <w:lang w:eastAsia="en-GB"/>
+        </w:rPr>
+        <w:t># Get all indexes for this fold</w:t>
+      </w:r>
+    </w:p>
+    <w:p>
+      <w:pPr>
+        <w:shd w:val="clear" w:color="auto" w:fill="1E1E1E"/>
+        <w:spacing w:line="270" w:lineRule="atLeast"/>
+        <w:rPr>
+          <w:rFonts w:ascii="Menlo" w:eastAsia="Times New Roman" w:hAnsi="Menlo" w:cs="Menlo"/>
+          <w:color w:val="D4D4D4"/>
+          <w:sz w:val="18"/>
+          <w:szCs w:val="18"/>
+          <w:lang w:eastAsia="en-GB"/>
+        </w:rPr>
+      </w:pPr>
+      <w:r>
+        <w:rPr>
+          <w:rFonts w:ascii="Menlo" w:eastAsia="Times New Roman" w:hAnsi="Menlo" w:cs="Menlo"/>
+          <w:color w:val="D4D4D4"/>
+          <w:sz w:val="18"/>
+          <w:szCs w:val="18"/>
+          <w:lang w:eastAsia="en-GB"/>
+        </w:rPr>
+        <w:t xml:space="preserve">        </w:t>
+      </w:r>
+      <w:proofErr w:type="spellStart"/>
+      <w:r>
+        <w:rPr>
+          <w:rFonts w:ascii="Menlo" w:eastAsia="Times New Roman" w:hAnsi="Menlo" w:cs="Menlo"/>
+          <w:color w:val="9CDCFE"/>
+          <w:sz w:val="18"/>
+          <w:szCs w:val="18"/>
+          <w:lang w:eastAsia="en-GB"/>
+        </w:rPr>
+        <w:t>testIdxs</w:t>
+      </w:r>
+      <w:proofErr w:type="spellEnd"/>
+      <w:r>
+        <w:rPr>
+          <w:rFonts w:ascii="Menlo" w:eastAsia="Times New Roman" w:hAnsi="Menlo" w:cs="Menlo"/>
+          <w:color w:val="D4D4D4"/>
+          <w:sz w:val="18"/>
+          <w:szCs w:val="18"/>
+          <w:lang w:eastAsia="en-GB"/>
+        </w:rPr>
+        <w:t xml:space="preserve"> = </w:t>
+      </w:r>
+      <w:proofErr w:type="spellStart"/>
+      <w:proofErr w:type="gramStart"/>
+      <w:r>
+        <w:rPr>
+          <w:rFonts w:ascii="Menlo" w:eastAsia="Times New Roman" w:hAnsi="Menlo" w:cs="Menlo"/>
+          <w:color w:val="9CDCFE"/>
+          <w:sz w:val="18"/>
+          <w:szCs w:val="18"/>
+          <w:lang w:eastAsia="en-GB"/>
+        </w:rPr>
+        <w:t>idxs</w:t>
+      </w:r>
+      <w:proofErr w:type="spellEnd"/>
+      <w:r>
+        <w:rPr>
+          <w:rFonts w:ascii="Menlo" w:eastAsia="Times New Roman" w:hAnsi="Menlo" w:cs="Menlo"/>
+          <w:color w:val="D4D4D4"/>
+          <w:sz w:val="18"/>
+          <w:szCs w:val="18"/>
+          <w:lang w:eastAsia="en-GB"/>
+        </w:rPr>
+        <w:t>[</w:t>
+      </w:r>
+      <w:proofErr w:type="gramEnd"/>
+      <w:r>
+        <w:rPr>
+          <w:rFonts w:ascii="Menlo" w:eastAsia="Times New Roman" w:hAnsi="Menlo" w:cs="Menlo"/>
+          <w:color w:val="9CDCFE"/>
+          <w:sz w:val="18"/>
+          <w:szCs w:val="18"/>
+          <w:lang w:eastAsia="en-GB"/>
+        </w:rPr>
+        <w:t>fold</w:t>
+      </w:r>
+      <w:r>
+        <w:rPr>
+          <w:rFonts w:ascii="Menlo" w:eastAsia="Times New Roman" w:hAnsi="Menlo" w:cs="Menlo"/>
+          <w:color w:val="D4D4D4"/>
+          <w:sz w:val="18"/>
+          <w:szCs w:val="18"/>
+          <w:lang w:eastAsia="en-GB"/>
+        </w:rPr>
+        <w:t>,:]</w:t>
+      </w:r>
+    </w:p>
+    <w:p>
+      <w:pPr>
+        <w:shd w:val="clear" w:color="auto" w:fill="1E1E1E"/>
+        <w:spacing w:line="270" w:lineRule="atLeast"/>
+        <w:rPr>
+          <w:rFonts w:ascii="Menlo" w:eastAsia="Times New Roman" w:hAnsi="Menlo" w:cs="Menlo"/>
+          <w:color w:val="D4D4D4"/>
+          <w:sz w:val="18"/>
+          <w:szCs w:val="18"/>
+          <w:lang w:eastAsia="en-GB"/>
+        </w:rPr>
+      </w:pPr>
+      <w:r>
+        <w:rPr>
+          <w:rFonts w:ascii="Menlo" w:eastAsia="Times New Roman" w:hAnsi="Menlo" w:cs="Menlo"/>
+          <w:color w:val="D4D4D4"/>
+          <w:sz w:val="18"/>
+          <w:szCs w:val="18"/>
+          <w:lang w:eastAsia="en-GB"/>
+        </w:rPr>
+        <w:t xml:space="preserve">        </w:t>
+      </w:r>
+      <w:r>
+        <w:rPr>
+          <w:rFonts w:ascii="Menlo" w:eastAsia="Times New Roman" w:hAnsi="Menlo" w:cs="Menlo"/>
+          <w:color w:val="6A9955"/>
+          <w:sz w:val="18"/>
+          <w:szCs w:val="18"/>
+          <w:lang w:eastAsia="en-GB"/>
+        </w:rPr>
+        <w:t># Get all the other indexes</w:t>
+      </w:r>
+    </w:p>
+    <w:p>
+      <w:pPr>
+        <w:shd w:val="clear" w:color="auto" w:fill="1E1E1E"/>
+        <w:spacing w:line="270" w:lineRule="atLeast"/>
+        <w:rPr>
+          <w:rFonts w:ascii="Menlo" w:eastAsia="Times New Roman" w:hAnsi="Menlo" w:cs="Menlo"/>
+          <w:color w:val="D4D4D4"/>
+          <w:sz w:val="18"/>
+          <w:szCs w:val="18"/>
+          <w:lang w:eastAsia="en-GB"/>
+        </w:rPr>
+      </w:pPr>
+      <w:r>
+        <w:rPr>
+          <w:rFonts w:ascii="Menlo" w:eastAsia="Times New Roman" w:hAnsi="Menlo" w:cs="Menlo"/>
+          <w:color w:val="D4D4D4"/>
+          <w:sz w:val="18"/>
+          <w:szCs w:val="18"/>
+          <w:lang w:eastAsia="en-GB"/>
+        </w:rPr>
+        <w:t xml:space="preserve">        </w:t>
+      </w:r>
+      <w:proofErr w:type="spellStart"/>
+      <w:r>
+        <w:rPr>
+          <w:rFonts w:ascii="Menlo" w:eastAsia="Times New Roman" w:hAnsi="Menlo" w:cs="Menlo"/>
+          <w:color w:val="9CDCFE"/>
+          <w:sz w:val="18"/>
+          <w:szCs w:val="18"/>
+          <w:lang w:eastAsia="en-GB"/>
+        </w:rPr>
+        <w:t>trainIdxs</w:t>
+      </w:r>
+      <w:proofErr w:type="spellEnd"/>
+      <w:r>
+        <w:rPr>
+          <w:rFonts w:ascii="Menlo" w:eastAsia="Times New Roman" w:hAnsi="Menlo" w:cs="Menlo"/>
+          <w:color w:val="D4D4D4"/>
+          <w:sz w:val="18"/>
+          <w:szCs w:val="18"/>
+          <w:lang w:eastAsia="en-GB"/>
+        </w:rPr>
+        <w:t xml:space="preserve"> = </w:t>
+      </w:r>
+      <w:proofErr w:type="spellStart"/>
+      <w:r>
+        <w:rPr>
+          <w:rFonts w:ascii="Menlo" w:eastAsia="Times New Roman" w:hAnsi="Menlo" w:cs="Menlo"/>
+          <w:color w:val="9CDCFE"/>
+          <w:sz w:val="18"/>
+          <w:szCs w:val="18"/>
+          <w:lang w:eastAsia="en-GB"/>
+        </w:rPr>
+        <w:t>idxs</w:t>
+      </w:r>
+      <w:proofErr w:type="spellEnd"/>
+      <w:r>
+        <w:rPr>
+          <w:rFonts w:ascii="Menlo" w:eastAsia="Times New Roman" w:hAnsi="Menlo" w:cs="Menlo"/>
+          <w:color w:val="D4D4D4"/>
+          <w:sz w:val="18"/>
+          <w:szCs w:val="18"/>
+          <w:lang w:eastAsia="en-GB"/>
+        </w:rPr>
+        <w:t>[</w:t>
+      </w:r>
+      <w:r>
+        <w:rPr>
+          <w:rFonts w:ascii="Menlo" w:eastAsia="Times New Roman" w:hAnsi="Menlo" w:cs="Menlo"/>
+          <w:color w:val="4EC9B0"/>
+          <w:sz w:val="18"/>
+          <w:szCs w:val="18"/>
+          <w:lang w:eastAsia="en-GB"/>
+        </w:rPr>
+        <w:t>list</w:t>
+      </w:r>
+      <w:r>
+        <w:rPr>
+          <w:rFonts w:ascii="Menlo" w:eastAsia="Times New Roman" w:hAnsi="Menlo" w:cs="Menlo"/>
+          <w:color w:val="D4D4D4"/>
+          <w:sz w:val="18"/>
+          <w:szCs w:val="18"/>
+          <w:lang w:eastAsia="en-GB"/>
+        </w:rPr>
+        <w:t>(</w:t>
+      </w:r>
+      <w:r>
+        <w:rPr>
+          <w:rFonts w:ascii="Menlo" w:eastAsia="Times New Roman" w:hAnsi="Menlo" w:cs="Menlo"/>
+          <w:color w:val="4EC9B0"/>
+          <w:sz w:val="18"/>
+          <w:szCs w:val="18"/>
+          <w:lang w:eastAsia="en-GB"/>
+        </w:rPr>
+        <w:t>set</w:t>
+      </w:r>
+      <w:r>
+        <w:rPr>
+          <w:rFonts w:ascii="Menlo" w:eastAsia="Times New Roman" w:hAnsi="Menlo" w:cs="Menlo"/>
+          <w:color w:val="D4D4D4"/>
+          <w:sz w:val="18"/>
+          <w:szCs w:val="18"/>
+          <w:lang w:eastAsia="en-GB"/>
+        </w:rPr>
+        <w:t>(</w:t>
+      </w:r>
+      <w:proofErr w:type="spellStart"/>
+      <w:r>
+        <w:rPr>
+          <w:rFonts w:ascii="Menlo" w:eastAsia="Times New Roman" w:hAnsi="Menlo" w:cs="Menlo"/>
+          <w:color w:val="9CDCFE"/>
+          <w:sz w:val="18"/>
+          <w:szCs w:val="18"/>
+          <w:lang w:eastAsia="en-GB"/>
+        </w:rPr>
+        <w:t>allIdxs</w:t>
+      </w:r>
+      <w:proofErr w:type="spellEnd"/>
+      <w:r>
+        <w:rPr>
+          <w:rFonts w:ascii="Menlo" w:eastAsia="Times New Roman" w:hAnsi="Menlo" w:cs="Menlo"/>
+          <w:color w:val="D4D4D4"/>
+          <w:sz w:val="18"/>
+          <w:szCs w:val="18"/>
+          <w:lang w:eastAsia="en-GB"/>
+        </w:rPr>
+        <w:t xml:space="preserve">) - </w:t>
+      </w:r>
+      <w:r>
+        <w:rPr>
+          <w:rFonts w:ascii="Menlo" w:eastAsia="Times New Roman" w:hAnsi="Menlo" w:cs="Menlo"/>
+          <w:color w:val="4EC9B0"/>
+          <w:sz w:val="18"/>
+          <w:szCs w:val="18"/>
+          <w:lang w:eastAsia="en-GB"/>
+        </w:rPr>
+        <w:t>set</w:t>
+      </w:r>
+      <w:r>
+        <w:rPr>
+          <w:rFonts w:ascii="Menlo" w:eastAsia="Times New Roman" w:hAnsi="Menlo" w:cs="Menlo"/>
+          <w:color w:val="D4D4D4"/>
+          <w:sz w:val="18"/>
+          <w:szCs w:val="18"/>
+          <w:lang w:eastAsia="en-GB"/>
+        </w:rPr>
+        <w:t>(</w:t>
+      </w:r>
+      <w:proofErr w:type="spellStart"/>
+      <w:r>
+        <w:rPr>
+          <w:rFonts w:ascii="Menlo" w:eastAsia="Times New Roman" w:hAnsi="Menlo" w:cs="Menlo"/>
+          <w:color w:val="9CDCFE"/>
+          <w:sz w:val="18"/>
+          <w:szCs w:val="18"/>
+          <w:lang w:eastAsia="en-GB"/>
+        </w:rPr>
+        <w:t>testIdxs</w:t>
+      </w:r>
+      <w:proofErr w:type="spellEnd"/>
+      <w:r>
+        <w:rPr>
+          <w:rFonts w:ascii="Menlo" w:eastAsia="Times New Roman" w:hAnsi="Menlo" w:cs="Menlo"/>
+          <w:color w:val="D4D4D4"/>
+          <w:sz w:val="18"/>
+          <w:szCs w:val="18"/>
+          <w:lang w:eastAsia="en-GB"/>
+        </w:rPr>
+        <w:t>)</w:t>
+      </w:r>
+      <w:proofErr w:type="gramStart"/>
+      <w:r>
+        <w:rPr>
+          <w:rFonts w:ascii="Menlo" w:eastAsia="Times New Roman" w:hAnsi="Menlo" w:cs="Menlo"/>
+          <w:color w:val="D4D4D4"/>
+          <w:sz w:val="18"/>
+          <w:szCs w:val="18"/>
+          <w:lang w:eastAsia="en-GB"/>
+        </w:rPr>
+        <w:t>),:</w:t>
+      </w:r>
+      <w:proofErr w:type="gramEnd"/>
+      <w:r>
+        <w:rPr>
+          <w:rFonts w:ascii="Menlo" w:eastAsia="Times New Roman" w:hAnsi="Menlo" w:cs="Menlo"/>
+          <w:color w:val="D4D4D4"/>
+          <w:sz w:val="18"/>
+          <w:szCs w:val="18"/>
+          <w:lang w:eastAsia="en-GB"/>
+        </w:rPr>
+        <w:t>].flatten()</w:t>
+      </w:r>
+    </w:p>
+    <w:p>
+      <w:pPr>
+        <w:shd w:val="clear" w:color="auto" w:fill="1E1E1E"/>
+        <w:spacing w:line="270" w:lineRule="atLeast"/>
+        <w:rPr>
+          <w:rFonts w:ascii="Menlo" w:eastAsia="Times New Roman" w:hAnsi="Menlo" w:cs="Menlo"/>
+          <w:color w:val="D4D4D4"/>
+          <w:sz w:val="18"/>
+          <w:szCs w:val="18"/>
+          <w:lang w:eastAsia="en-GB"/>
+        </w:rPr>
+      </w:pPr>
+      <w:r>
+        <w:rPr>
+          <w:rFonts w:ascii="Menlo" w:eastAsia="Times New Roman" w:hAnsi="Menlo" w:cs="Menlo"/>
+          <w:color w:val="D4D4D4"/>
+          <w:sz w:val="18"/>
+          <w:szCs w:val="18"/>
+          <w:lang w:eastAsia="en-GB"/>
+        </w:rPr>
+        <w:t xml:space="preserve">        </w:t>
+      </w:r>
+      <w:r>
+        <w:rPr>
+          <w:rFonts w:ascii="Menlo" w:eastAsia="Times New Roman" w:hAnsi="Menlo" w:cs="Menlo"/>
+          <w:color w:val="C586C0"/>
+          <w:sz w:val="18"/>
+          <w:szCs w:val="18"/>
+          <w:lang w:eastAsia="en-GB"/>
+        </w:rPr>
+        <w:t>for</w:t>
+      </w:r>
+      <w:r>
+        <w:rPr>
+          <w:rFonts w:ascii="Menlo" w:eastAsia="Times New Roman" w:hAnsi="Menlo" w:cs="Menlo"/>
+          <w:color w:val="D4D4D4"/>
+          <w:sz w:val="18"/>
+          <w:szCs w:val="18"/>
+          <w:lang w:eastAsia="en-GB"/>
+        </w:rPr>
+        <w:t xml:space="preserve"> </w:t>
+      </w:r>
+      <w:r>
+        <w:rPr>
+          <w:rFonts w:ascii="Menlo" w:eastAsia="Times New Roman" w:hAnsi="Menlo" w:cs="Menlo"/>
+          <w:color w:val="9CDCFE"/>
+          <w:sz w:val="18"/>
+          <w:szCs w:val="18"/>
+          <w:lang w:eastAsia="en-GB"/>
+        </w:rPr>
+        <w:t>h</w:t>
+      </w:r>
+      <w:r>
+        <w:rPr>
+          <w:rFonts w:ascii="Menlo" w:eastAsia="Times New Roman" w:hAnsi="Menlo" w:cs="Menlo"/>
+          <w:color w:val="D4D4D4"/>
+          <w:sz w:val="18"/>
+          <w:szCs w:val="18"/>
+          <w:lang w:eastAsia="en-GB"/>
+        </w:rPr>
+        <w:t xml:space="preserve"> </w:t>
+      </w:r>
+      <w:r>
+        <w:rPr>
+          <w:rFonts w:ascii="Menlo" w:eastAsia="Times New Roman" w:hAnsi="Menlo" w:cs="Menlo"/>
+          <w:color w:val="C586C0"/>
+          <w:sz w:val="18"/>
+          <w:szCs w:val="18"/>
+          <w:lang w:eastAsia="en-GB"/>
+        </w:rPr>
+        <w:t>in</w:t>
+      </w:r>
+      <w:r>
+        <w:rPr>
+          <w:rFonts w:ascii="Menlo" w:eastAsia="Times New Roman" w:hAnsi="Menlo" w:cs="Menlo"/>
+          <w:color w:val="D4D4D4"/>
+          <w:sz w:val="18"/>
+          <w:szCs w:val="18"/>
+          <w:lang w:eastAsia="en-GB"/>
+        </w:rPr>
+        <w:t xml:space="preserve"> </w:t>
+      </w:r>
+      <w:r>
+        <w:rPr>
+          <w:rFonts w:ascii="Menlo" w:eastAsia="Times New Roman" w:hAnsi="Menlo" w:cs="Menlo"/>
+          <w:color w:val="9CDCFE"/>
+          <w:sz w:val="18"/>
+          <w:szCs w:val="18"/>
+          <w:lang w:eastAsia="en-GB"/>
+        </w:rPr>
+        <w:t>H</w:t>
+      </w:r>
+      <w:r>
+        <w:rPr>
+          <w:rFonts w:ascii="Menlo" w:eastAsia="Times New Roman" w:hAnsi="Menlo" w:cs="Menlo"/>
+          <w:color w:val="D4D4D4"/>
+          <w:sz w:val="18"/>
+          <w:szCs w:val="18"/>
+          <w:lang w:eastAsia="en-GB"/>
+        </w:rPr>
+        <w:t>:</w:t>
+      </w:r>
+    </w:p>
+    <w:p>
+      <w:pPr>
+        <w:shd w:val="clear" w:color="auto" w:fill="1E1E1E"/>
+        <w:spacing w:line="270" w:lineRule="atLeast"/>
+        <w:rPr>
+          <w:rFonts w:ascii="Menlo" w:eastAsia="Times New Roman" w:hAnsi="Menlo" w:cs="Menlo"/>
+          <w:color w:val="D4D4D4"/>
+          <w:sz w:val="18"/>
+          <w:szCs w:val="18"/>
+          <w:lang w:eastAsia="en-GB"/>
+        </w:rPr>
+      </w:pPr>
+      <w:r>
+        <w:rPr>
+          <w:rFonts w:ascii="Menlo" w:eastAsia="Times New Roman" w:hAnsi="Menlo" w:cs="Menlo"/>
+          <w:color w:val="D4D4D4"/>
+          <w:sz w:val="18"/>
+          <w:szCs w:val="18"/>
+          <w:lang w:eastAsia="en-GB"/>
+        </w:rPr>
+        <w:t xml:space="preserve">            </w:t>
+      </w:r>
+      <w:proofErr w:type="spellStart"/>
+      <w:r>
+        <w:rPr>
+          <w:rFonts w:ascii="Menlo" w:eastAsia="Times New Roman" w:hAnsi="Menlo" w:cs="Menlo"/>
+          <w:color w:val="9CDCFE"/>
+          <w:sz w:val="18"/>
+          <w:szCs w:val="18"/>
+          <w:lang w:eastAsia="en-GB"/>
+        </w:rPr>
+        <w:t>new_acc</w:t>
+      </w:r>
+      <w:proofErr w:type="spellEnd"/>
+      <w:r>
+        <w:rPr>
+          <w:rFonts w:ascii="Menlo" w:eastAsia="Times New Roman" w:hAnsi="Menlo" w:cs="Menlo"/>
+          <w:color w:val="D4D4D4"/>
+          <w:sz w:val="18"/>
+          <w:szCs w:val="18"/>
+          <w:lang w:eastAsia="en-GB"/>
+        </w:rPr>
+        <w:t xml:space="preserve"> = </w:t>
+      </w:r>
+      <w:proofErr w:type="spellStart"/>
+      <w:r>
+        <w:rPr>
+          <w:rFonts w:ascii="Menlo" w:eastAsia="Times New Roman" w:hAnsi="Menlo" w:cs="Menlo"/>
+          <w:color w:val="DCDCAA"/>
+          <w:sz w:val="18"/>
+          <w:szCs w:val="18"/>
+          <w:lang w:eastAsia="en-GB"/>
+        </w:rPr>
+        <w:t>doCrossValidation</w:t>
+      </w:r>
+      <w:proofErr w:type="spellEnd"/>
+      <w:r>
+        <w:rPr>
+          <w:rFonts w:ascii="Menlo" w:eastAsia="Times New Roman" w:hAnsi="Menlo" w:cs="Menlo"/>
+          <w:color w:val="D4D4D4"/>
+          <w:sz w:val="18"/>
+          <w:szCs w:val="18"/>
+          <w:lang w:eastAsia="en-GB"/>
+        </w:rPr>
+        <w:t xml:space="preserve"> (</w:t>
+      </w:r>
+      <w:r>
+        <w:rPr>
+          <w:rFonts w:ascii="Menlo" w:eastAsia="Times New Roman" w:hAnsi="Menlo" w:cs="Menlo"/>
+          <w:color w:val="9CDCFE"/>
+          <w:sz w:val="18"/>
+          <w:szCs w:val="18"/>
+          <w:lang w:eastAsia="en-GB"/>
+        </w:rPr>
+        <w:t>D</w:t>
+      </w:r>
+      <w:r>
+        <w:rPr>
+          <w:rFonts w:ascii="Menlo" w:eastAsia="Times New Roman" w:hAnsi="Menlo" w:cs="Menlo"/>
+          <w:color w:val="D4D4D4"/>
+          <w:sz w:val="18"/>
+          <w:szCs w:val="18"/>
+          <w:lang w:eastAsia="en-GB"/>
+        </w:rPr>
+        <w:t>[</w:t>
+      </w:r>
+      <w:proofErr w:type="spellStart"/>
+      <w:r>
+        <w:rPr>
+          <w:rFonts w:ascii="Menlo" w:eastAsia="Times New Roman" w:hAnsi="Menlo" w:cs="Menlo"/>
+          <w:color w:val="9CDCFE"/>
+          <w:sz w:val="18"/>
+          <w:szCs w:val="18"/>
+          <w:lang w:eastAsia="en-GB"/>
+        </w:rPr>
+        <w:t>trainIdxs</w:t>
+      </w:r>
+      <w:proofErr w:type="spellEnd"/>
+      <w:r>
+        <w:rPr>
+          <w:rFonts w:ascii="Menlo" w:eastAsia="Times New Roman" w:hAnsi="Menlo" w:cs="Menlo"/>
+          <w:color w:val="D4D4D4"/>
+          <w:sz w:val="18"/>
+          <w:szCs w:val="18"/>
+          <w:lang w:eastAsia="en-GB"/>
+        </w:rPr>
+        <w:t xml:space="preserve">], </w:t>
+      </w:r>
+      <w:r>
+        <w:rPr>
+          <w:rFonts w:ascii="Menlo" w:eastAsia="Times New Roman" w:hAnsi="Menlo" w:cs="Menlo"/>
+          <w:color w:val="9CDCFE"/>
+          <w:sz w:val="18"/>
+          <w:szCs w:val="18"/>
+          <w:lang w:eastAsia="en-GB"/>
+        </w:rPr>
+        <w:t>k</w:t>
+      </w:r>
+      <w:r>
+        <w:rPr>
+          <w:rFonts w:ascii="Menlo" w:eastAsia="Times New Roman" w:hAnsi="Menlo" w:cs="Menlo"/>
+          <w:color w:val="D4D4D4"/>
+          <w:sz w:val="18"/>
+          <w:szCs w:val="18"/>
+          <w:lang w:eastAsia="en-GB"/>
+        </w:rPr>
+        <w:t xml:space="preserve">, </w:t>
+      </w:r>
+      <w:r>
+        <w:rPr>
+          <w:rFonts w:ascii="Menlo" w:eastAsia="Times New Roman" w:hAnsi="Menlo" w:cs="Menlo"/>
+          <w:color w:val="9CDCFE"/>
+          <w:sz w:val="18"/>
+          <w:szCs w:val="18"/>
+          <w:lang w:eastAsia="en-GB"/>
+        </w:rPr>
+        <w:t>h</w:t>
+      </w:r>
+      <w:r>
+        <w:rPr>
+          <w:rFonts w:ascii="Menlo" w:eastAsia="Times New Roman" w:hAnsi="Menlo" w:cs="Menlo"/>
+          <w:color w:val="D4D4D4"/>
+          <w:sz w:val="18"/>
+          <w:szCs w:val="18"/>
+          <w:lang w:eastAsia="en-GB"/>
+        </w:rPr>
+        <w:t>)</w:t>
+      </w:r>
+    </w:p>
+    <w:p>
+      <w:pPr>
+        <w:shd w:val="clear" w:color="auto" w:fill="1E1E1E"/>
+        <w:spacing w:line="270" w:lineRule="atLeast"/>
+        <w:rPr>
+          <w:rFonts w:ascii="Menlo" w:eastAsia="Times New Roman" w:hAnsi="Menlo" w:cs="Menlo"/>
+          <w:color w:val="D4D4D4"/>
+          <w:sz w:val="18"/>
+          <w:szCs w:val="18"/>
+          <w:lang w:eastAsia="en-GB"/>
+        </w:rPr>
+      </w:pPr>
+      <w:r>
+        <w:rPr>
+          <w:rFonts w:ascii="Menlo" w:eastAsia="Times New Roman" w:hAnsi="Menlo" w:cs="Menlo"/>
+          <w:color w:val="D4D4D4"/>
+          <w:sz w:val="18"/>
+          <w:szCs w:val="18"/>
+          <w:lang w:eastAsia="en-GB"/>
+        </w:rPr>
+        <w:t xml:space="preserve">            </w:t>
+      </w:r>
+      <w:proofErr w:type="gramStart"/>
+      <w:r>
+        <w:rPr>
+          <w:rFonts w:ascii="Menlo" w:eastAsia="Times New Roman" w:hAnsi="Menlo" w:cs="Menlo"/>
+          <w:color w:val="C586C0"/>
+          <w:sz w:val="18"/>
+          <w:szCs w:val="18"/>
+          <w:lang w:eastAsia="en-GB"/>
+        </w:rPr>
+        <w:t>if</w:t>
+      </w:r>
+      <w:r>
+        <w:rPr>
+          <w:rFonts w:ascii="Menlo" w:eastAsia="Times New Roman" w:hAnsi="Menlo" w:cs="Menlo"/>
+          <w:color w:val="D4D4D4"/>
+          <w:sz w:val="18"/>
+          <w:szCs w:val="18"/>
+          <w:lang w:eastAsia="en-GB"/>
+        </w:rPr>
+        <w:t xml:space="preserve">  </w:t>
+      </w:r>
+      <w:proofErr w:type="spellStart"/>
+      <w:r>
+        <w:rPr>
+          <w:rFonts w:ascii="Menlo" w:eastAsia="Times New Roman" w:hAnsi="Menlo" w:cs="Menlo"/>
+          <w:color w:val="9CDCFE"/>
+          <w:sz w:val="18"/>
+          <w:szCs w:val="18"/>
+          <w:lang w:eastAsia="en-GB"/>
+        </w:rPr>
+        <w:t>new</w:t>
+      </w:r>
+      <w:proofErr w:type="gramEnd"/>
+      <w:r>
+        <w:rPr>
+          <w:rFonts w:ascii="Menlo" w:eastAsia="Times New Roman" w:hAnsi="Menlo" w:cs="Menlo"/>
+          <w:color w:val="9CDCFE"/>
+          <w:sz w:val="18"/>
+          <w:szCs w:val="18"/>
+          <w:lang w:eastAsia="en-GB"/>
+        </w:rPr>
+        <w:t>_acc</w:t>
+      </w:r>
+      <w:proofErr w:type="spellEnd"/>
+      <w:r>
+        <w:rPr>
+          <w:rFonts w:ascii="Menlo" w:eastAsia="Times New Roman" w:hAnsi="Menlo" w:cs="Menlo"/>
+          <w:color w:val="D4D4D4"/>
+          <w:sz w:val="18"/>
+          <w:szCs w:val="18"/>
+          <w:lang w:eastAsia="en-GB"/>
+        </w:rPr>
+        <w:t xml:space="preserve"> &gt; </w:t>
+      </w:r>
+      <w:r>
+        <w:rPr>
+          <w:rFonts w:ascii="Menlo" w:eastAsia="Times New Roman" w:hAnsi="Menlo" w:cs="Menlo"/>
+          <w:color w:val="9CDCFE"/>
+          <w:sz w:val="18"/>
+          <w:szCs w:val="18"/>
+          <w:lang w:eastAsia="en-GB"/>
+        </w:rPr>
+        <w:t>acc</w:t>
+      </w:r>
+      <w:r>
+        <w:rPr>
+          <w:rFonts w:ascii="Menlo" w:eastAsia="Times New Roman" w:hAnsi="Menlo" w:cs="Menlo"/>
+          <w:color w:val="D4D4D4"/>
+          <w:sz w:val="18"/>
+          <w:szCs w:val="18"/>
+          <w:lang w:eastAsia="en-GB"/>
+        </w:rPr>
+        <w:t>:</w:t>
+      </w:r>
+    </w:p>
+    <w:p>
+      <w:pPr>
+        <w:shd w:val="clear" w:color="auto" w:fill="1E1E1E"/>
+        <w:spacing w:line="270" w:lineRule="atLeast"/>
+        <w:rPr>
+          <w:rFonts w:ascii="Menlo" w:eastAsia="Times New Roman" w:hAnsi="Menlo" w:cs="Menlo"/>
+          <w:color w:val="D4D4D4"/>
+          <w:sz w:val="18"/>
+          <w:szCs w:val="18"/>
+          <w:lang w:eastAsia="en-GB"/>
+        </w:rPr>
+      </w:pPr>
+      <w:r>
+        <w:rPr>
+          <w:rFonts w:ascii="Menlo" w:eastAsia="Times New Roman" w:hAnsi="Menlo" w:cs="Menlo"/>
+          <w:color w:val="D4D4D4"/>
+          <w:sz w:val="18"/>
+          <w:szCs w:val="18"/>
+          <w:lang w:eastAsia="en-GB"/>
+        </w:rPr>
+        <w:t xml:space="preserve">                </w:t>
+      </w:r>
+      <w:r>
+        <w:rPr>
+          <w:rFonts w:ascii="Menlo" w:eastAsia="Times New Roman" w:hAnsi="Menlo" w:cs="Menlo"/>
+          <w:color w:val="9CDCFE"/>
+          <w:sz w:val="18"/>
+          <w:szCs w:val="18"/>
+          <w:lang w:eastAsia="en-GB"/>
+        </w:rPr>
+        <w:t>acc</w:t>
+      </w:r>
+      <w:r>
+        <w:rPr>
+          <w:rFonts w:ascii="Menlo" w:eastAsia="Times New Roman" w:hAnsi="Menlo" w:cs="Menlo"/>
+          <w:color w:val="D4D4D4"/>
+          <w:sz w:val="18"/>
+          <w:szCs w:val="18"/>
+          <w:lang w:eastAsia="en-GB"/>
+        </w:rPr>
+        <w:t xml:space="preserve"> </w:t>
+      </w:r>
+      <w:proofErr w:type="gramStart"/>
+      <w:r>
+        <w:rPr>
+          <w:rFonts w:ascii="Menlo" w:eastAsia="Times New Roman" w:hAnsi="Menlo" w:cs="Menlo"/>
+          <w:color w:val="D4D4D4"/>
+          <w:sz w:val="18"/>
+          <w:szCs w:val="18"/>
+          <w:lang w:eastAsia="en-GB"/>
+        </w:rPr>
+        <w:t xml:space="preserve">=  </w:t>
+      </w:r>
+      <w:proofErr w:type="spellStart"/>
+      <w:r>
+        <w:rPr>
+          <w:rFonts w:ascii="Menlo" w:eastAsia="Times New Roman" w:hAnsi="Menlo" w:cs="Menlo"/>
+          <w:color w:val="9CDCFE"/>
+          <w:sz w:val="18"/>
+          <w:szCs w:val="18"/>
+          <w:lang w:eastAsia="en-GB"/>
+        </w:rPr>
+        <w:t>new</w:t>
+      </w:r>
+      <w:proofErr w:type="gramEnd"/>
+      <w:r>
+        <w:rPr>
+          <w:rFonts w:ascii="Menlo" w:eastAsia="Times New Roman" w:hAnsi="Menlo" w:cs="Menlo"/>
+          <w:color w:val="9CDCFE"/>
+          <w:sz w:val="18"/>
+          <w:szCs w:val="18"/>
+          <w:lang w:eastAsia="en-GB"/>
+        </w:rPr>
+        <w:t>_acc</w:t>
+      </w:r>
+      <w:proofErr w:type="spellEnd"/>
+      <w:r>
+        <w:rPr>
+          <w:rFonts w:ascii="Menlo" w:eastAsia="Times New Roman" w:hAnsi="Menlo" w:cs="Menlo"/>
+          <w:color w:val="D4D4D4"/>
+          <w:sz w:val="18"/>
+          <w:szCs w:val="18"/>
+          <w:lang w:eastAsia="en-GB"/>
+        </w:rPr>
+        <w:t xml:space="preserve"> </w:t>
+      </w:r>
+    </w:p>
+    <w:p>
+      <w:pPr>
+        <w:shd w:val="clear" w:color="auto" w:fill="1E1E1E"/>
+        <w:spacing w:line="270" w:lineRule="atLeast"/>
+        <w:rPr>
+          <w:rFonts w:ascii="Menlo" w:eastAsia="Times New Roman" w:hAnsi="Menlo" w:cs="Menlo"/>
+          <w:color w:val="D4D4D4"/>
+          <w:sz w:val="18"/>
+          <w:szCs w:val="18"/>
+          <w:lang w:eastAsia="en-GB"/>
+        </w:rPr>
+      </w:pPr>
+      <w:r>
+        <w:rPr>
+          <w:rFonts w:ascii="Menlo" w:eastAsia="Times New Roman" w:hAnsi="Menlo" w:cs="Menlo"/>
+          <w:color w:val="D4D4D4"/>
+          <w:sz w:val="18"/>
+          <w:szCs w:val="18"/>
+          <w:lang w:eastAsia="en-GB"/>
+        </w:rPr>
+        <w:t xml:space="preserve">                </w:t>
+      </w:r>
+      <w:proofErr w:type="spellStart"/>
+      <w:r>
+        <w:rPr>
+          <w:rFonts w:ascii="Menlo" w:eastAsia="Times New Roman" w:hAnsi="Menlo" w:cs="Menlo"/>
+          <w:color w:val="9CDCFE"/>
+          <w:sz w:val="18"/>
+          <w:szCs w:val="18"/>
+          <w:lang w:eastAsia="en-GB"/>
+        </w:rPr>
+        <w:t>h_star</w:t>
+      </w:r>
+      <w:proofErr w:type="spellEnd"/>
+      <w:r>
+        <w:rPr>
+          <w:rFonts w:ascii="Menlo" w:eastAsia="Times New Roman" w:hAnsi="Menlo" w:cs="Menlo"/>
+          <w:color w:val="D4D4D4"/>
+          <w:sz w:val="18"/>
+          <w:szCs w:val="18"/>
+          <w:lang w:eastAsia="en-GB"/>
+        </w:rPr>
+        <w:t xml:space="preserve"> = </w:t>
+      </w:r>
+      <w:r>
+        <w:rPr>
+          <w:rFonts w:ascii="Menlo" w:eastAsia="Times New Roman" w:hAnsi="Menlo" w:cs="Menlo"/>
+          <w:color w:val="9CDCFE"/>
+          <w:sz w:val="18"/>
+          <w:szCs w:val="18"/>
+          <w:lang w:eastAsia="en-GB"/>
+        </w:rPr>
+        <w:t>h</w:t>
+      </w:r>
+      <w:r>
+        <w:rPr>
+          <w:rFonts w:ascii="Menlo" w:eastAsia="Times New Roman" w:hAnsi="Menlo" w:cs="Menlo"/>
+          <w:color w:val="D4D4D4"/>
+          <w:sz w:val="18"/>
+          <w:szCs w:val="18"/>
+          <w:lang w:eastAsia="en-GB"/>
+        </w:rPr>
+        <w:t xml:space="preserve"> </w:t>
+      </w:r>
+    </w:p>
+    <w:p>
+      <w:pPr>
+        <w:shd w:val="clear" w:color="auto" w:fill="1E1E1E"/>
+        <w:spacing w:line="270" w:lineRule="atLeast"/>
+        <w:rPr>
+          <w:rFonts w:ascii="Menlo" w:eastAsia="Times New Roman" w:hAnsi="Menlo" w:cs="Menlo"/>
+          <w:color w:val="D4D4D4"/>
+          <w:sz w:val="18"/>
+          <w:szCs w:val="18"/>
+          <w:lang w:eastAsia="en-GB"/>
+        </w:rPr>
+      </w:pPr>
+      <w:r>
+        <w:rPr>
+          <w:rFonts w:ascii="Menlo" w:eastAsia="Times New Roman" w:hAnsi="Menlo" w:cs="Menlo"/>
+          <w:color w:val="D4D4D4"/>
+          <w:sz w:val="18"/>
+          <w:szCs w:val="18"/>
+          <w:lang w:eastAsia="en-GB"/>
+        </w:rPr>
+        <w:t xml:space="preserve">        </w:t>
+      </w:r>
+      <w:r>
+        <w:rPr>
+          <w:rFonts w:ascii="Menlo" w:eastAsia="Times New Roman" w:hAnsi="Menlo" w:cs="Menlo"/>
+          <w:color w:val="6A9955"/>
+          <w:sz w:val="18"/>
+          <w:szCs w:val="18"/>
+          <w:lang w:eastAsia="en-GB"/>
+        </w:rPr>
+        <w:t># Train the model on the training data</w:t>
+      </w:r>
+    </w:p>
+    <w:p>
+      <w:pPr>
+        <w:shd w:val="clear" w:color="auto" w:fill="1E1E1E"/>
+        <w:spacing w:line="270" w:lineRule="atLeast"/>
+        <w:rPr>
+          <w:rFonts w:ascii="Menlo" w:eastAsia="Times New Roman" w:hAnsi="Menlo" w:cs="Menlo"/>
+          <w:color w:val="D4D4D4"/>
+          <w:sz w:val="18"/>
+          <w:szCs w:val="18"/>
+          <w:lang w:eastAsia="en-GB"/>
+        </w:rPr>
+      </w:pPr>
+      <w:r>
+        <w:rPr>
+          <w:rFonts w:ascii="Menlo" w:eastAsia="Times New Roman" w:hAnsi="Menlo" w:cs="Menlo"/>
+          <w:color w:val="D4D4D4"/>
+          <w:sz w:val="18"/>
+          <w:szCs w:val="18"/>
+          <w:lang w:eastAsia="en-GB"/>
+        </w:rPr>
+        <w:t xml:space="preserve">        </w:t>
+      </w:r>
+      <w:r>
+        <w:rPr>
+          <w:rFonts w:ascii="Menlo" w:eastAsia="Times New Roman" w:hAnsi="Menlo" w:cs="Menlo"/>
+          <w:color w:val="9CDCFE"/>
+          <w:sz w:val="18"/>
+          <w:szCs w:val="18"/>
+          <w:lang w:eastAsia="en-GB"/>
+        </w:rPr>
+        <w:t>model</w:t>
+      </w:r>
+      <w:r>
+        <w:rPr>
+          <w:rFonts w:ascii="Menlo" w:eastAsia="Times New Roman" w:hAnsi="Menlo" w:cs="Menlo"/>
+          <w:color w:val="D4D4D4"/>
+          <w:sz w:val="18"/>
+          <w:szCs w:val="18"/>
+          <w:lang w:eastAsia="en-GB"/>
+        </w:rPr>
+        <w:t xml:space="preserve"> = </w:t>
+      </w:r>
+      <w:proofErr w:type="spellStart"/>
+      <w:r>
+        <w:rPr>
+          <w:rFonts w:ascii="Menlo" w:eastAsia="Times New Roman" w:hAnsi="Menlo" w:cs="Menlo"/>
+          <w:color w:val="DCDCAA"/>
+          <w:sz w:val="18"/>
+          <w:szCs w:val="18"/>
+          <w:lang w:eastAsia="en-GB"/>
+        </w:rPr>
+        <w:t>trainModel</w:t>
+      </w:r>
+      <w:proofErr w:type="spellEnd"/>
+      <w:r>
+        <w:rPr>
+          <w:rFonts w:ascii="Menlo" w:eastAsia="Times New Roman" w:hAnsi="Menlo" w:cs="Menlo"/>
+          <w:color w:val="D4D4D4"/>
+          <w:sz w:val="18"/>
+          <w:szCs w:val="18"/>
+          <w:lang w:eastAsia="en-GB"/>
+        </w:rPr>
+        <w:t>(</w:t>
+      </w:r>
+      <w:r>
+        <w:rPr>
+          <w:rFonts w:ascii="Menlo" w:eastAsia="Times New Roman" w:hAnsi="Menlo" w:cs="Menlo"/>
+          <w:color w:val="9CDCFE"/>
+          <w:sz w:val="18"/>
+          <w:szCs w:val="18"/>
+          <w:lang w:eastAsia="en-GB"/>
+        </w:rPr>
+        <w:t>D</w:t>
+      </w:r>
+      <w:r>
+        <w:rPr>
+          <w:rFonts w:ascii="Menlo" w:eastAsia="Times New Roman" w:hAnsi="Menlo" w:cs="Menlo"/>
+          <w:color w:val="D4D4D4"/>
+          <w:sz w:val="18"/>
+          <w:szCs w:val="18"/>
+          <w:lang w:eastAsia="en-GB"/>
+        </w:rPr>
+        <w:t>[</w:t>
+      </w:r>
+      <w:proofErr w:type="spellStart"/>
+      <w:r>
+        <w:rPr>
+          <w:rFonts w:ascii="Menlo" w:eastAsia="Times New Roman" w:hAnsi="Menlo" w:cs="Menlo"/>
+          <w:color w:val="9CDCFE"/>
+          <w:sz w:val="18"/>
+          <w:szCs w:val="18"/>
+          <w:lang w:eastAsia="en-GB"/>
+        </w:rPr>
+        <w:t>trainIdxs</w:t>
+      </w:r>
+      <w:proofErr w:type="spellEnd"/>
+      <w:r>
+        <w:rPr>
+          <w:rFonts w:ascii="Menlo" w:eastAsia="Times New Roman" w:hAnsi="Menlo" w:cs="Menlo"/>
+          <w:color w:val="D4D4D4"/>
+          <w:sz w:val="18"/>
+          <w:szCs w:val="18"/>
+          <w:lang w:eastAsia="en-GB"/>
+        </w:rPr>
+        <w:t xml:space="preserve">], </w:t>
+      </w:r>
+      <w:proofErr w:type="spellStart"/>
+      <w:r>
+        <w:rPr>
+          <w:rFonts w:ascii="Menlo" w:eastAsia="Times New Roman" w:hAnsi="Menlo" w:cs="Menlo"/>
+          <w:color w:val="9CDCFE"/>
+          <w:sz w:val="18"/>
+          <w:szCs w:val="18"/>
+          <w:lang w:eastAsia="en-GB"/>
+        </w:rPr>
+        <w:t>h_star</w:t>
+      </w:r>
+      <w:proofErr w:type="spellEnd"/>
+      <w:r>
+        <w:rPr>
+          <w:rFonts w:ascii="Menlo" w:eastAsia="Times New Roman" w:hAnsi="Menlo" w:cs="Menlo"/>
+          <w:color w:val="D4D4D4"/>
+          <w:sz w:val="18"/>
+          <w:szCs w:val="18"/>
+          <w:lang w:eastAsia="en-GB"/>
+        </w:rPr>
+        <w:t>)</w:t>
+      </w:r>
+    </w:p>
+    <w:p>
+      <w:pPr>
+        <w:shd w:val="clear" w:color="auto" w:fill="1E1E1E"/>
+        <w:spacing w:line="270" w:lineRule="atLeast"/>
+        <w:rPr>
+          <w:rFonts w:ascii="Menlo" w:eastAsia="Times New Roman" w:hAnsi="Menlo" w:cs="Menlo"/>
+          <w:color w:val="D4D4D4"/>
+          <w:sz w:val="18"/>
+          <w:szCs w:val="18"/>
+          <w:lang w:eastAsia="en-GB"/>
+        </w:rPr>
+      </w:pPr>
+      <w:r>
+        <w:rPr>
+          <w:rFonts w:ascii="Menlo" w:eastAsia="Times New Roman" w:hAnsi="Menlo" w:cs="Menlo"/>
+          <w:color w:val="D4D4D4"/>
+          <w:sz w:val="18"/>
+          <w:szCs w:val="18"/>
+          <w:lang w:eastAsia="en-GB"/>
+        </w:rPr>
+        <w:t xml:space="preserve">        </w:t>
+      </w:r>
+      <w:r>
+        <w:rPr>
+          <w:rFonts w:ascii="Menlo" w:eastAsia="Times New Roman" w:hAnsi="Menlo" w:cs="Menlo"/>
+          <w:color w:val="6A9955"/>
+          <w:sz w:val="18"/>
+          <w:szCs w:val="18"/>
+          <w:lang w:eastAsia="en-GB"/>
+        </w:rPr>
+        <w:t># Test the model on the testing data</w:t>
+      </w:r>
+    </w:p>
+    <w:p>
+      <w:pPr>
+        <w:shd w:val="clear" w:color="auto" w:fill="1E1E1E"/>
+        <w:spacing w:line="270" w:lineRule="atLeast"/>
+        <w:rPr>
+          <w:rFonts w:ascii="Menlo" w:eastAsia="Times New Roman" w:hAnsi="Menlo" w:cs="Menlo"/>
+          <w:color w:val="D4D4D4"/>
+          <w:sz w:val="18"/>
+          <w:szCs w:val="18"/>
+          <w:lang w:eastAsia="en-GB"/>
+        </w:rPr>
+      </w:pPr>
+      <w:r>
+        <w:rPr>
+          <w:rFonts w:ascii="Menlo" w:eastAsia="Times New Roman" w:hAnsi="Menlo" w:cs="Menlo"/>
+          <w:color w:val="D4D4D4"/>
+          <w:sz w:val="18"/>
+          <w:szCs w:val="18"/>
+          <w:lang w:eastAsia="en-GB"/>
+        </w:rPr>
+        <w:t xml:space="preserve">        </w:t>
+      </w:r>
+      <w:proofErr w:type="spellStart"/>
+      <w:proofErr w:type="gramStart"/>
+      <w:r>
+        <w:rPr>
+          <w:rFonts w:ascii="Menlo" w:eastAsia="Times New Roman" w:hAnsi="Menlo" w:cs="Menlo"/>
+          <w:color w:val="9CDCFE"/>
+          <w:sz w:val="18"/>
+          <w:szCs w:val="18"/>
+          <w:lang w:eastAsia="en-GB"/>
+        </w:rPr>
+        <w:t>accuracies</w:t>
+      </w:r>
+      <w:r>
+        <w:rPr>
+          <w:rFonts w:ascii="Menlo" w:eastAsia="Times New Roman" w:hAnsi="Menlo" w:cs="Menlo"/>
+          <w:color w:val="D4D4D4"/>
+          <w:sz w:val="18"/>
+          <w:szCs w:val="18"/>
+          <w:lang w:eastAsia="en-GB"/>
+        </w:rPr>
+        <w:t>.</w:t>
+      </w:r>
+      <w:r>
+        <w:rPr>
+          <w:rFonts w:ascii="Menlo" w:eastAsia="Times New Roman" w:hAnsi="Menlo" w:cs="Menlo"/>
+          <w:color w:val="DCDCAA"/>
+          <w:sz w:val="18"/>
+          <w:szCs w:val="18"/>
+          <w:lang w:eastAsia="en-GB"/>
+        </w:rPr>
+        <w:t>append</w:t>
+      </w:r>
+      <w:proofErr w:type="spellEnd"/>
+      <w:proofErr w:type="gramEnd"/>
+      <w:r>
+        <w:rPr>
+          <w:rFonts w:ascii="Menlo" w:eastAsia="Times New Roman" w:hAnsi="Menlo" w:cs="Menlo"/>
+          <w:color w:val="D4D4D4"/>
+          <w:sz w:val="18"/>
+          <w:szCs w:val="18"/>
+          <w:lang w:eastAsia="en-GB"/>
+        </w:rPr>
+        <w:t>(</w:t>
+      </w:r>
+      <w:proofErr w:type="spellStart"/>
+      <w:r>
+        <w:rPr>
+          <w:rFonts w:ascii="Menlo" w:eastAsia="Times New Roman" w:hAnsi="Menlo" w:cs="Menlo"/>
+          <w:color w:val="DCDCAA"/>
+          <w:sz w:val="18"/>
+          <w:szCs w:val="18"/>
+          <w:lang w:eastAsia="en-GB"/>
+        </w:rPr>
+        <w:t>testModel</w:t>
+      </w:r>
+      <w:proofErr w:type="spellEnd"/>
+      <w:r>
+        <w:rPr>
+          <w:rFonts w:ascii="Menlo" w:eastAsia="Times New Roman" w:hAnsi="Menlo" w:cs="Menlo"/>
+          <w:color w:val="D4D4D4"/>
+          <w:sz w:val="18"/>
+          <w:szCs w:val="18"/>
+          <w:lang w:eastAsia="en-GB"/>
+        </w:rPr>
+        <w:t>(</w:t>
+      </w:r>
+      <w:r>
+        <w:rPr>
+          <w:rFonts w:ascii="Menlo" w:eastAsia="Times New Roman" w:hAnsi="Menlo" w:cs="Menlo"/>
+          <w:color w:val="9CDCFE"/>
+          <w:sz w:val="18"/>
+          <w:szCs w:val="18"/>
+          <w:lang w:eastAsia="en-GB"/>
+        </w:rPr>
+        <w:t>model</w:t>
+      </w:r>
+      <w:r>
+        <w:rPr>
+          <w:rFonts w:ascii="Menlo" w:eastAsia="Times New Roman" w:hAnsi="Menlo" w:cs="Menlo"/>
+          <w:color w:val="D4D4D4"/>
+          <w:sz w:val="18"/>
+          <w:szCs w:val="18"/>
+          <w:lang w:eastAsia="en-GB"/>
+        </w:rPr>
+        <w:t xml:space="preserve">, </w:t>
+      </w:r>
+      <w:r>
+        <w:rPr>
+          <w:rFonts w:ascii="Menlo" w:eastAsia="Times New Roman" w:hAnsi="Menlo" w:cs="Menlo"/>
+          <w:color w:val="9CDCFE"/>
+          <w:sz w:val="18"/>
+          <w:szCs w:val="18"/>
+          <w:lang w:eastAsia="en-GB"/>
+        </w:rPr>
+        <w:t>D</w:t>
+      </w:r>
+      <w:r>
+        <w:rPr>
+          <w:rFonts w:ascii="Menlo" w:eastAsia="Times New Roman" w:hAnsi="Menlo" w:cs="Menlo"/>
+          <w:color w:val="D4D4D4"/>
+          <w:sz w:val="18"/>
+          <w:szCs w:val="18"/>
+          <w:lang w:eastAsia="en-GB"/>
+        </w:rPr>
+        <w:t>[</w:t>
+      </w:r>
+      <w:proofErr w:type="spellStart"/>
+      <w:r>
+        <w:rPr>
+          <w:rFonts w:ascii="Menlo" w:eastAsia="Times New Roman" w:hAnsi="Menlo" w:cs="Menlo"/>
+          <w:color w:val="9CDCFE"/>
+          <w:sz w:val="18"/>
+          <w:szCs w:val="18"/>
+          <w:lang w:eastAsia="en-GB"/>
+        </w:rPr>
+        <w:t>testIdxs</w:t>
+      </w:r>
+      <w:proofErr w:type="spellEnd"/>
+      <w:r>
+        <w:rPr>
+          <w:rFonts w:ascii="Menlo" w:eastAsia="Times New Roman" w:hAnsi="Menlo" w:cs="Menlo"/>
+          <w:color w:val="D4D4D4"/>
+          <w:sz w:val="18"/>
+          <w:szCs w:val="18"/>
+          <w:lang w:eastAsia="en-GB"/>
+        </w:rPr>
+        <w:t>]))</w:t>
+      </w:r>
+    </w:p>
+    <w:p>
+      <w:pPr>
+        <w:shd w:val="clear" w:color="auto" w:fill="1E1E1E"/>
+        <w:spacing w:line="270" w:lineRule="atLeast"/>
+        <w:rPr>
+          <w:rFonts w:ascii="Menlo" w:eastAsia="Times New Roman" w:hAnsi="Menlo" w:cs="Menlo"/>
+          <w:color w:val="D4D4D4"/>
+          <w:sz w:val="18"/>
+          <w:szCs w:val="18"/>
+          <w:lang w:eastAsia="en-GB"/>
+        </w:rPr>
+      </w:pPr>
+      <w:r>
+        <w:rPr>
+          <w:rFonts w:ascii="Menlo" w:eastAsia="Times New Roman" w:hAnsi="Menlo" w:cs="Menlo"/>
+          <w:color w:val="D4D4D4"/>
+          <w:sz w:val="18"/>
+          <w:szCs w:val="18"/>
+          <w:lang w:eastAsia="en-GB"/>
+        </w:rPr>
+        <w:t xml:space="preserve">    </w:t>
+      </w:r>
+      <w:r>
+        <w:rPr>
+          <w:rFonts w:ascii="Menlo" w:eastAsia="Times New Roman" w:hAnsi="Menlo" w:cs="Menlo"/>
+          <w:color w:val="C586C0"/>
+          <w:sz w:val="18"/>
+          <w:szCs w:val="18"/>
+          <w:lang w:eastAsia="en-GB"/>
+        </w:rPr>
+        <w:t>return</w:t>
+      </w:r>
+      <w:r>
+        <w:rPr>
+          <w:rFonts w:ascii="Menlo" w:eastAsia="Times New Roman" w:hAnsi="Menlo" w:cs="Menlo"/>
+          <w:color w:val="D4D4D4"/>
+          <w:sz w:val="18"/>
+          <w:szCs w:val="18"/>
+          <w:lang w:eastAsia="en-GB"/>
+        </w:rPr>
+        <w:t xml:space="preserve"> </w:t>
+      </w:r>
+      <w:proofErr w:type="spellStart"/>
+      <w:proofErr w:type="gramStart"/>
+      <w:r>
+        <w:rPr>
+          <w:rFonts w:ascii="Menlo" w:eastAsia="Times New Roman" w:hAnsi="Menlo" w:cs="Menlo"/>
+          <w:color w:val="4EC9B0"/>
+          <w:sz w:val="18"/>
+          <w:szCs w:val="18"/>
+          <w:lang w:eastAsia="en-GB"/>
+        </w:rPr>
+        <w:t>np</w:t>
+      </w:r>
+      <w:r>
+        <w:rPr>
+          <w:rFonts w:ascii="Menlo" w:eastAsia="Times New Roman" w:hAnsi="Menlo" w:cs="Menlo"/>
+          <w:color w:val="D4D4D4"/>
+          <w:sz w:val="18"/>
+          <w:szCs w:val="18"/>
+          <w:lang w:eastAsia="en-GB"/>
+        </w:rPr>
+        <w:t>.</w:t>
+      </w:r>
+      <w:r>
+        <w:rPr>
+          <w:rFonts w:ascii="Menlo" w:eastAsia="Times New Roman" w:hAnsi="Menlo" w:cs="Menlo"/>
+          <w:color w:val="DCDCAA"/>
+          <w:sz w:val="18"/>
+          <w:szCs w:val="18"/>
+          <w:lang w:eastAsia="en-GB"/>
+        </w:rPr>
+        <w:t>mean</w:t>
+      </w:r>
+      <w:proofErr w:type="spellEnd"/>
+      <w:proofErr w:type="gramEnd"/>
+      <w:r>
+        <w:rPr>
+          <w:rFonts w:ascii="Menlo" w:eastAsia="Times New Roman" w:hAnsi="Menlo" w:cs="Menlo"/>
+          <w:color w:val="D4D4D4"/>
+          <w:sz w:val="18"/>
+          <w:szCs w:val="18"/>
+          <w:lang w:eastAsia="en-GB"/>
+        </w:rPr>
+        <w:t>(</w:t>
+      </w:r>
+      <w:r>
+        <w:rPr>
+          <w:rFonts w:ascii="Menlo" w:eastAsia="Times New Roman" w:hAnsi="Menlo" w:cs="Menlo"/>
+          <w:color w:val="9CDCFE"/>
+          <w:sz w:val="18"/>
+          <w:szCs w:val="18"/>
+          <w:lang w:eastAsia="en-GB"/>
+        </w:rPr>
+        <w:t>accuracies</w:t>
+      </w:r>
+      <w:r>
+        <w:rPr>
+          <w:rFonts w:ascii="Menlo" w:eastAsia="Times New Roman" w:hAnsi="Menlo" w:cs="Menlo"/>
+          <w:color w:val="D4D4D4"/>
+          <w:sz w:val="18"/>
+          <w:szCs w:val="18"/>
+          <w:lang w:eastAsia="en-GB"/>
+        </w:rPr>
+        <w:t>)</w:t>
+      </w:r>
+    </w:p>
+    <w:p>
+      <w:pPr>
+        <w:shd w:val="clear" w:color="auto" w:fill="1E1E1E"/>
+        <w:spacing w:line="270" w:lineRule="atLeast"/>
+        <w:rPr>
+          <w:rFonts w:ascii="Menlo" w:eastAsia="Times New Roman" w:hAnsi="Menlo" w:cs="Menlo"/>
+          <w:color w:val="D4D4D4"/>
+          <w:sz w:val="18"/>
+          <w:szCs w:val="18"/>
+          <w:lang w:eastAsia="en-GB"/>
+        </w:rPr>
+      </w:pPr>
+    </w:p>
+    <w:p>
+      <w:pPr>
+        <w:shd w:val="clear" w:color="auto" w:fill="1E1E1E"/>
+        <w:spacing w:line="270" w:lineRule="atLeast"/>
+        <w:rPr>
+          <w:rFonts w:ascii="Menlo" w:eastAsia="Times New Roman" w:hAnsi="Menlo" w:cs="Menlo"/>
+          <w:color w:val="D4D4D4"/>
+          <w:sz w:val="18"/>
+          <w:szCs w:val="18"/>
+          <w:lang w:eastAsia="en-GB"/>
+        </w:rPr>
+      </w:pPr>
+    </w:p>
+    <w:p>
+      <w:pPr>
+        <w:rPr>
+          <w:rFonts w:ascii="Times New Roman" w:hAnsi="Times New Roman" w:cs="Times New Roman"/>
+          <w:b/>
+          <w:bCs/>
+          <w:sz w:val="22"/>
+          <w:szCs w:val="22"/>
+          <w:lang w:val="en-GB"/>
+        </w:rPr>
+      </w:pPr>
+    </w:p>
+    <w:p>
+      <w:pPr>
+        <w:rPr>
+          <w:rFonts w:ascii="Times New Roman" w:hAnsi="Times New Roman" w:cs="Times New Roman"/>
+          <w:sz w:val="22"/>
+          <w:szCs w:val="22"/>
+          <w:lang w:val="en-GB"/>
+        </w:rPr>
+      </w:pPr>
+    </w:p>
     <w:p>
       <w:pPr>
         <w:rPr>
@@ -234,16 +2536,6 @@
           <w:lang w:val="en-GB"/>
         </w:rPr>
       </w:pPr>
-    </w:p>
-    <w:p>
-      <w:pPr>
-        <w:rPr>
-          <w:rFonts w:ascii="Times New Roman" w:eastAsiaTheme="minorEastAsia" w:hAnsi="Times New Roman" w:cs="Times New Roman"/>
-          <w:sz w:val="22"/>
-          <w:szCs w:val="22"/>
-          <w:lang w:val="en-GB"/>
-        </w:rPr>
-      </w:pPr>
       <m:oMathPara>
         <m:oMath>
           <m:f>
@@ -291,6 +2583,9 @@
             </m:den>
           </m:f>
           <m:r>
+            <m:rPr>
+              <m:aln/>
+            </m:rPr>
             <w:rPr>
               <w:rFonts w:ascii="Cambria Math" w:eastAsiaTheme="minorEastAsia" w:hAnsi="Cambria Math" w:cs="Times New Roman"/>
               <w:sz w:val="22"/>
@@ -3316,7 +5611,6 @@
           <w:szCs w:val="22"/>
           <w:lang w:val="en-GB"/>
         </w:rPr>
-        <w:lastRenderedPageBreak/>
         <w:drawing>
           <wp:inline distT="0" distB="0" distL="0" distR="0" wp14:anchorId="366A26EC" wp14:editId="40A6FFCB">
             <wp:extent cx="1924237" cy="2074262"/>
@@ -9629,7 +11923,6 @@
           <w:szCs w:val="22"/>
           <w:lang w:val="en-GB"/>
         </w:rPr>
-        <w:lastRenderedPageBreak/>
         <w:t xml:space="preserve"> </w:t>
       </w:r>
       <m:oMath>
@@ -18103,6 +20396,831 @@
     </w:p>
     <w:p>
       <w:pPr>
+        <w:pStyle w:val="ListParagraph"/>
+        <w:rPr>
+          <w:rFonts w:ascii="Times New Roman" w:eastAsiaTheme="minorEastAsia" w:hAnsi="Times New Roman" w:cs="Times New Roman"/>
+          <w:sz w:val="22"/>
+          <w:szCs w:val="22"/>
+          <w:lang w:val="en-GB"/>
+        </w:rPr>
+      </w:pPr>
+    </w:p>
+    <w:p>
+      <w:pPr>
+        <w:rPr>
+          <w:rFonts w:ascii="Times New Roman" w:hAnsi="Times New Roman" w:cs="Times New Roman"/>
+          <w:b/>
+          <w:bCs/>
+          <w:sz w:val="22"/>
+          <w:szCs w:val="22"/>
+          <w:lang w:val="en-GB"/>
+        </w:rPr>
+      </w:pPr>
+      <w:r>
+        <w:rPr>
+          <w:rFonts w:ascii="Times New Roman" w:hAnsi="Times New Roman" w:cs="Times New Roman"/>
+          <w:sz w:val="22"/>
+          <w:szCs w:val="22"/>
+          <w:lang w:val="en-GB"/>
+        </w:rPr>
+        <w:t xml:space="preserve">3. </w:t>
+      </w:r>
+      <w:r>
+        <w:rPr>
+          <w:rFonts w:ascii="Times New Roman" w:hAnsi="Times New Roman" w:cs="Times New Roman"/>
+          <w:b/>
+          <w:bCs/>
+          <w:sz w:val="22"/>
+          <w:szCs w:val="22"/>
+          <w:lang w:val="en-GB"/>
+        </w:rPr>
+        <w:t>Stochastic Gradient Descent:</w:t>
+      </w:r>
+    </w:p>
+    <w:p>
+      <w:pPr>
+        <w:rPr>
+          <w:rFonts w:ascii="Times New Roman" w:hAnsi="Times New Roman" w:cs="Times New Roman"/>
+          <w:b/>
+          <w:bCs/>
+          <w:sz w:val="22"/>
+          <w:szCs w:val="22"/>
+          <w:lang w:val="en-GB"/>
+        </w:rPr>
+      </w:pPr>
+    </w:p>
+    <w:p>
+      <w:pPr>
+        <w:rPr>
+          <w:rFonts w:ascii="Times New Roman" w:hAnsi="Times New Roman" w:cs="Times New Roman"/>
+          <w:sz w:val="22"/>
+          <w:szCs w:val="22"/>
+          <w:lang w:val="en-GB"/>
+        </w:rPr>
+      </w:pPr>
+      <w:r>
+        <w:rPr>
+          <w:rFonts w:ascii="Times New Roman" w:hAnsi="Times New Roman" w:cs="Times New Roman"/>
+          <w:sz w:val="22"/>
+          <w:szCs w:val="22"/>
+          <w:lang w:val="en-GB"/>
+        </w:rPr>
+        <w:t>Hyperparameters that are tried:</w:t>
+      </w:r>
+    </w:p>
+    <w:p>
+      <w:pPr>
+        <w:rPr>
+          <w:rFonts w:ascii="Times New Roman" w:hAnsi="Times New Roman" w:cs="Times New Roman"/>
+          <w:sz w:val="22"/>
+          <w:szCs w:val="22"/>
+          <w:lang w:val="en-GB"/>
+        </w:rPr>
+      </w:pPr>
+    </w:p>
+    <w:p>
+      <w:pPr>
+        <w:shd w:val="clear" w:color="auto" w:fill="1E1E1E"/>
+        <w:spacing w:line="270" w:lineRule="atLeast"/>
+        <w:rPr>
+          <w:rFonts w:ascii="Menlo" w:eastAsia="Times New Roman" w:hAnsi="Menlo" w:cs="Menlo"/>
+          <w:color w:val="D4D4D4"/>
+          <w:sz w:val="18"/>
+          <w:szCs w:val="18"/>
+          <w:lang w:eastAsia="en-GB"/>
+        </w:rPr>
+      </w:pPr>
+      <w:r>
+        <w:rPr>
+          <w:rFonts w:ascii="Menlo" w:eastAsia="Times New Roman" w:hAnsi="Menlo" w:cs="Menlo"/>
+          <w:color w:val="9CDCFE"/>
+          <w:sz w:val="18"/>
+          <w:szCs w:val="18"/>
+          <w:lang w:eastAsia="en-GB"/>
+        </w:rPr>
+        <w:t>n</w:t>
+      </w:r>
+      <w:proofErr w:type="gramStart"/>
+      <w:r>
+        <w:rPr>
+          <w:rFonts w:ascii="Menlo" w:eastAsia="Times New Roman" w:hAnsi="Menlo" w:cs="Menlo"/>
+          <w:color w:val="D4D4D4"/>
+          <w:sz w:val="18"/>
+          <w:szCs w:val="18"/>
+          <w:lang w:eastAsia="en-GB"/>
+        </w:rPr>
+        <w:t>=[</w:t>
+      </w:r>
+      <w:proofErr w:type="gramEnd"/>
+      <w:r>
+        <w:rPr>
+          <w:rFonts w:ascii="Menlo" w:eastAsia="Times New Roman" w:hAnsi="Menlo" w:cs="Menlo"/>
+          <w:color w:val="B5CEA8"/>
+          <w:sz w:val="18"/>
+          <w:szCs w:val="18"/>
+          <w:lang w:eastAsia="en-GB"/>
+        </w:rPr>
+        <w:t>100</w:t>
+      </w:r>
+      <w:r>
+        <w:rPr>
+          <w:rFonts w:ascii="Menlo" w:eastAsia="Times New Roman" w:hAnsi="Menlo" w:cs="Menlo"/>
+          <w:color w:val="D4D4D4"/>
+          <w:sz w:val="18"/>
+          <w:szCs w:val="18"/>
+          <w:lang w:eastAsia="en-GB"/>
+        </w:rPr>
+        <w:t>,</w:t>
+      </w:r>
+      <w:r>
+        <w:rPr>
+          <w:rFonts w:ascii="Menlo" w:eastAsia="Times New Roman" w:hAnsi="Menlo" w:cs="Menlo"/>
+          <w:color w:val="B5CEA8"/>
+          <w:sz w:val="18"/>
+          <w:szCs w:val="18"/>
+          <w:lang w:eastAsia="en-GB"/>
+        </w:rPr>
+        <w:t>200</w:t>
+      </w:r>
+      <w:r>
+        <w:rPr>
+          <w:rFonts w:ascii="Menlo" w:eastAsia="Times New Roman" w:hAnsi="Menlo" w:cs="Menlo"/>
+          <w:color w:val="D4D4D4"/>
+          <w:sz w:val="18"/>
+          <w:szCs w:val="18"/>
+          <w:lang w:eastAsia="en-GB"/>
+        </w:rPr>
+        <w:t>,</w:t>
+      </w:r>
+      <w:r>
+        <w:rPr>
+          <w:rFonts w:ascii="Menlo" w:eastAsia="Times New Roman" w:hAnsi="Menlo" w:cs="Menlo"/>
+          <w:color w:val="B5CEA8"/>
+          <w:sz w:val="18"/>
+          <w:szCs w:val="18"/>
+          <w:lang w:eastAsia="en-GB"/>
+        </w:rPr>
+        <w:t>300</w:t>
+      </w:r>
+      <w:r>
+        <w:rPr>
+          <w:rFonts w:ascii="Menlo" w:eastAsia="Times New Roman" w:hAnsi="Menlo" w:cs="Menlo"/>
+          <w:color w:val="D4D4D4"/>
+          <w:sz w:val="18"/>
+          <w:szCs w:val="18"/>
+          <w:lang w:eastAsia="en-GB"/>
+        </w:rPr>
+        <w:t>]</w:t>
+      </w:r>
+    </w:p>
+    <w:p>
+      <w:pPr>
+        <w:shd w:val="clear" w:color="auto" w:fill="1E1E1E"/>
+        <w:spacing w:line="270" w:lineRule="atLeast"/>
+        <w:rPr>
+          <w:rFonts w:ascii="Menlo" w:eastAsia="Times New Roman" w:hAnsi="Menlo" w:cs="Menlo"/>
+          <w:color w:val="D4D4D4"/>
+          <w:sz w:val="18"/>
+          <w:szCs w:val="18"/>
+          <w:lang w:eastAsia="en-GB"/>
+        </w:rPr>
+      </w:pPr>
+      <w:r>
+        <w:rPr>
+          <w:rFonts w:ascii="Menlo" w:eastAsia="Times New Roman" w:hAnsi="Menlo" w:cs="Menlo"/>
+          <w:color w:val="9CDCFE"/>
+          <w:sz w:val="18"/>
+          <w:szCs w:val="18"/>
+          <w:lang w:eastAsia="en-GB"/>
+        </w:rPr>
+        <w:t>epsilon</w:t>
+      </w:r>
+      <w:proofErr w:type="gramStart"/>
+      <w:r>
+        <w:rPr>
+          <w:rFonts w:ascii="Menlo" w:eastAsia="Times New Roman" w:hAnsi="Menlo" w:cs="Menlo"/>
+          <w:color w:val="D4D4D4"/>
+          <w:sz w:val="18"/>
+          <w:szCs w:val="18"/>
+          <w:lang w:eastAsia="en-GB"/>
+        </w:rPr>
+        <w:t>=[</w:t>
+      </w:r>
+      <w:proofErr w:type="gramEnd"/>
+      <w:r>
+        <w:rPr>
+          <w:rFonts w:ascii="Menlo" w:eastAsia="Times New Roman" w:hAnsi="Menlo" w:cs="Menlo"/>
+          <w:color w:val="B5CEA8"/>
+          <w:sz w:val="18"/>
+          <w:szCs w:val="18"/>
+          <w:lang w:eastAsia="en-GB"/>
+        </w:rPr>
+        <w:t>0.1</w:t>
+      </w:r>
+      <w:r>
+        <w:rPr>
+          <w:rFonts w:ascii="Menlo" w:eastAsia="Times New Roman" w:hAnsi="Menlo" w:cs="Menlo"/>
+          <w:color w:val="D4D4D4"/>
+          <w:sz w:val="18"/>
+          <w:szCs w:val="18"/>
+          <w:lang w:eastAsia="en-GB"/>
+        </w:rPr>
+        <w:t>,</w:t>
+      </w:r>
+      <w:r>
+        <w:rPr>
+          <w:rFonts w:ascii="Menlo" w:eastAsia="Times New Roman" w:hAnsi="Menlo" w:cs="Menlo"/>
+          <w:color w:val="B5CEA8"/>
+          <w:sz w:val="18"/>
+          <w:szCs w:val="18"/>
+          <w:lang w:eastAsia="en-GB"/>
+        </w:rPr>
+        <w:t>0.01</w:t>
+      </w:r>
+      <w:r>
+        <w:rPr>
+          <w:rFonts w:ascii="Menlo" w:eastAsia="Times New Roman" w:hAnsi="Menlo" w:cs="Menlo"/>
+          <w:color w:val="D4D4D4"/>
+          <w:sz w:val="18"/>
+          <w:szCs w:val="18"/>
+          <w:lang w:eastAsia="en-GB"/>
+        </w:rPr>
+        <w:t>,</w:t>
+      </w:r>
+      <w:r>
+        <w:rPr>
+          <w:rFonts w:ascii="Menlo" w:eastAsia="Times New Roman" w:hAnsi="Menlo" w:cs="Menlo"/>
+          <w:color w:val="B5CEA8"/>
+          <w:sz w:val="18"/>
+          <w:szCs w:val="18"/>
+          <w:lang w:eastAsia="en-GB"/>
+        </w:rPr>
+        <w:t>0.001</w:t>
+      </w:r>
+      <w:r>
+        <w:rPr>
+          <w:rFonts w:ascii="Menlo" w:eastAsia="Times New Roman" w:hAnsi="Menlo" w:cs="Menlo"/>
+          <w:color w:val="D4D4D4"/>
+          <w:sz w:val="18"/>
+          <w:szCs w:val="18"/>
+          <w:lang w:eastAsia="en-GB"/>
+        </w:rPr>
+        <w:t>,</w:t>
+      </w:r>
+      <w:r>
+        <w:rPr>
+          <w:rFonts w:ascii="Menlo" w:eastAsia="Times New Roman" w:hAnsi="Menlo" w:cs="Menlo"/>
+          <w:color w:val="B5CEA8"/>
+          <w:sz w:val="18"/>
+          <w:szCs w:val="18"/>
+          <w:lang w:eastAsia="en-GB"/>
+        </w:rPr>
+        <w:t>0.000001</w:t>
+      </w:r>
+      <w:r>
+        <w:rPr>
+          <w:rFonts w:ascii="Menlo" w:eastAsia="Times New Roman" w:hAnsi="Menlo" w:cs="Menlo"/>
+          <w:color w:val="D4D4D4"/>
+          <w:sz w:val="18"/>
+          <w:szCs w:val="18"/>
+          <w:lang w:eastAsia="en-GB"/>
+        </w:rPr>
+        <w:t>,</w:t>
+      </w:r>
+      <w:r>
+        <w:rPr>
+          <w:rFonts w:ascii="Menlo" w:eastAsia="Times New Roman" w:hAnsi="Menlo" w:cs="Menlo"/>
+          <w:color w:val="B5CEA8"/>
+          <w:sz w:val="18"/>
+          <w:szCs w:val="18"/>
+          <w:lang w:eastAsia="en-GB"/>
+        </w:rPr>
+        <w:t>0.000001</w:t>
+      </w:r>
+      <w:r>
+        <w:rPr>
+          <w:rFonts w:ascii="Menlo" w:eastAsia="Times New Roman" w:hAnsi="Menlo" w:cs="Menlo"/>
+          <w:color w:val="D4D4D4"/>
+          <w:sz w:val="18"/>
+          <w:szCs w:val="18"/>
+          <w:lang w:eastAsia="en-GB"/>
+        </w:rPr>
+        <w:t>,</w:t>
+      </w:r>
+      <w:r>
+        <w:rPr>
+          <w:rFonts w:ascii="Menlo" w:eastAsia="Times New Roman" w:hAnsi="Menlo" w:cs="Menlo"/>
+          <w:color w:val="B5CEA8"/>
+          <w:sz w:val="18"/>
+          <w:szCs w:val="18"/>
+          <w:lang w:eastAsia="en-GB"/>
+        </w:rPr>
+        <w:t>0.00000001</w:t>
+      </w:r>
+      <w:r>
+        <w:rPr>
+          <w:rFonts w:ascii="Menlo" w:eastAsia="Times New Roman" w:hAnsi="Menlo" w:cs="Menlo"/>
+          <w:color w:val="D4D4D4"/>
+          <w:sz w:val="18"/>
+          <w:szCs w:val="18"/>
+          <w:lang w:eastAsia="en-GB"/>
+        </w:rPr>
+        <w:t>]</w:t>
+      </w:r>
+    </w:p>
+    <w:p>
+      <w:pPr>
+        <w:shd w:val="clear" w:color="auto" w:fill="1E1E1E"/>
+        <w:spacing w:line="270" w:lineRule="atLeast"/>
+        <w:rPr>
+          <w:rFonts w:ascii="Menlo" w:eastAsia="Times New Roman" w:hAnsi="Menlo" w:cs="Menlo"/>
+          <w:color w:val="D4D4D4"/>
+          <w:sz w:val="18"/>
+          <w:szCs w:val="18"/>
+          <w:lang w:eastAsia="en-GB"/>
+        </w:rPr>
+      </w:pPr>
+      <w:r>
+        <w:rPr>
+          <w:rFonts w:ascii="Menlo" w:eastAsia="Times New Roman" w:hAnsi="Menlo" w:cs="Menlo"/>
+          <w:color w:val="9CDCFE"/>
+          <w:sz w:val="18"/>
+          <w:szCs w:val="18"/>
+          <w:lang w:eastAsia="en-GB"/>
+        </w:rPr>
+        <w:t>epochs</w:t>
+      </w:r>
+      <w:proofErr w:type="gramStart"/>
+      <w:r>
+        <w:rPr>
+          <w:rFonts w:ascii="Menlo" w:eastAsia="Times New Roman" w:hAnsi="Menlo" w:cs="Menlo"/>
+          <w:color w:val="D4D4D4"/>
+          <w:sz w:val="18"/>
+          <w:szCs w:val="18"/>
+          <w:lang w:eastAsia="en-GB"/>
+        </w:rPr>
+        <w:t>=[</w:t>
+      </w:r>
+      <w:proofErr w:type="gramEnd"/>
+      <w:r>
+        <w:rPr>
+          <w:rFonts w:ascii="Menlo" w:eastAsia="Times New Roman" w:hAnsi="Menlo" w:cs="Menlo"/>
+          <w:color w:val="B5CEA8"/>
+          <w:sz w:val="18"/>
+          <w:szCs w:val="18"/>
+          <w:lang w:eastAsia="en-GB"/>
+        </w:rPr>
+        <w:t>1</w:t>
+      </w:r>
+      <w:r>
+        <w:rPr>
+          <w:rFonts w:ascii="Menlo" w:eastAsia="Times New Roman" w:hAnsi="Menlo" w:cs="Menlo"/>
+          <w:color w:val="D4D4D4"/>
+          <w:sz w:val="18"/>
+          <w:szCs w:val="18"/>
+          <w:lang w:eastAsia="en-GB"/>
+        </w:rPr>
+        <w:t>,</w:t>
+      </w:r>
+      <w:r>
+        <w:rPr>
+          <w:rFonts w:ascii="Menlo" w:eastAsia="Times New Roman" w:hAnsi="Menlo" w:cs="Menlo"/>
+          <w:color w:val="B5CEA8"/>
+          <w:sz w:val="18"/>
+          <w:szCs w:val="18"/>
+          <w:lang w:eastAsia="en-GB"/>
+        </w:rPr>
+        <w:t>2</w:t>
+      </w:r>
+      <w:r>
+        <w:rPr>
+          <w:rFonts w:ascii="Menlo" w:eastAsia="Times New Roman" w:hAnsi="Menlo" w:cs="Menlo"/>
+          <w:color w:val="D4D4D4"/>
+          <w:sz w:val="18"/>
+          <w:szCs w:val="18"/>
+          <w:lang w:eastAsia="en-GB"/>
+        </w:rPr>
+        <w:t>,</w:t>
+      </w:r>
+      <w:r>
+        <w:rPr>
+          <w:rFonts w:ascii="Menlo" w:eastAsia="Times New Roman" w:hAnsi="Menlo" w:cs="Menlo"/>
+          <w:color w:val="B5CEA8"/>
+          <w:sz w:val="18"/>
+          <w:szCs w:val="18"/>
+          <w:lang w:eastAsia="en-GB"/>
+        </w:rPr>
+        <w:t>3</w:t>
+      </w:r>
+      <w:r>
+        <w:rPr>
+          <w:rFonts w:ascii="Menlo" w:eastAsia="Times New Roman" w:hAnsi="Menlo" w:cs="Menlo"/>
+          <w:color w:val="D4D4D4"/>
+          <w:sz w:val="18"/>
+          <w:szCs w:val="18"/>
+          <w:lang w:eastAsia="en-GB"/>
+        </w:rPr>
+        <w:t>,</w:t>
+      </w:r>
+      <w:r>
+        <w:rPr>
+          <w:rFonts w:ascii="Menlo" w:eastAsia="Times New Roman" w:hAnsi="Menlo" w:cs="Menlo"/>
+          <w:color w:val="B5CEA8"/>
+          <w:sz w:val="18"/>
+          <w:szCs w:val="18"/>
+          <w:lang w:eastAsia="en-GB"/>
+        </w:rPr>
+        <w:t>4</w:t>
+      </w:r>
+      <w:r>
+        <w:rPr>
+          <w:rFonts w:ascii="Menlo" w:eastAsia="Times New Roman" w:hAnsi="Menlo" w:cs="Menlo"/>
+          <w:color w:val="D4D4D4"/>
+          <w:sz w:val="18"/>
+          <w:szCs w:val="18"/>
+          <w:lang w:eastAsia="en-GB"/>
+        </w:rPr>
+        <w:t>,</w:t>
+      </w:r>
+      <w:r>
+        <w:rPr>
+          <w:rFonts w:ascii="Menlo" w:eastAsia="Times New Roman" w:hAnsi="Menlo" w:cs="Menlo"/>
+          <w:color w:val="B5CEA8"/>
+          <w:sz w:val="18"/>
+          <w:szCs w:val="18"/>
+          <w:lang w:eastAsia="en-GB"/>
+        </w:rPr>
+        <w:t>5</w:t>
+      </w:r>
+      <w:r>
+        <w:rPr>
+          <w:rFonts w:ascii="Menlo" w:eastAsia="Times New Roman" w:hAnsi="Menlo" w:cs="Menlo"/>
+          <w:color w:val="D4D4D4"/>
+          <w:sz w:val="18"/>
+          <w:szCs w:val="18"/>
+          <w:lang w:eastAsia="en-GB"/>
+        </w:rPr>
+        <w:t>]</w:t>
+      </w:r>
+    </w:p>
+    <w:p>
+      <w:pPr>
+        <w:shd w:val="clear" w:color="auto" w:fill="1E1E1E"/>
+        <w:spacing w:line="270" w:lineRule="atLeast"/>
+        <w:rPr>
+          <w:rFonts w:ascii="Menlo" w:eastAsia="Times New Roman" w:hAnsi="Menlo" w:cs="Menlo"/>
+          <w:color w:val="D4D4D4"/>
+          <w:sz w:val="18"/>
+          <w:szCs w:val="18"/>
+          <w:lang w:eastAsia="en-GB"/>
+        </w:rPr>
+      </w:pPr>
+      <w:r>
+        <w:rPr>
+          <w:rFonts w:ascii="Menlo" w:eastAsia="Times New Roman" w:hAnsi="Menlo" w:cs="Menlo"/>
+          <w:color w:val="9CDCFE"/>
+          <w:sz w:val="18"/>
+          <w:szCs w:val="18"/>
+          <w:lang w:eastAsia="en-GB"/>
+        </w:rPr>
+        <w:t>alpha</w:t>
+      </w:r>
+      <w:proofErr w:type="gramStart"/>
+      <w:r>
+        <w:rPr>
+          <w:rFonts w:ascii="Menlo" w:eastAsia="Times New Roman" w:hAnsi="Menlo" w:cs="Menlo"/>
+          <w:color w:val="D4D4D4"/>
+          <w:sz w:val="18"/>
+          <w:szCs w:val="18"/>
+          <w:lang w:eastAsia="en-GB"/>
+        </w:rPr>
+        <w:t>=[</w:t>
+      </w:r>
+      <w:proofErr w:type="gramEnd"/>
+      <w:r>
+        <w:rPr>
+          <w:rFonts w:ascii="Menlo" w:eastAsia="Times New Roman" w:hAnsi="Menlo" w:cs="Menlo"/>
+          <w:color w:val="B5CEA8"/>
+          <w:sz w:val="18"/>
+          <w:szCs w:val="18"/>
+          <w:lang w:eastAsia="en-GB"/>
+        </w:rPr>
+        <w:t>0.01</w:t>
+      </w:r>
+      <w:r>
+        <w:rPr>
+          <w:rFonts w:ascii="Menlo" w:eastAsia="Times New Roman" w:hAnsi="Menlo" w:cs="Menlo"/>
+          <w:color w:val="D4D4D4"/>
+          <w:sz w:val="18"/>
+          <w:szCs w:val="18"/>
+          <w:lang w:eastAsia="en-GB"/>
+        </w:rPr>
+        <w:t>,</w:t>
+      </w:r>
+      <w:r>
+        <w:rPr>
+          <w:rFonts w:ascii="Menlo" w:eastAsia="Times New Roman" w:hAnsi="Menlo" w:cs="Menlo"/>
+          <w:color w:val="B5CEA8"/>
+          <w:sz w:val="18"/>
+          <w:szCs w:val="18"/>
+          <w:lang w:eastAsia="en-GB"/>
+        </w:rPr>
+        <w:t>0.1</w:t>
+      </w:r>
+      <w:r>
+        <w:rPr>
+          <w:rFonts w:ascii="Menlo" w:eastAsia="Times New Roman" w:hAnsi="Menlo" w:cs="Menlo"/>
+          <w:color w:val="D4D4D4"/>
+          <w:sz w:val="18"/>
+          <w:szCs w:val="18"/>
+          <w:lang w:eastAsia="en-GB"/>
+        </w:rPr>
+        <w:t>,</w:t>
+      </w:r>
+      <w:r>
+        <w:rPr>
+          <w:rFonts w:ascii="Menlo" w:eastAsia="Times New Roman" w:hAnsi="Menlo" w:cs="Menlo"/>
+          <w:color w:val="B5CEA8"/>
+          <w:sz w:val="18"/>
+          <w:szCs w:val="18"/>
+          <w:lang w:eastAsia="en-GB"/>
+        </w:rPr>
+        <w:t>1</w:t>
+      </w:r>
+      <w:r>
+        <w:rPr>
+          <w:rFonts w:ascii="Menlo" w:eastAsia="Times New Roman" w:hAnsi="Menlo" w:cs="Menlo"/>
+          <w:color w:val="D4D4D4"/>
+          <w:sz w:val="18"/>
+          <w:szCs w:val="18"/>
+          <w:lang w:eastAsia="en-GB"/>
+        </w:rPr>
+        <w:t>,</w:t>
+      </w:r>
+      <w:r>
+        <w:rPr>
+          <w:rFonts w:ascii="Menlo" w:eastAsia="Times New Roman" w:hAnsi="Menlo" w:cs="Menlo"/>
+          <w:color w:val="B5CEA8"/>
+          <w:sz w:val="18"/>
+          <w:szCs w:val="18"/>
+          <w:lang w:eastAsia="en-GB"/>
+        </w:rPr>
+        <w:t>2</w:t>
+      </w:r>
+      <w:r>
+        <w:rPr>
+          <w:rFonts w:ascii="Menlo" w:eastAsia="Times New Roman" w:hAnsi="Menlo" w:cs="Menlo"/>
+          <w:color w:val="D4D4D4"/>
+          <w:sz w:val="18"/>
+          <w:szCs w:val="18"/>
+          <w:lang w:eastAsia="en-GB"/>
+        </w:rPr>
+        <w:t>,</w:t>
+      </w:r>
+      <w:r>
+        <w:rPr>
+          <w:rFonts w:ascii="Menlo" w:eastAsia="Times New Roman" w:hAnsi="Menlo" w:cs="Menlo"/>
+          <w:color w:val="B5CEA8"/>
+          <w:sz w:val="18"/>
+          <w:szCs w:val="18"/>
+          <w:lang w:eastAsia="en-GB"/>
+        </w:rPr>
+        <w:t>3</w:t>
+      </w:r>
+      <w:r>
+        <w:rPr>
+          <w:rFonts w:ascii="Menlo" w:eastAsia="Times New Roman" w:hAnsi="Menlo" w:cs="Menlo"/>
+          <w:color w:val="D4D4D4"/>
+          <w:sz w:val="18"/>
+          <w:szCs w:val="18"/>
+          <w:lang w:eastAsia="en-GB"/>
+        </w:rPr>
+        <w:t>,</w:t>
+      </w:r>
+      <w:r>
+        <w:rPr>
+          <w:rFonts w:ascii="Menlo" w:eastAsia="Times New Roman" w:hAnsi="Menlo" w:cs="Menlo"/>
+          <w:color w:val="B5CEA8"/>
+          <w:sz w:val="18"/>
+          <w:szCs w:val="18"/>
+          <w:lang w:eastAsia="en-GB"/>
+        </w:rPr>
+        <w:t>4</w:t>
+      </w:r>
+      <w:r>
+        <w:rPr>
+          <w:rFonts w:ascii="Menlo" w:eastAsia="Times New Roman" w:hAnsi="Menlo" w:cs="Menlo"/>
+          <w:color w:val="D4D4D4"/>
+          <w:sz w:val="18"/>
+          <w:szCs w:val="18"/>
+          <w:lang w:eastAsia="en-GB"/>
+        </w:rPr>
+        <w:t>]</w:t>
+      </w:r>
+    </w:p>
+    <w:p>
+      <w:pPr>
+        <w:rPr>
+          <w:rFonts w:ascii="Times New Roman" w:hAnsi="Times New Roman" w:cs="Times New Roman"/>
+          <w:sz w:val="22"/>
+          <w:szCs w:val="22"/>
+          <w:lang w:val="en-GB"/>
+        </w:rPr>
+      </w:pPr>
+    </w:p>
+    <w:p>
+      <w:pPr>
+        <w:rPr>
+          <w:rFonts w:ascii="Times New Roman" w:hAnsi="Times New Roman" w:cs="Times New Roman"/>
+          <w:sz w:val="22"/>
+          <w:szCs w:val="22"/>
+          <w:lang w:val="en-GB"/>
+        </w:rPr>
+      </w:pPr>
+      <w:r>
+        <w:rPr>
+          <w:rFonts w:ascii="Times New Roman" w:hAnsi="Times New Roman" w:cs="Times New Roman"/>
+          <w:sz w:val="22"/>
+          <w:szCs w:val="22"/>
+          <w:lang w:val="en-GB"/>
+        </w:rPr>
+        <w:t>After the validation I found the following parameters to be best:</w:t>
+      </w:r>
+    </w:p>
+    <w:p>
+      <w:pPr>
+        <w:rPr>
+          <w:rFonts w:ascii="Times New Roman" w:hAnsi="Times New Roman" w:cs="Times New Roman"/>
+          <w:sz w:val="22"/>
+          <w:szCs w:val="22"/>
+          <w:lang w:val="en-GB"/>
+        </w:rPr>
+      </w:pPr>
+      <w:r>
+        <w:rPr>
+          <w:rFonts w:ascii="Times New Roman" w:hAnsi="Times New Roman" w:cs="Times New Roman"/>
+          <w:sz w:val="22"/>
+          <w:szCs w:val="22"/>
+          <w:lang w:val="en-GB"/>
+        </w:rPr>
+        <w:t>Batch Size:  300.0</w:t>
+      </w:r>
+    </w:p>
+    <w:p>
+      <w:pPr>
+        <w:rPr>
+          <w:rFonts w:ascii="Times New Roman" w:hAnsi="Times New Roman" w:cs="Times New Roman"/>
+          <w:sz w:val="22"/>
+          <w:szCs w:val="22"/>
+          <w:lang w:val="en-GB"/>
+        </w:rPr>
+      </w:pPr>
+      <w:r>
+        <w:rPr>
+          <w:rFonts w:ascii="Times New Roman" w:hAnsi="Times New Roman" w:cs="Times New Roman"/>
+          <w:sz w:val="22"/>
+          <w:szCs w:val="22"/>
+          <w:lang w:val="en-GB"/>
+        </w:rPr>
+        <w:t>Learning Rate:  1e-06</w:t>
+      </w:r>
+    </w:p>
+    <w:p>
+      <w:pPr>
+        <w:rPr>
+          <w:rFonts w:ascii="Times New Roman" w:hAnsi="Times New Roman" w:cs="Times New Roman"/>
+          <w:sz w:val="22"/>
+          <w:szCs w:val="22"/>
+          <w:lang w:val="en-GB"/>
+        </w:rPr>
+      </w:pPr>
+      <w:r>
+        <w:rPr>
+          <w:rFonts w:ascii="Times New Roman" w:hAnsi="Times New Roman" w:cs="Times New Roman"/>
+          <w:sz w:val="22"/>
+          <w:szCs w:val="22"/>
+          <w:lang w:val="en-GB"/>
+        </w:rPr>
+        <w:t>Epochs:  5.0</w:t>
+      </w:r>
+    </w:p>
+    <w:p>
+      <w:pPr>
+        <w:rPr>
+          <w:rFonts w:ascii="Times New Roman" w:hAnsi="Times New Roman" w:cs="Times New Roman"/>
+          <w:sz w:val="22"/>
+          <w:szCs w:val="22"/>
+          <w:lang w:val="en-GB"/>
+        </w:rPr>
+      </w:pPr>
+      <w:r>
+        <w:rPr>
+          <w:rFonts w:ascii="Times New Roman" w:hAnsi="Times New Roman" w:cs="Times New Roman"/>
+          <w:sz w:val="22"/>
+          <w:szCs w:val="22"/>
+          <w:lang w:val="en-GB"/>
+        </w:rPr>
+        <w:t>Regularization:  0.01</w:t>
+      </w:r>
+    </w:p>
+    <w:p>
+      <w:pPr>
+        <w:rPr>
+          <w:rFonts w:ascii="Times New Roman" w:hAnsi="Times New Roman" w:cs="Times New Roman"/>
+          <w:sz w:val="22"/>
+          <w:szCs w:val="22"/>
+          <w:lang w:val="en-GB"/>
+        </w:rPr>
+      </w:pPr>
+    </w:p>
+    <w:p>
+      <w:pPr>
+        <w:rPr>
+          <w:rFonts w:ascii="Times New Roman" w:hAnsi="Times New Roman" w:cs="Times New Roman"/>
+          <w:sz w:val="22"/>
+          <w:szCs w:val="22"/>
+          <w:u w:val="single"/>
+          <w:lang w:val="en-GB"/>
+        </w:rPr>
+      </w:pPr>
+      <w:r>
+        <w:rPr>
+          <w:rFonts w:ascii="Times New Roman" w:hAnsi="Times New Roman" w:cs="Times New Roman"/>
+          <w:sz w:val="22"/>
+          <w:szCs w:val="22"/>
+          <w:u w:val="single"/>
+          <w:lang w:val="en-GB"/>
+        </w:rPr>
+        <w:t xml:space="preserve">Errors are: </w:t>
+      </w:r>
+    </w:p>
+    <w:p>
+      <w:pPr>
+        <w:rPr>
+          <w:rFonts w:ascii="Times New Roman" w:hAnsi="Times New Roman" w:cs="Times New Roman"/>
+          <w:sz w:val="22"/>
+          <w:szCs w:val="22"/>
+          <w:lang w:val="en-GB"/>
+        </w:rPr>
+      </w:pPr>
+      <w:r>
+        <w:rPr>
+          <w:rFonts w:ascii="Times New Roman" w:hAnsi="Times New Roman" w:cs="Times New Roman"/>
+          <w:sz w:val="22"/>
+          <w:szCs w:val="22"/>
+          <w:lang w:val="en-GB"/>
+        </w:rPr>
+        <w:t xml:space="preserve">Train Error: </w:t>
+      </w:r>
+      <w:r>
+        <w:rPr>
+          <w:rFonts w:ascii="Times New Roman" w:hAnsi="Times New Roman" w:cs="Times New Roman"/>
+          <w:sz w:val="22"/>
+          <w:szCs w:val="22"/>
+          <w:lang w:val="en-GB"/>
+        </w:rPr>
+        <w:t xml:space="preserve"> </w:t>
+      </w:r>
+      <w:r>
+        <w:rPr>
+          <w:rFonts w:ascii="Times New Roman" w:hAnsi="Times New Roman" w:cs="Times New Roman"/>
+          <w:sz w:val="22"/>
+          <w:szCs w:val="22"/>
+          <w:lang w:val="en-GB"/>
+        </w:rPr>
+        <w:t>293.38360497</w:t>
+      </w:r>
+    </w:p>
+    <w:p>
+      <w:pPr>
+        <w:rPr>
+          <w:rFonts w:ascii="Times New Roman" w:hAnsi="Times New Roman" w:cs="Times New Roman"/>
+          <w:sz w:val="22"/>
+          <w:szCs w:val="22"/>
+          <w:lang w:val="en-GB"/>
+        </w:rPr>
+      </w:pPr>
+      <w:r>
+        <w:rPr>
+          <w:rFonts w:ascii="Times New Roman" w:hAnsi="Times New Roman" w:cs="Times New Roman"/>
+          <w:sz w:val="22"/>
+          <w:szCs w:val="22"/>
+          <w:lang w:val="en-GB"/>
+        </w:rPr>
+        <w:t>Test Error:  151.05474931</w:t>
+      </w:r>
+      <w:r>
+        <w:rPr>
+          <w:rFonts w:ascii="Times New Roman" w:hAnsi="Times New Roman" w:cs="Times New Roman"/>
+          <w:sz w:val="22"/>
+          <w:szCs w:val="22"/>
+          <w:lang w:val="en-GB"/>
+        </w:rPr>
+        <w:t xml:space="preserve"> </w:t>
+      </w:r>
+    </w:p>
+    <w:p>
+      <w:pPr>
         <w:rPr>
           <w:rFonts w:ascii="Times New Roman" w:hAnsi="Times New Roman" w:cs="Times New Roman"/>
           <w:sz w:val="22"/>
@@ -18640,28 +21758,6 @@
               </m:d>
             </m:den>
           </m:f>
-        </m:oMath>
-      </m:oMathPara>
-    </w:p>
-    <w:p>
-      <w:pPr>
-        <w:pStyle w:val="ListParagraph"/>
-        <w:ind w:left="1800"/>
-        <w:rPr>
-          <w:rFonts w:eastAsiaTheme="minorEastAsia"/>
-        </w:rPr>
-      </w:pPr>
-    </w:p>
-    <w:p>
-      <w:pPr>
-        <w:pStyle w:val="ListParagraph"/>
-        <w:ind w:left="1800"/>
-        <w:rPr>
-          <w:rFonts w:eastAsiaTheme="minorEastAsia"/>
-        </w:rPr>
-      </w:pPr>
-      <m:oMathPara>
-        <m:oMath>
           <m:r>
             <w:rPr>
               <w:rFonts w:ascii="Cambria Math" w:eastAsiaTheme="minorEastAsia" w:hAnsi="Cambria Math"/>
@@ -18742,15 +21838,6 @@
           </m:f>
         </m:oMath>
       </m:oMathPara>
-    </w:p>
-    <w:p>
-      <w:pPr>
-        <w:pStyle w:val="ListParagraph"/>
-        <w:ind w:left="1800"/>
-        <w:rPr>
-          <w:rFonts w:eastAsiaTheme="minorEastAsia"/>
-        </w:rPr>
-      </w:pPr>
     </w:p>
     <w:p>
       <w:pPr>
@@ -19487,28 +22574,12 @@
               </m:sSup>
             </m:den>
           </m:f>
-        </m:oMath>
-      </m:oMathPara>
-    </w:p>
-    <w:p>
-      <w:pPr>
-        <w:pStyle w:val="ListParagraph"/>
-        <w:ind w:left="1080"/>
-        <w:rPr>
-          <w:rFonts w:eastAsiaTheme="minorEastAsia"/>
-        </w:rPr>
-      </w:pPr>
-    </w:p>
-    <w:p>
-      <w:pPr>
-        <w:pStyle w:val="ListParagraph"/>
-        <w:ind w:left="1080"/>
-        <w:rPr>
-          <w:rFonts w:eastAsiaTheme="minorEastAsia"/>
-        </w:rPr>
-      </w:pPr>
-      <m:oMathPara>
-        <m:oMath>
+          <m:r>
+            <w:rPr>
+              <w:rFonts w:ascii="Cambria Math" w:eastAsiaTheme="minorEastAsia" w:hAnsi="Cambria Math"/>
+            </w:rPr>
+            <m:t xml:space="preserve"> </m:t>
+          </m:r>
           <m:r>
             <w:rPr>
               <w:rFonts w:ascii="Cambria Math" w:eastAsiaTheme="minorEastAsia" w:hAnsi="Cambria Math"/>
@@ -19853,28 +22924,6 @@
               </m:r>
             </m:sup>
           </m:sSup>
-        </m:oMath>
-      </m:oMathPara>
-    </w:p>
-    <w:p>
-      <w:pPr>
-        <w:pStyle w:val="ListParagraph"/>
-        <w:ind w:left="1080"/>
-        <w:rPr>
-          <w:rFonts w:eastAsiaTheme="minorEastAsia"/>
-        </w:rPr>
-      </w:pPr>
-    </w:p>
-    <w:p>
-      <w:pPr>
-        <w:pStyle w:val="ListParagraph"/>
-        <w:ind w:left="1080"/>
-        <w:rPr>
-          <w:rFonts w:eastAsiaTheme="minorEastAsia"/>
-        </w:rPr>
-      </w:pPr>
-      <m:oMathPara>
-        <m:oMath>
           <m:r>
             <w:rPr>
               <w:rFonts w:ascii="Cambria Math" w:eastAsiaTheme="minorEastAsia" w:hAnsi="Cambria Math"/>

</xml_diff>